<commit_message>
Correct some typos in the maual
</commit_message>
<xml_diff>
--- a/reference-manual.docx
+++ b/reference-manual.docx
@@ -3498,21 +3498,7 @@
             <w:rStyle w:val="Hyperlink"/>
             <w:noProof/>
           </w:rPr>
-          <w:t>Tes</w:t>
-        </w:r>
-        <w:r>
-          <w:rPr>
-            <w:rStyle w:val="Hyperlink"/>
-            <w:noProof/>
-          </w:rPr>
-          <w:t>t</w:t>
-        </w:r>
-        <w:r>
-          <w:rPr>
-            <w:rStyle w:val="Hyperlink"/>
-            <w:noProof/>
-          </w:rPr>
-          <w:t>s</w:t>
+          <w:t>Tests</w:t>
         </w:r>
         <w:r>
           <w:rPr>
@@ -11361,12 +11347,16 @@
         <w:pStyle w:val="Heading4"/>
       </w:pPr>
       <w:bookmarkStart w:id="19" w:name="_Ref172623061"/>
-      <w:proofErr w:type="spellStart"/>
-      <w:r>
-        <w:t>Identifer</w:t>
+      <w:r>
+        <w:t>Identif</w:t>
+      </w:r>
+      <w:r>
+        <w:t>i</w:t>
+      </w:r>
+      <w:r>
+        <w:t>er</w:t>
       </w:r>
       <w:bookmarkEnd w:id="19"/>
-      <w:proofErr w:type="spellEnd"/>
     </w:p>
     <w:p>
       <w:r>
@@ -18795,7 +18785,15 @@
           <w:bCs/>
           <w:lang w:eastAsia="en-GB"/>
         </w:rPr>
-        <w:t>Clead</w:t>
+        <w:t>Clea</w:t>
+      </w:r>
+      <w:r>
+        <w:rPr>
+          <w:b/>
+          <w:bCs/>
+          <w:lang w:eastAsia="en-GB"/>
+        </w:rPr>
+        <w:t>r</w:t>
       </w:r>
       <w:r>
         <w:rPr>
@@ -18939,7 +18937,7 @@
         <w:rPr>
           <w:lang w:eastAsia="en-GB"/>
         </w:rPr>
-        <w:t xml:space="preserve"> - this this means ‘all elements within the element with </w:t>
+        <w:t xml:space="preserve"> - this means ‘all elements within the element with </w:t>
       </w:r>
       <w:r>
         <w:rPr>
@@ -27149,15 +27147,7 @@
       </w:r>
       <w:proofErr w:type="spellEnd"/>
       <w:r>
-        <w:t xml:space="preserve"> [</w:t>
-      </w:r>
-      <w:proofErr w:type="spellStart"/>
-      <w:r>
-        <w:t>i</w:t>
-      </w:r>
-      <w:proofErr w:type="spellEnd"/>
-      <w:r>
-        <w:t>]</w:t>
+        <w:t xml:space="preserve"> [i]</w:t>
       </w:r>
     </w:p>
     <w:p>
@@ -34985,6 +34975,9 @@
     </w:p>
     <w:p>
       <w:r>
+        <w:rPr>
+          <w:noProof/>
+        </w:rPr>
         <w:drawing>
           <wp:inline distT="0" distB="0" distL="0" distR="0" wp14:anchorId="5AB0E65A" wp14:editId="4490D44C">
             <wp:extent cx="3753374" cy="1114581"/>

</xml_diff>

<commit_message>
#965 implemented and documented.
</commit_message>
<xml_diff>
--- a/reference-manual.docx
+++ b/reference-manual.docx
@@ -156,7 +156,7 @@
           <w:sz w:val="72"/>
           <w:szCs w:val="72"/>
         </w:rPr>
-        <w:t>3</w:t>
+        <w:t>9</w:t>
       </w:r>
       <w:r>
         <w:rPr>
@@ -241,7 +241,7 @@
         </w:rPr>
         <w:fldChar w:fldCharType="separate"/>
       </w:r>
-      <w:hyperlink w:anchor="_Toc184112361" w:history="1">
+      <w:hyperlink w:anchor="_Toc185499598" w:history="1">
         <w:r>
           <w:rPr>
             <w:rStyle w:val="Hyperlink"/>
@@ -268,7 +268,7 @@
             <w:noProof/>
             <w:webHidden/>
           </w:rPr>
-          <w:instrText xml:space="preserve"> PAGEREF _Toc184112361 \h </w:instrText>
+          <w:instrText xml:space="preserve"> PAGEREF _Toc185499598 \h </w:instrText>
         </w:r>
         <w:r>
           <w:rPr>
@@ -313,7 +313,7 @@
           <w:lang w:eastAsia="en-GB"/>
         </w:rPr>
       </w:pPr>
-      <w:hyperlink w:anchor="_Toc184112362" w:history="1">
+      <w:hyperlink w:anchor="_Toc185499599" w:history="1">
         <w:r>
           <w:rPr>
             <w:rStyle w:val="Hyperlink"/>
@@ -340,7 +340,7 @@
             <w:noProof/>
             <w:webHidden/>
           </w:rPr>
-          <w:instrText xml:space="preserve"> PAGEREF _Toc184112362 \h </w:instrText>
+          <w:instrText xml:space="preserve"> PAGEREF _Toc185499599 \h </w:instrText>
         </w:r>
         <w:r>
           <w:rPr>
@@ -385,7 +385,7 @@
           <w:lang w:eastAsia="en-GB"/>
         </w:rPr>
       </w:pPr>
-      <w:hyperlink w:anchor="_Toc184112363" w:history="1">
+      <w:hyperlink w:anchor="_Toc185499600" w:history="1">
         <w:r>
           <w:rPr>
             <w:rStyle w:val="Hyperlink"/>
@@ -412,7 +412,7 @@
             <w:noProof/>
             <w:webHidden/>
           </w:rPr>
-          <w:instrText xml:space="preserve"> PAGEREF _Toc184112363 \h </w:instrText>
+          <w:instrText xml:space="preserve"> PAGEREF _Toc185499600 \h </w:instrText>
         </w:r>
         <w:r>
           <w:rPr>
@@ -457,13 +457,13 @@
           <w:lang w:eastAsia="en-GB"/>
         </w:rPr>
       </w:pPr>
-      <w:hyperlink w:anchor="_Toc184112364" w:history="1">
+      <w:hyperlink w:anchor="_Toc185499601" w:history="1">
         <w:r>
           <w:rPr>
             <w:rStyle w:val="Hyperlink"/>
             <w:noProof/>
           </w:rPr>
-          <w:t>Changes and additions for Beta 4</w:t>
+          <w:t>Changes and additions for Beta 5</w:t>
         </w:r>
         <w:r>
           <w:rPr>
@@ -484,7 +484,7 @@
             <w:noProof/>
             <w:webHidden/>
           </w:rPr>
-          <w:instrText xml:space="preserve"> PAGEREF _Toc184112364 \h </w:instrText>
+          <w:instrText xml:space="preserve"> PAGEREF _Toc185499601 \h </w:instrText>
         </w:r>
         <w:r>
           <w:rPr>
@@ -529,7 +529,7 @@
           <w:lang w:eastAsia="en-GB"/>
         </w:rPr>
       </w:pPr>
-      <w:hyperlink w:anchor="_Toc184112365" w:history="1">
+      <w:hyperlink w:anchor="_Toc185499602" w:history="1">
         <w:r>
           <w:rPr>
             <w:rStyle w:val="Hyperlink"/>
@@ -556,7 +556,7 @@
             <w:noProof/>
             <w:webHidden/>
           </w:rPr>
-          <w:instrText xml:space="preserve"> PAGEREF _Toc184112365 \h </w:instrText>
+          <w:instrText xml:space="preserve"> PAGEREF _Toc185499602 \h </w:instrText>
         </w:r>
         <w:r>
           <w:rPr>
@@ -601,7 +601,7 @@
           <w:lang w:eastAsia="en-GB"/>
         </w:rPr>
       </w:pPr>
-      <w:hyperlink w:anchor="_Toc184112366" w:history="1">
+      <w:hyperlink w:anchor="_Toc185499603" w:history="1">
         <w:r>
           <w:rPr>
             <w:rStyle w:val="Hyperlink"/>
@@ -628,7 +628,7 @@
             <w:noProof/>
             <w:webHidden/>
           </w:rPr>
-          <w:instrText xml:space="preserve"> PAGEREF _Toc184112366 \h </w:instrText>
+          <w:instrText xml:space="preserve"> PAGEREF _Toc185499603 \h </w:instrText>
         </w:r>
         <w:r>
           <w:rPr>
@@ -670,7 +670,7 @@
           <w:lang w:eastAsia="en-GB"/>
         </w:rPr>
       </w:pPr>
-      <w:hyperlink w:anchor="_Toc184112367" w:history="1">
+      <w:hyperlink w:anchor="_Toc185499604" w:history="1">
         <w:r>
           <w:rPr>
             <w:rStyle w:val="Hyperlink"/>
@@ -697,7 +697,7 @@
             <w:noProof/>
             <w:webHidden/>
           </w:rPr>
-          <w:instrText xml:space="preserve"> PAGEREF _Toc184112367 \h </w:instrText>
+          <w:instrText xml:space="preserve"> PAGEREF _Toc185499604 \h </w:instrText>
         </w:r>
         <w:r>
           <w:rPr>
@@ -742,7 +742,7 @@
           <w:lang w:eastAsia="en-GB"/>
         </w:rPr>
       </w:pPr>
-      <w:hyperlink w:anchor="_Toc184112368" w:history="1">
+      <w:hyperlink w:anchor="_Toc185499605" w:history="1">
         <w:r>
           <w:rPr>
             <w:rStyle w:val="Hyperlink"/>
@@ -769,7 +769,7 @@
             <w:noProof/>
             <w:webHidden/>
           </w:rPr>
-          <w:instrText xml:space="preserve"> PAGEREF _Toc184112368 \h </w:instrText>
+          <w:instrText xml:space="preserve"> PAGEREF _Toc185499605 \h </w:instrText>
         </w:r>
         <w:r>
           <w:rPr>
@@ -814,7 +814,7 @@
           <w:lang w:eastAsia="en-GB"/>
         </w:rPr>
       </w:pPr>
-      <w:hyperlink w:anchor="_Toc184112369" w:history="1">
+      <w:hyperlink w:anchor="_Toc185499606" w:history="1">
         <w:r>
           <w:rPr>
             <w:rStyle w:val="Hyperlink"/>
@@ -841,7 +841,7 @@
             <w:noProof/>
             <w:webHidden/>
           </w:rPr>
-          <w:instrText xml:space="preserve"> PAGEREF _Toc184112369 \h </w:instrText>
+          <w:instrText xml:space="preserve"> PAGEREF _Toc185499606 \h </w:instrText>
         </w:r>
         <w:r>
           <w:rPr>
@@ -886,7 +886,7 @@
           <w:lang w:eastAsia="en-GB"/>
         </w:rPr>
       </w:pPr>
-      <w:hyperlink w:anchor="_Toc184112370" w:history="1">
+      <w:hyperlink w:anchor="_Toc185499607" w:history="1">
         <w:r>
           <w:rPr>
             <w:rStyle w:val="Hyperlink"/>
@@ -913,7 +913,7 @@
             <w:noProof/>
             <w:webHidden/>
           </w:rPr>
-          <w:instrText xml:space="preserve"> PAGEREF _Toc184112370 \h </w:instrText>
+          <w:instrText xml:space="preserve"> PAGEREF _Toc185499607 \h </w:instrText>
         </w:r>
         <w:r>
           <w:rPr>
@@ -955,7 +955,7 @@
           <w:lang w:eastAsia="en-GB"/>
         </w:rPr>
       </w:pPr>
-      <w:hyperlink w:anchor="_Toc184112371" w:history="1">
+      <w:hyperlink w:anchor="_Toc185499608" w:history="1">
         <w:r>
           <w:rPr>
             <w:rStyle w:val="Hyperlink"/>
@@ -982,7 +982,7 @@
             <w:noProof/>
             <w:webHidden/>
           </w:rPr>
-          <w:instrText xml:space="preserve"> PAGEREF _Toc184112371 \h </w:instrText>
+          <w:instrText xml:space="preserve"> PAGEREF _Toc185499608 \h </w:instrText>
         </w:r>
         <w:r>
           <w:rPr>
@@ -1027,7 +1027,7 @@
           <w:lang w:eastAsia="en-GB"/>
         </w:rPr>
       </w:pPr>
-      <w:hyperlink w:anchor="_Toc184112372" w:history="1">
+      <w:hyperlink w:anchor="_Toc185499609" w:history="1">
         <w:r>
           <w:rPr>
             <w:rStyle w:val="Hyperlink"/>
@@ -1054,7 +1054,7 @@
             <w:noProof/>
             <w:webHidden/>
           </w:rPr>
-          <w:instrText xml:space="preserve"> PAGEREF _Toc184112372 \h </w:instrText>
+          <w:instrText xml:space="preserve"> PAGEREF _Toc185499609 \h </w:instrText>
         </w:r>
         <w:r>
           <w:rPr>
@@ -1099,7 +1099,7 @@
           <w:lang w:eastAsia="en-GB"/>
         </w:rPr>
       </w:pPr>
-      <w:hyperlink w:anchor="_Toc184112373" w:history="1">
+      <w:hyperlink w:anchor="_Toc185499610" w:history="1">
         <w:r>
           <w:rPr>
             <w:rStyle w:val="Hyperlink"/>
@@ -1134,7 +1134,7 @@
             <w:noProof/>
             <w:webHidden/>
           </w:rPr>
-          <w:instrText xml:space="preserve"> PAGEREF _Toc184112373 \h </w:instrText>
+          <w:instrText xml:space="preserve"> PAGEREF _Toc185499610 \h </w:instrText>
         </w:r>
         <w:r>
           <w:rPr>
@@ -1179,7 +1179,7 @@
           <w:lang w:eastAsia="en-GB"/>
         </w:rPr>
       </w:pPr>
-      <w:hyperlink w:anchor="_Toc184112374" w:history="1">
+      <w:hyperlink w:anchor="_Toc185499611" w:history="1">
         <w:r>
           <w:rPr>
             <w:rStyle w:val="Hyperlink"/>
@@ -1206,7 +1206,7 @@
             <w:noProof/>
             <w:webHidden/>
           </w:rPr>
-          <w:instrText xml:space="preserve"> PAGEREF _Toc184112374 \h </w:instrText>
+          <w:instrText xml:space="preserve"> PAGEREF _Toc185499611 \h </w:instrText>
         </w:r>
         <w:r>
           <w:rPr>
@@ -1251,7 +1251,7 @@
           <w:lang w:eastAsia="en-GB"/>
         </w:rPr>
       </w:pPr>
-      <w:hyperlink w:anchor="_Toc184112375" w:history="1">
+      <w:hyperlink w:anchor="_Toc185499612" w:history="1">
         <w:r>
           <w:rPr>
             <w:rStyle w:val="Hyperlink"/>
@@ -1278,7 +1278,7 @@
             <w:noProof/>
             <w:webHidden/>
           </w:rPr>
-          <w:instrText xml:space="preserve"> PAGEREF _Toc184112375 \h </w:instrText>
+          <w:instrText xml:space="preserve"> PAGEREF _Toc185499612 \h </w:instrText>
         </w:r>
         <w:r>
           <w:rPr>
@@ -1320,7 +1320,7 @@
           <w:lang w:eastAsia="en-GB"/>
         </w:rPr>
       </w:pPr>
-      <w:hyperlink w:anchor="_Toc184112376" w:history="1">
+      <w:hyperlink w:anchor="_Toc185499613" w:history="1">
         <w:r>
           <w:rPr>
             <w:rStyle w:val="Hyperlink"/>
@@ -1349,7 +1349,7 @@
             <w:noProof/>
             <w:webHidden/>
           </w:rPr>
-          <w:instrText xml:space="preserve"> PAGEREF _Toc184112376 \h </w:instrText>
+          <w:instrText xml:space="preserve"> PAGEREF _Toc185499613 \h </w:instrText>
         </w:r>
         <w:r>
           <w:rPr>
@@ -1394,7 +1394,7 @@
           <w:lang w:eastAsia="en-GB"/>
         </w:rPr>
       </w:pPr>
-      <w:hyperlink w:anchor="_Toc184112377" w:history="1">
+      <w:hyperlink w:anchor="_Toc185499614" w:history="1">
         <w:r>
           <w:rPr>
             <w:rStyle w:val="Hyperlink"/>
@@ -1423,7 +1423,7 @@
             <w:noProof/>
             <w:webHidden/>
           </w:rPr>
-          <w:instrText xml:space="preserve"> PAGEREF _Toc184112377 \h </w:instrText>
+          <w:instrText xml:space="preserve"> PAGEREF _Toc185499614 \h </w:instrText>
         </w:r>
         <w:r>
           <w:rPr>
@@ -1468,7 +1468,7 @@
           <w:lang w:eastAsia="en-GB"/>
         </w:rPr>
       </w:pPr>
-      <w:hyperlink w:anchor="_Toc184112378" w:history="1">
+      <w:hyperlink w:anchor="_Toc185499615" w:history="1">
         <w:r>
           <w:rPr>
             <w:rStyle w:val="Hyperlink"/>
@@ -1497,7 +1497,7 @@
             <w:noProof/>
             <w:webHidden/>
           </w:rPr>
-          <w:instrText xml:space="preserve"> PAGEREF _Toc184112378 \h </w:instrText>
+          <w:instrText xml:space="preserve"> PAGEREF _Toc185499615 \h </w:instrText>
         </w:r>
         <w:r>
           <w:rPr>
@@ -1542,7 +1542,7 @@
           <w:lang w:eastAsia="en-GB"/>
         </w:rPr>
       </w:pPr>
-      <w:hyperlink w:anchor="_Toc184112379" w:history="1">
+      <w:hyperlink w:anchor="_Toc185499616" w:history="1">
         <w:r>
           <w:rPr>
             <w:rStyle w:val="Hyperlink"/>
@@ -1571,7 +1571,7 @@
             <w:noProof/>
             <w:webHidden/>
           </w:rPr>
-          <w:instrText xml:space="preserve"> PAGEREF _Toc184112379 \h </w:instrText>
+          <w:instrText xml:space="preserve"> PAGEREF _Toc185499616 \h </w:instrText>
         </w:r>
         <w:r>
           <w:rPr>
@@ -1616,7 +1616,7 @@
           <w:lang w:eastAsia="en-GB"/>
         </w:rPr>
       </w:pPr>
-      <w:hyperlink w:anchor="_Toc184112380" w:history="1">
+      <w:hyperlink w:anchor="_Toc185499617" w:history="1">
         <w:r>
           <w:rPr>
             <w:rStyle w:val="Hyperlink"/>
@@ -1645,7 +1645,7 @@
             <w:noProof/>
             <w:webHidden/>
           </w:rPr>
-          <w:instrText xml:space="preserve"> PAGEREF _Toc184112380 \h </w:instrText>
+          <w:instrText xml:space="preserve"> PAGEREF _Toc185499617 \h </w:instrText>
         </w:r>
         <w:r>
           <w:rPr>
@@ -1690,7 +1690,7 @@
           <w:lang w:eastAsia="en-GB"/>
         </w:rPr>
       </w:pPr>
-      <w:hyperlink w:anchor="_Toc184112381" w:history="1">
+      <w:hyperlink w:anchor="_Toc185499618" w:history="1">
         <w:r>
           <w:rPr>
             <w:rStyle w:val="Hyperlink"/>
@@ -1719,7 +1719,7 @@
             <w:noProof/>
             <w:webHidden/>
           </w:rPr>
-          <w:instrText xml:space="preserve"> PAGEREF _Toc184112381 \h </w:instrText>
+          <w:instrText xml:space="preserve"> PAGEREF _Toc185499618 \h </w:instrText>
         </w:r>
         <w:r>
           <w:rPr>
@@ -1764,7 +1764,7 @@
           <w:lang w:eastAsia="en-GB"/>
         </w:rPr>
       </w:pPr>
-      <w:hyperlink w:anchor="_Toc184112382" w:history="1">
+      <w:hyperlink w:anchor="_Toc185499619" w:history="1">
         <w:r>
           <w:rPr>
             <w:rStyle w:val="Hyperlink"/>
@@ -1793,7 +1793,7 @@
             <w:noProof/>
             <w:webHidden/>
           </w:rPr>
-          <w:instrText xml:space="preserve"> PAGEREF _Toc184112382 \h </w:instrText>
+          <w:instrText xml:space="preserve"> PAGEREF _Toc185499619 \h </w:instrText>
         </w:r>
         <w:r>
           <w:rPr>
@@ -1838,7 +1838,7 @@
           <w:lang w:eastAsia="en-GB"/>
         </w:rPr>
       </w:pPr>
-      <w:hyperlink w:anchor="_Toc184112383" w:history="1">
+      <w:hyperlink w:anchor="_Toc185499620" w:history="1">
         <w:r>
           <w:rPr>
             <w:rStyle w:val="Hyperlink"/>
@@ -1867,7 +1867,7 @@
             <w:noProof/>
             <w:webHidden/>
           </w:rPr>
-          <w:instrText xml:space="preserve"> PAGEREF _Toc184112383 \h </w:instrText>
+          <w:instrText xml:space="preserve"> PAGEREF _Toc185499620 \h </w:instrText>
         </w:r>
         <w:r>
           <w:rPr>
@@ -1912,7 +1912,7 @@
           <w:lang w:eastAsia="en-GB"/>
         </w:rPr>
       </w:pPr>
-      <w:hyperlink w:anchor="_Toc184112384" w:history="1">
+      <w:hyperlink w:anchor="_Toc185499621" w:history="1">
         <w:r>
           <w:rPr>
             <w:rStyle w:val="Hyperlink"/>
@@ -1941,7 +1941,7 @@
             <w:noProof/>
             <w:webHidden/>
           </w:rPr>
-          <w:instrText xml:space="preserve"> PAGEREF _Toc184112384 \h </w:instrText>
+          <w:instrText xml:space="preserve"> PAGEREF _Toc185499621 \h </w:instrText>
         </w:r>
         <w:r>
           <w:rPr>
@@ -1986,7 +1986,7 @@
           <w:lang w:eastAsia="en-GB"/>
         </w:rPr>
       </w:pPr>
-      <w:hyperlink w:anchor="_Toc184112385" w:history="1">
+      <w:hyperlink w:anchor="_Toc185499622" w:history="1">
         <w:r>
           <w:rPr>
             <w:rStyle w:val="Hyperlink"/>
@@ -2015,7 +2015,7 @@
             <w:noProof/>
             <w:webHidden/>
           </w:rPr>
-          <w:instrText xml:space="preserve"> PAGEREF _Toc184112385 \h </w:instrText>
+          <w:instrText xml:space="preserve"> PAGEREF _Toc185499622 \h </w:instrText>
         </w:r>
         <w:r>
           <w:rPr>
@@ -2057,7 +2057,7 @@
           <w:lang w:eastAsia="en-GB"/>
         </w:rPr>
       </w:pPr>
-      <w:hyperlink w:anchor="_Toc184112386" w:history="1">
+      <w:hyperlink w:anchor="_Toc185499623" w:history="1">
         <w:r>
           <w:rPr>
             <w:rStyle w:val="Hyperlink"/>
@@ -2084,7 +2084,7 @@
             <w:noProof/>
             <w:webHidden/>
           </w:rPr>
-          <w:instrText xml:space="preserve"> PAGEREF _Toc184112386 \h </w:instrText>
+          <w:instrText xml:space="preserve"> PAGEREF _Toc185499623 \h </w:instrText>
         </w:r>
         <w:r>
           <w:rPr>
@@ -2129,7 +2129,7 @@
           <w:lang w:eastAsia="en-GB"/>
         </w:rPr>
       </w:pPr>
-      <w:hyperlink w:anchor="_Toc184112387" w:history="1">
+      <w:hyperlink w:anchor="_Toc185499624" w:history="1">
         <w:r>
           <w:rPr>
             <w:rStyle w:val="Hyperlink"/>
@@ -2156,7 +2156,7 @@
             <w:noProof/>
             <w:webHidden/>
           </w:rPr>
-          <w:instrText xml:space="preserve"> PAGEREF _Toc184112387 \h </w:instrText>
+          <w:instrText xml:space="preserve"> PAGEREF _Toc185499624 \h </w:instrText>
         </w:r>
         <w:r>
           <w:rPr>
@@ -2201,7 +2201,7 @@
           <w:lang w:eastAsia="en-GB"/>
         </w:rPr>
       </w:pPr>
-      <w:hyperlink w:anchor="_Toc184112388" w:history="1">
+      <w:hyperlink w:anchor="_Toc185499625" w:history="1">
         <w:r>
           <w:rPr>
             <w:rStyle w:val="Hyperlink"/>
@@ -2230,7 +2230,7 @@
             <w:noProof/>
             <w:webHidden/>
           </w:rPr>
-          <w:instrText xml:space="preserve"> PAGEREF _Toc184112388 \h </w:instrText>
+          <w:instrText xml:space="preserve"> PAGEREF _Toc185499625 \h </w:instrText>
         </w:r>
         <w:r>
           <w:rPr>
@@ -2275,7 +2275,7 @@
           <w:lang w:eastAsia="en-GB"/>
         </w:rPr>
       </w:pPr>
-      <w:hyperlink w:anchor="_Toc184112389" w:history="1">
+      <w:hyperlink w:anchor="_Toc185499626" w:history="1">
         <w:r>
           <w:rPr>
             <w:rStyle w:val="Hyperlink"/>
@@ -2302,7 +2302,7 @@
             <w:noProof/>
             <w:webHidden/>
           </w:rPr>
-          <w:instrText xml:space="preserve"> PAGEREF _Toc184112389 \h </w:instrText>
+          <w:instrText xml:space="preserve"> PAGEREF _Toc185499626 \h </w:instrText>
         </w:r>
         <w:r>
           <w:rPr>
@@ -2347,7 +2347,7 @@
           <w:lang w:eastAsia="en-GB"/>
         </w:rPr>
       </w:pPr>
-      <w:hyperlink w:anchor="_Toc184112390" w:history="1">
+      <w:hyperlink w:anchor="_Toc185499627" w:history="1">
         <w:r>
           <w:rPr>
             <w:rStyle w:val="Hyperlink"/>
@@ -2376,79 +2376,7 @@
             <w:noProof/>
             <w:webHidden/>
           </w:rPr>
-          <w:instrText xml:space="preserve"> PAGEREF _Toc184112390 \h </w:instrText>
-        </w:r>
-        <w:r>
-          <w:rPr>
-            <w:noProof/>
-            <w:webHidden/>
-          </w:rPr>
-        </w:r>
-        <w:r>
-          <w:rPr>
-            <w:noProof/>
-            <w:webHidden/>
-          </w:rPr>
-          <w:fldChar w:fldCharType="separate"/>
-        </w:r>
-        <w:r>
-          <w:rPr>
-            <w:noProof/>
-            <w:webHidden/>
-          </w:rPr>
-          <w:t>42</w:t>
-        </w:r>
-        <w:r>
-          <w:rPr>
-            <w:noProof/>
-            <w:webHidden/>
-          </w:rPr>
-          <w:fldChar w:fldCharType="end"/>
-        </w:r>
-      </w:hyperlink>
-    </w:p>
-    <w:p>
-      <w:pPr>
-        <w:pStyle w:val="TOC2"/>
-        <w:tabs>
-          <w:tab w:val="right" w:leader="dot" w:pos="9016"/>
-        </w:tabs>
-        <w:rPr>
-          <w:rFonts w:eastAsiaTheme="minorEastAsia"/>
-          <w:noProof/>
-          <w:sz w:val="24"/>
-          <w:szCs w:val="24"/>
-          <w:lang w:eastAsia="en-GB"/>
-        </w:rPr>
-      </w:pPr>
-      <w:hyperlink w:anchor="_Toc184112391" w:history="1">
-        <w:r>
-          <w:rPr>
-            <w:rStyle w:val="Hyperlink"/>
-            <w:noProof/>
-          </w:rPr>
-          <w:t>Function and procedures</w:t>
-        </w:r>
-        <w:r>
-          <w:rPr>
-            <w:noProof/>
-            <w:webHidden/>
-          </w:rPr>
-          <w:tab/>
-        </w:r>
-        <w:r>
-          <w:rPr>
-            <w:noProof/>
-            <w:webHidden/>
-          </w:rPr>
-          <w:fldChar w:fldCharType="begin"/>
-        </w:r>
-        <w:r>
-          <w:rPr>
-            <w:noProof/>
-            <w:webHidden/>
-          </w:rPr>
-          <w:instrText xml:space="preserve"> PAGEREF _Toc184112391 \h </w:instrText>
+          <w:instrText xml:space="preserve"> PAGEREF _Toc185499627 \h </w:instrText>
         </w:r>
         <w:r>
           <w:rPr>
@@ -2493,7 +2421,79 @@
           <w:lang w:eastAsia="en-GB"/>
         </w:rPr>
       </w:pPr>
-      <w:hyperlink w:anchor="_Toc184112392" w:history="1">
+      <w:hyperlink w:anchor="_Toc185499628" w:history="1">
+        <w:r>
+          <w:rPr>
+            <w:rStyle w:val="Hyperlink"/>
+            <w:noProof/>
+          </w:rPr>
+          <w:t>Function and procedures</w:t>
+        </w:r>
+        <w:r>
+          <w:rPr>
+            <w:noProof/>
+            <w:webHidden/>
+          </w:rPr>
+          <w:tab/>
+        </w:r>
+        <w:r>
+          <w:rPr>
+            <w:noProof/>
+            <w:webHidden/>
+          </w:rPr>
+          <w:fldChar w:fldCharType="begin"/>
+        </w:r>
+        <w:r>
+          <w:rPr>
+            <w:noProof/>
+            <w:webHidden/>
+          </w:rPr>
+          <w:instrText xml:space="preserve"> PAGEREF _Toc185499628 \h </w:instrText>
+        </w:r>
+        <w:r>
+          <w:rPr>
+            <w:noProof/>
+            <w:webHidden/>
+          </w:rPr>
+        </w:r>
+        <w:r>
+          <w:rPr>
+            <w:noProof/>
+            <w:webHidden/>
+          </w:rPr>
+          <w:fldChar w:fldCharType="separate"/>
+        </w:r>
+        <w:r>
+          <w:rPr>
+            <w:noProof/>
+            <w:webHidden/>
+          </w:rPr>
+          <w:t>44</w:t>
+        </w:r>
+        <w:r>
+          <w:rPr>
+            <w:noProof/>
+            <w:webHidden/>
+          </w:rPr>
+          <w:fldChar w:fldCharType="end"/>
+        </w:r>
+      </w:hyperlink>
+    </w:p>
+    <w:p>
+      <w:pPr>
+        <w:pStyle w:val="TOC2"/>
+        <w:tabs>
+          <w:tab w:val="right" w:leader="dot" w:pos="9016"/>
+        </w:tabs>
+        <w:rPr>
+          <w:rFonts w:eastAsiaTheme="minorEastAsia"/>
+          <w:noProof/>
+          <w:sz w:val="24"/>
+          <w:szCs w:val="24"/>
+          <w:lang w:eastAsia="en-GB"/>
+        </w:rPr>
+      </w:pPr>
+      <w:hyperlink w:anchor="_Toc185499629" w:history="1">
         <w:r>
           <w:rPr>
             <w:rStyle w:val="Hyperlink"/>
@@ -2520,79 +2520,7 @@
             <w:noProof/>
             <w:webHidden/>
           </w:rPr>
-          <w:instrText xml:space="preserve"> PAGEREF _Toc184112392 \h </w:instrText>
-        </w:r>
-        <w:r>
-          <w:rPr>
-            <w:noProof/>
-            <w:webHidden/>
-          </w:rPr>
-        </w:r>
-        <w:r>
-          <w:rPr>
-            <w:noProof/>
-            <w:webHidden/>
-          </w:rPr>
-          <w:fldChar w:fldCharType="separate"/>
-        </w:r>
-        <w:r>
-          <w:rPr>
-            <w:noProof/>
-            <w:webHidden/>
-          </w:rPr>
-          <w:t>45</w:t>
-        </w:r>
-        <w:r>
-          <w:rPr>
-            <w:noProof/>
-            <w:webHidden/>
-          </w:rPr>
-          <w:fldChar w:fldCharType="end"/>
-        </w:r>
-      </w:hyperlink>
-    </w:p>
-    <w:p>
-      <w:pPr>
-        <w:pStyle w:val="TOC2"/>
-        <w:tabs>
-          <w:tab w:val="right" w:leader="dot" w:pos="9016"/>
-        </w:tabs>
-        <w:rPr>
-          <w:rFonts w:eastAsiaTheme="minorEastAsia"/>
-          <w:noProof/>
-          <w:sz w:val="24"/>
-          <w:szCs w:val="24"/>
-          <w:lang w:eastAsia="en-GB"/>
-        </w:rPr>
-      </w:pPr>
-      <w:hyperlink w:anchor="_Toc184112393" w:history="1">
-        <w:r>
-          <w:rPr>
-            <w:rStyle w:val="Hyperlink"/>
-            <w:noProof/>
-          </w:rPr>
-          <w:t>Generating random numbers</w:t>
-        </w:r>
-        <w:r>
-          <w:rPr>
-            <w:noProof/>
-            <w:webHidden/>
-          </w:rPr>
-          <w:tab/>
-        </w:r>
-        <w:r>
-          <w:rPr>
-            <w:noProof/>
-            <w:webHidden/>
-          </w:rPr>
-          <w:fldChar w:fldCharType="begin"/>
-        </w:r>
-        <w:r>
-          <w:rPr>
-            <w:noProof/>
-            <w:webHidden/>
-          </w:rPr>
-          <w:instrText xml:space="preserve"> PAGEREF _Toc184112393 \h </w:instrText>
+          <w:instrText xml:space="preserve"> PAGEREF _Toc185499629 \h </w:instrText>
         </w:r>
         <w:r>
           <w:rPr>
@@ -2637,13 +2565,13 @@
           <w:lang w:eastAsia="en-GB"/>
         </w:rPr>
       </w:pPr>
-      <w:hyperlink w:anchor="_Toc184112394" w:history="1">
+      <w:hyperlink w:anchor="_Toc185499630" w:history="1">
         <w:r>
           <w:rPr>
             <w:rStyle w:val="Hyperlink"/>
             <w:noProof/>
           </w:rPr>
-          <w:t>Comments</w:t>
+          <w:t>Generating random numbers</w:t>
         </w:r>
         <w:r>
           <w:rPr>
@@ -2664,7 +2592,7 @@
             <w:noProof/>
             <w:webHidden/>
           </w:rPr>
-          <w:instrText xml:space="preserve"> PAGEREF _Toc184112394 \h </w:instrText>
+          <w:instrText xml:space="preserve"> PAGEREF _Toc185499630 \h </w:instrText>
         </w:r>
         <w:r>
           <w:rPr>
@@ -2697,7 +2625,10 @@
     </w:p>
     <w:p>
       <w:pPr>
-        <w:pStyle w:val="TOC1"/>
+        <w:pStyle w:val="TOC2"/>
+        <w:tabs>
+          <w:tab w:val="right" w:leader="dot" w:pos="9016"/>
+        </w:tabs>
         <w:rPr>
           <w:rFonts w:eastAsiaTheme="minorEastAsia"/>
           <w:noProof/>
@@ -2706,13 +2637,13 @@
           <w:lang w:eastAsia="en-GB"/>
         </w:rPr>
       </w:pPr>
-      <w:hyperlink w:anchor="_Toc184112395" w:history="1">
+      <w:hyperlink w:anchor="_Toc185499631" w:history="1">
         <w:r>
           <w:rPr>
             <w:rStyle w:val="Hyperlink"/>
             <w:noProof/>
           </w:rPr>
-          <w:t>Object-oriented programming</w:t>
+          <w:t>Comments</w:t>
         </w:r>
         <w:r>
           <w:rPr>
@@ -2733,7 +2664,7 @@
             <w:noProof/>
             <w:webHidden/>
           </w:rPr>
-          <w:instrText xml:space="preserve"> PAGEREF _Toc184112395 \h </w:instrText>
+          <w:instrText xml:space="preserve"> PAGEREF _Toc185499631 \h </w:instrText>
         </w:r>
         <w:r>
           <w:rPr>
@@ -2766,10 +2697,7 @@
     </w:p>
     <w:p>
       <w:pPr>
-        <w:pStyle w:val="TOC2"/>
-        <w:tabs>
-          <w:tab w:val="right" w:leader="dot" w:pos="9016"/>
-        </w:tabs>
+        <w:pStyle w:val="TOC1"/>
         <w:rPr>
           <w:rFonts w:eastAsiaTheme="minorEastAsia"/>
           <w:noProof/>
@@ -2778,13 +2706,13 @@
           <w:lang w:eastAsia="en-GB"/>
         </w:rPr>
       </w:pPr>
-      <w:hyperlink w:anchor="_Toc184112396" w:history="1">
+      <w:hyperlink w:anchor="_Toc185499632" w:history="1">
         <w:r>
           <w:rPr>
             <w:rStyle w:val="Hyperlink"/>
             <w:noProof/>
           </w:rPr>
-          <w:t>Class</w:t>
+          <w:t>Object-oriented programming</w:t>
         </w:r>
         <w:r>
           <w:rPr>
@@ -2805,7 +2733,7 @@
             <w:noProof/>
             <w:webHidden/>
           </w:rPr>
-          <w:instrText xml:space="preserve"> PAGEREF _Toc184112396 \h </w:instrText>
+          <w:instrText xml:space="preserve"> PAGEREF _Toc185499632 \h </w:instrText>
         </w:r>
         <w:r>
           <w:rPr>
@@ -2850,7 +2778,79 @@
           <w:lang w:eastAsia="en-GB"/>
         </w:rPr>
       </w:pPr>
-      <w:hyperlink w:anchor="_Toc184112397" w:history="1">
+      <w:hyperlink w:anchor="_Toc185499633" w:history="1">
+        <w:r>
+          <w:rPr>
+            <w:rStyle w:val="Hyperlink"/>
+            <w:noProof/>
+          </w:rPr>
+          <w:t>Class</w:t>
+        </w:r>
+        <w:r>
+          <w:rPr>
+            <w:noProof/>
+            <w:webHidden/>
+          </w:rPr>
+          <w:tab/>
+        </w:r>
+        <w:r>
+          <w:rPr>
+            <w:noProof/>
+            <w:webHidden/>
+          </w:rPr>
+          <w:fldChar w:fldCharType="begin"/>
+        </w:r>
+        <w:r>
+          <w:rPr>
+            <w:noProof/>
+            <w:webHidden/>
+          </w:rPr>
+          <w:instrText xml:space="preserve"> PAGEREF _Toc185499633 \h </w:instrText>
+        </w:r>
+        <w:r>
+          <w:rPr>
+            <w:noProof/>
+            <w:webHidden/>
+          </w:rPr>
+        </w:r>
+        <w:r>
+          <w:rPr>
+            <w:noProof/>
+            <w:webHidden/>
+          </w:rPr>
+          <w:fldChar w:fldCharType="separate"/>
+        </w:r>
+        <w:r>
+          <w:rPr>
+            <w:noProof/>
+            <w:webHidden/>
+          </w:rPr>
+          <w:t>50</w:t>
+        </w:r>
+        <w:r>
+          <w:rPr>
+            <w:noProof/>
+            <w:webHidden/>
+          </w:rPr>
+          <w:fldChar w:fldCharType="end"/>
+        </w:r>
+      </w:hyperlink>
+    </w:p>
+    <w:p>
+      <w:pPr>
+        <w:pStyle w:val="TOC2"/>
+        <w:tabs>
+          <w:tab w:val="right" w:leader="dot" w:pos="9016"/>
+        </w:tabs>
+        <w:rPr>
+          <w:rFonts w:eastAsiaTheme="minorEastAsia"/>
+          <w:noProof/>
+          <w:sz w:val="24"/>
+          <w:szCs w:val="24"/>
+          <w:lang w:eastAsia="en-GB"/>
+        </w:rPr>
+      </w:pPr>
+      <w:hyperlink w:anchor="_Toc185499634" w:history="1">
         <w:r>
           <w:rPr>
             <w:rStyle w:val="Hyperlink"/>
@@ -2877,79 +2877,7 @@
             <w:noProof/>
             <w:webHidden/>
           </w:rPr>
-          <w:instrText xml:space="preserve"> PAGEREF _Toc184112397 \h </w:instrText>
-        </w:r>
-        <w:r>
-          <w:rPr>
-            <w:noProof/>
-            <w:webHidden/>
-          </w:rPr>
-        </w:r>
-        <w:r>
-          <w:rPr>
-            <w:noProof/>
-            <w:webHidden/>
-          </w:rPr>
-          <w:fldChar w:fldCharType="separate"/>
-        </w:r>
-        <w:r>
-          <w:rPr>
-            <w:noProof/>
-            <w:webHidden/>
-          </w:rPr>
-          <w:t>51</w:t>
-        </w:r>
-        <w:r>
-          <w:rPr>
-            <w:noProof/>
-            <w:webHidden/>
-          </w:rPr>
-          <w:fldChar w:fldCharType="end"/>
-        </w:r>
-      </w:hyperlink>
-    </w:p>
-    <w:p>
-      <w:pPr>
-        <w:pStyle w:val="TOC2"/>
-        <w:tabs>
-          <w:tab w:val="right" w:leader="dot" w:pos="9016"/>
-        </w:tabs>
-        <w:rPr>
-          <w:rFonts w:eastAsiaTheme="minorEastAsia"/>
-          <w:noProof/>
-          <w:sz w:val="24"/>
-          <w:szCs w:val="24"/>
-          <w:lang w:eastAsia="en-GB"/>
-        </w:rPr>
-      </w:pPr>
-      <w:hyperlink w:anchor="_Toc184112398" w:history="1">
-        <w:r>
-          <w:rPr>
-            <w:rStyle w:val="Hyperlink"/>
-            <w:noProof/>
-          </w:rPr>
-          <w:t>Function method</w:t>
-        </w:r>
-        <w:r>
-          <w:rPr>
-            <w:noProof/>
-            <w:webHidden/>
-          </w:rPr>
-          <w:tab/>
-        </w:r>
-        <w:r>
-          <w:rPr>
-            <w:noProof/>
-            <w:webHidden/>
-          </w:rPr>
-          <w:fldChar w:fldCharType="begin"/>
-        </w:r>
-        <w:r>
-          <w:rPr>
-            <w:noProof/>
-            <w:webHidden/>
-          </w:rPr>
-          <w:instrText xml:space="preserve"> PAGEREF _Toc184112398 \h </w:instrText>
+          <w:instrText xml:space="preserve"> PAGEREF _Toc185499634 \h </w:instrText>
         </w:r>
         <w:r>
           <w:rPr>
@@ -2994,13 +2922,13 @@
           <w:lang w:eastAsia="en-GB"/>
         </w:rPr>
       </w:pPr>
-      <w:hyperlink w:anchor="_Toc184112399" w:history="1">
+      <w:hyperlink w:anchor="_Toc185499635" w:history="1">
         <w:r>
           <w:rPr>
             <w:rStyle w:val="Hyperlink"/>
             <w:noProof/>
           </w:rPr>
-          <w:t>Procedure method</w:t>
+          <w:t>Function method</w:t>
         </w:r>
         <w:r>
           <w:rPr>
@@ -3021,7 +2949,7 @@
             <w:noProof/>
             <w:webHidden/>
           </w:rPr>
-          <w:instrText xml:space="preserve"> PAGEREF _Toc184112399 \h </w:instrText>
+          <w:instrText xml:space="preserve"> PAGEREF _Toc185499635 \h </w:instrText>
         </w:r>
         <w:r>
           <w:rPr>
@@ -3054,7 +2982,10 @@
     </w:p>
     <w:p>
       <w:pPr>
-        <w:pStyle w:val="TOC1"/>
+        <w:pStyle w:val="TOC2"/>
+        <w:tabs>
+          <w:tab w:val="right" w:leader="dot" w:pos="9016"/>
+        </w:tabs>
         <w:rPr>
           <w:rFonts w:eastAsiaTheme="minorEastAsia"/>
           <w:noProof/>
@@ -3063,13 +2994,13 @@
           <w:lang w:eastAsia="en-GB"/>
         </w:rPr>
       </w:pPr>
-      <w:hyperlink w:anchor="_Toc184112400" w:history="1">
+      <w:hyperlink w:anchor="_Toc185499636" w:history="1">
         <w:r>
           <w:rPr>
             <w:rStyle w:val="Hyperlink"/>
             <w:noProof/>
           </w:rPr>
-          <w:t>Functional programming</w:t>
+          <w:t>Procedure method</w:t>
         </w:r>
         <w:r>
           <w:rPr>
@@ -3090,7 +3021,7 @@
             <w:noProof/>
             <w:webHidden/>
           </w:rPr>
-          <w:instrText xml:space="preserve"> PAGEREF _Toc184112400 \h </w:instrText>
+          <w:instrText xml:space="preserve"> PAGEREF _Toc185499636 \h </w:instrText>
         </w:r>
         <w:r>
           <w:rPr>
@@ -3123,6 +3054,75 @@
     </w:p>
     <w:p>
       <w:pPr>
+        <w:pStyle w:val="TOC1"/>
+        <w:rPr>
+          <w:rFonts w:eastAsiaTheme="minorEastAsia"/>
+          <w:noProof/>
+          <w:sz w:val="24"/>
+          <w:szCs w:val="24"/>
+          <w:lang w:eastAsia="en-GB"/>
+        </w:rPr>
+      </w:pPr>
+      <w:hyperlink w:anchor="_Toc185499637" w:history="1">
+        <w:r>
+          <w:rPr>
+            <w:rStyle w:val="Hyperlink"/>
+            <w:noProof/>
+          </w:rPr>
+          <w:t>Functional programming</w:t>
+        </w:r>
+        <w:r>
+          <w:rPr>
+            <w:noProof/>
+            <w:webHidden/>
+          </w:rPr>
+          <w:tab/>
+        </w:r>
+        <w:r>
+          <w:rPr>
+            <w:noProof/>
+            <w:webHidden/>
+          </w:rPr>
+          <w:fldChar w:fldCharType="begin"/>
+        </w:r>
+        <w:r>
+          <w:rPr>
+            <w:noProof/>
+            <w:webHidden/>
+          </w:rPr>
+          <w:instrText xml:space="preserve"> PAGEREF _Toc185499637 \h </w:instrText>
+        </w:r>
+        <w:r>
+          <w:rPr>
+            <w:noProof/>
+            <w:webHidden/>
+          </w:rPr>
+        </w:r>
+        <w:r>
+          <w:rPr>
+            <w:noProof/>
+            <w:webHidden/>
+          </w:rPr>
+          <w:fldChar w:fldCharType="separate"/>
+        </w:r>
+        <w:r>
+          <w:rPr>
+            <w:noProof/>
+            <w:webHidden/>
+          </w:rPr>
+          <w:t>55</w:t>
+        </w:r>
+        <w:r>
+          <w:rPr>
+            <w:noProof/>
+            <w:webHidden/>
+          </w:rPr>
+          <w:fldChar w:fldCharType="end"/>
+        </w:r>
+      </w:hyperlink>
+    </w:p>
+    <w:p>
+      <w:pPr>
         <w:pStyle w:val="TOC2"/>
         <w:tabs>
           <w:tab w:val="right" w:leader="dot" w:pos="9016"/>
@@ -3135,7 +3135,7 @@
           <w:lang w:eastAsia="en-GB"/>
         </w:rPr>
       </w:pPr>
-      <w:hyperlink w:anchor="_Toc184112401" w:history="1">
+      <w:hyperlink w:anchor="_Toc185499638" w:history="1">
         <w:r>
           <w:rPr>
             <w:rStyle w:val="Hyperlink"/>
@@ -3162,79 +3162,7 @@
             <w:noProof/>
             <w:webHidden/>
           </w:rPr>
-          <w:instrText xml:space="preserve"> PAGEREF _Toc184112401 \h </w:instrText>
-        </w:r>
-        <w:r>
-          <w:rPr>
-            <w:noProof/>
-            <w:webHidden/>
-          </w:rPr>
-        </w:r>
-        <w:r>
-          <w:rPr>
-            <w:noProof/>
-            <w:webHidden/>
-          </w:rPr>
-          <w:fldChar w:fldCharType="separate"/>
-        </w:r>
-        <w:r>
-          <w:rPr>
-            <w:noProof/>
-            <w:webHidden/>
-          </w:rPr>
-          <w:t>56</w:t>
-        </w:r>
-        <w:r>
-          <w:rPr>
-            <w:noProof/>
-            <w:webHidden/>
-          </w:rPr>
-          <w:fldChar w:fldCharType="end"/>
-        </w:r>
-      </w:hyperlink>
-    </w:p>
-    <w:p>
-      <w:pPr>
-        <w:pStyle w:val="TOC2"/>
-        <w:tabs>
-          <w:tab w:val="right" w:leader="dot" w:pos="9016"/>
-        </w:tabs>
-        <w:rPr>
-          <w:rFonts w:eastAsiaTheme="minorEastAsia"/>
-          <w:noProof/>
-          <w:sz w:val="24"/>
-          <w:szCs w:val="24"/>
-          <w:lang w:eastAsia="en-GB"/>
-        </w:rPr>
-      </w:pPr>
-      <w:hyperlink w:anchor="_Toc184112402" w:history="1">
-        <w:r>
-          <w:rPr>
-            <w:rStyle w:val="Hyperlink"/>
-            <w:noProof/>
-          </w:rPr>
-          <w:t>Let statement</w:t>
-        </w:r>
-        <w:r>
-          <w:rPr>
-            <w:noProof/>
-            <w:webHidden/>
-          </w:rPr>
-          <w:tab/>
-        </w:r>
-        <w:r>
-          <w:rPr>
-            <w:noProof/>
-            <w:webHidden/>
-          </w:rPr>
-          <w:fldChar w:fldCharType="begin"/>
-        </w:r>
-        <w:r>
-          <w:rPr>
-            <w:noProof/>
-            <w:webHidden/>
-          </w:rPr>
-          <w:instrText xml:space="preserve"> PAGEREF _Toc184112402 \h </w:instrText>
+          <w:instrText xml:space="preserve"> PAGEREF _Toc185499638 \h </w:instrText>
         </w:r>
         <w:r>
           <w:rPr>
@@ -3279,13 +3207,13 @@
           <w:lang w:eastAsia="en-GB"/>
         </w:rPr>
       </w:pPr>
-      <w:hyperlink w:anchor="_Toc184112403" w:history="1">
+      <w:hyperlink w:anchor="_Toc185499639" w:history="1">
         <w:r>
           <w:rPr>
             <w:rStyle w:val="Hyperlink"/>
             <w:noProof/>
           </w:rPr>
-          <w:t>Higher order functions (HoFs)</w:t>
+          <w:t>Let statement</w:t>
         </w:r>
         <w:r>
           <w:rPr>
@@ -3306,7 +3234,7 @@
             <w:noProof/>
             <w:webHidden/>
           </w:rPr>
-          <w:instrText xml:space="preserve"> PAGEREF _Toc184112403 \h </w:instrText>
+          <w:instrText xml:space="preserve"> PAGEREF _Toc185499639 \h </w:instrText>
         </w:r>
         <w:r>
           <w:rPr>
@@ -3351,7 +3279,79 @@
           <w:lang w:eastAsia="en-GB"/>
         </w:rPr>
       </w:pPr>
-      <w:hyperlink w:anchor="_Toc184112404" w:history="1">
+      <w:hyperlink w:anchor="_Toc185499640" w:history="1">
+        <w:r>
+          <w:rPr>
+            <w:rStyle w:val="Hyperlink"/>
+            <w:noProof/>
+          </w:rPr>
+          <w:t>Higher order functions (HoFs)</w:t>
+        </w:r>
+        <w:r>
+          <w:rPr>
+            <w:noProof/>
+            <w:webHidden/>
+          </w:rPr>
+          <w:tab/>
+        </w:r>
+        <w:r>
+          <w:rPr>
+            <w:noProof/>
+            <w:webHidden/>
+          </w:rPr>
+          <w:fldChar w:fldCharType="begin"/>
+        </w:r>
+        <w:r>
+          <w:rPr>
+            <w:noProof/>
+            <w:webHidden/>
+          </w:rPr>
+          <w:instrText xml:space="preserve"> PAGEREF _Toc185499640 \h </w:instrText>
+        </w:r>
+        <w:r>
+          <w:rPr>
+            <w:noProof/>
+            <w:webHidden/>
+          </w:rPr>
+        </w:r>
+        <w:r>
+          <w:rPr>
+            <w:noProof/>
+            <w:webHidden/>
+          </w:rPr>
+          <w:fldChar w:fldCharType="separate"/>
+        </w:r>
+        <w:r>
+          <w:rPr>
+            <w:noProof/>
+            <w:webHidden/>
+          </w:rPr>
+          <w:t>59</w:t>
+        </w:r>
+        <w:r>
+          <w:rPr>
+            <w:noProof/>
+            <w:webHidden/>
+          </w:rPr>
+          <w:fldChar w:fldCharType="end"/>
+        </w:r>
+      </w:hyperlink>
+    </w:p>
+    <w:p>
+      <w:pPr>
+        <w:pStyle w:val="TOC2"/>
+        <w:tabs>
+          <w:tab w:val="right" w:leader="dot" w:pos="9016"/>
+        </w:tabs>
+        <w:rPr>
+          <w:rFonts w:eastAsiaTheme="minorEastAsia"/>
+          <w:noProof/>
+          <w:sz w:val="24"/>
+          <w:szCs w:val="24"/>
+          <w:lang w:eastAsia="en-GB"/>
+        </w:rPr>
+      </w:pPr>
+      <w:hyperlink w:anchor="_Toc185499641" w:history="1">
         <w:r>
           <w:rPr>
             <w:rStyle w:val="Hyperlink"/>
@@ -3378,7 +3378,7 @@
             <w:noProof/>
             <w:webHidden/>
           </w:rPr>
-          <w:instrText xml:space="preserve"> PAGEREF _Toc184112404 \h </w:instrText>
+          <w:instrText xml:space="preserve"> PAGEREF _Toc185499641 \h </w:instrText>
         </w:r>
         <w:r>
           <w:rPr>
@@ -3398,7 +3398,7 @@
             <w:noProof/>
             <w:webHidden/>
           </w:rPr>
-          <w:t>60</w:t>
+          <w:t>61</w:t>
         </w:r>
         <w:r>
           <w:rPr>
@@ -3423,7 +3423,7 @@
           <w:lang w:eastAsia="en-GB"/>
         </w:rPr>
       </w:pPr>
-      <w:hyperlink w:anchor="_Toc184112405" w:history="1">
+      <w:hyperlink w:anchor="_Toc185499642" w:history="1">
         <w:r>
           <w:rPr>
             <w:rStyle w:val="Hyperlink"/>
@@ -3450,76 +3450,7 @@
             <w:noProof/>
             <w:webHidden/>
           </w:rPr>
-          <w:instrText xml:space="preserve"> PAGEREF _Toc184112405 \h </w:instrText>
-        </w:r>
-        <w:r>
-          <w:rPr>
-            <w:noProof/>
-            <w:webHidden/>
-          </w:rPr>
-        </w:r>
-        <w:r>
-          <w:rPr>
-            <w:noProof/>
-            <w:webHidden/>
-          </w:rPr>
-          <w:fldChar w:fldCharType="separate"/>
-        </w:r>
-        <w:r>
-          <w:rPr>
-            <w:noProof/>
-            <w:webHidden/>
-          </w:rPr>
-          <w:t>62</w:t>
-        </w:r>
-        <w:r>
-          <w:rPr>
-            <w:noProof/>
-            <w:webHidden/>
-          </w:rPr>
-          <w:fldChar w:fldCharType="end"/>
-        </w:r>
-      </w:hyperlink>
-    </w:p>
-    <w:p>
-      <w:pPr>
-        <w:pStyle w:val="TOC1"/>
-        <w:rPr>
-          <w:rFonts w:eastAsiaTheme="minorEastAsia"/>
-          <w:noProof/>
-          <w:sz w:val="24"/>
-          <w:szCs w:val="24"/>
-          <w:lang w:eastAsia="en-GB"/>
-        </w:rPr>
-      </w:pPr>
-      <w:hyperlink w:anchor="_Toc184112406" w:history="1">
-        <w:r>
-          <w:rPr>
-            <w:rStyle w:val="Hyperlink"/>
-            <w:noProof/>
-          </w:rPr>
-          <w:t>Tests</w:t>
-        </w:r>
-        <w:r>
-          <w:rPr>
-            <w:noProof/>
-            <w:webHidden/>
-          </w:rPr>
-          <w:tab/>
-        </w:r>
-        <w:r>
-          <w:rPr>
-            <w:noProof/>
-            <w:webHidden/>
-          </w:rPr>
-          <w:fldChar w:fldCharType="begin"/>
-        </w:r>
-        <w:r>
-          <w:rPr>
-            <w:noProof/>
-            <w:webHidden/>
-          </w:rPr>
-          <w:instrText xml:space="preserve"> PAGEREF _Toc184112406 \h </w:instrText>
+          <w:instrText xml:space="preserve"> PAGEREF _Toc185499642 \h </w:instrText>
         </w:r>
         <w:r>
           <w:rPr>
@@ -3561,13 +3492,13 @@
           <w:lang w:eastAsia="en-GB"/>
         </w:rPr>
       </w:pPr>
-      <w:hyperlink w:anchor="_Toc184112407" w:history="1">
+      <w:hyperlink w:anchor="_Toc185499643" w:history="1">
         <w:r>
           <w:rPr>
             <w:rStyle w:val="Hyperlink"/>
             <w:noProof/>
           </w:rPr>
-          <w:t>Types</w:t>
+          <w:t>Tests</w:t>
         </w:r>
         <w:r>
           <w:rPr>
@@ -3588,7 +3519,7 @@
             <w:noProof/>
             <w:webHidden/>
           </w:rPr>
-          <w:instrText xml:space="preserve"> PAGEREF _Toc184112407 \h </w:instrText>
+          <w:instrText xml:space="preserve"> PAGEREF _Toc185499643 \h </w:instrText>
         </w:r>
         <w:r>
           <w:rPr>
@@ -3621,10 +3552,7 @@
     </w:p>
     <w:p>
       <w:pPr>
-        <w:pStyle w:val="TOC2"/>
-        <w:tabs>
-          <w:tab w:val="right" w:leader="dot" w:pos="9016"/>
-        </w:tabs>
+        <w:pStyle w:val="TOC1"/>
         <w:rPr>
           <w:rFonts w:eastAsiaTheme="minorEastAsia"/>
           <w:noProof/>
@@ -3633,13 +3561,13 @@
           <w:lang w:eastAsia="en-GB"/>
         </w:rPr>
       </w:pPr>
-      <w:hyperlink w:anchor="_Toc184112408" w:history="1">
+      <w:hyperlink w:anchor="_Toc185499644" w:history="1">
         <w:r>
           <w:rPr>
             <w:rStyle w:val="Hyperlink"/>
             <w:noProof/>
           </w:rPr>
-          <w:t>Int</w:t>
+          <w:t>Types</w:t>
         </w:r>
         <w:r>
           <w:rPr>
@@ -3660,79 +3588,7 @@
             <w:noProof/>
             <w:webHidden/>
           </w:rPr>
-          <w:instrText xml:space="preserve"> PAGEREF _Toc184112408 \h </w:instrText>
-        </w:r>
-        <w:r>
-          <w:rPr>
-            <w:noProof/>
-            <w:webHidden/>
-          </w:rPr>
-        </w:r>
-        <w:r>
-          <w:rPr>
-            <w:noProof/>
-            <w:webHidden/>
-          </w:rPr>
-          <w:fldChar w:fldCharType="separate"/>
-        </w:r>
-        <w:r>
-          <w:rPr>
-            <w:noProof/>
-            <w:webHidden/>
-          </w:rPr>
-          <w:t>65</w:t>
-        </w:r>
-        <w:r>
-          <w:rPr>
-            <w:noProof/>
-            <w:webHidden/>
-          </w:rPr>
-          <w:fldChar w:fldCharType="end"/>
-        </w:r>
-      </w:hyperlink>
-    </w:p>
-    <w:p>
-      <w:pPr>
-        <w:pStyle w:val="TOC2"/>
-        <w:tabs>
-          <w:tab w:val="right" w:leader="dot" w:pos="9016"/>
-        </w:tabs>
-        <w:rPr>
-          <w:rFonts w:eastAsiaTheme="minorEastAsia"/>
-          <w:noProof/>
-          <w:sz w:val="24"/>
-          <w:szCs w:val="24"/>
-          <w:lang w:eastAsia="en-GB"/>
-        </w:rPr>
-      </w:pPr>
-      <w:hyperlink w:anchor="_Toc184112409" w:history="1">
-        <w:r>
-          <w:rPr>
-            <w:rStyle w:val="Hyperlink"/>
-            <w:noProof/>
-          </w:rPr>
-          <w:t>Float</w:t>
-        </w:r>
-        <w:r>
-          <w:rPr>
-            <w:noProof/>
-            <w:webHidden/>
-          </w:rPr>
-          <w:tab/>
-        </w:r>
-        <w:r>
-          <w:rPr>
-            <w:noProof/>
-            <w:webHidden/>
-          </w:rPr>
-          <w:fldChar w:fldCharType="begin"/>
-        </w:r>
-        <w:r>
-          <w:rPr>
-            <w:noProof/>
-            <w:webHidden/>
-          </w:rPr>
-          <w:instrText xml:space="preserve"> PAGEREF _Toc184112409 \h </w:instrText>
+          <w:instrText xml:space="preserve"> PAGEREF _Toc185499644 \h </w:instrText>
         </w:r>
         <w:r>
           <w:rPr>
@@ -3777,13 +3633,13 @@
           <w:lang w:eastAsia="en-GB"/>
         </w:rPr>
       </w:pPr>
-      <w:hyperlink w:anchor="_Toc184112410" w:history="1">
+      <w:hyperlink w:anchor="_Toc185499645" w:history="1">
         <w:r>
           <w:rPr>
             <w:rStyle w:val="Hyperlink"/>
             <w:noProof/>
           </w:rPr>
-          <w:t>Boolean</w:t>
+          <w:t>Int</w:t>
         </w:r>
         <w:r>
           <w:rPr>
@@ -3804,7 +3660,7 @@
             <w:noProof/>
             <w:webHidden/>
           </w:rPr>
-          <w:instrText xml:space="preserve"> PAGEREF _Toc184112410 \h </w:instrText>
+          <w:instrText xml:space="preserve"> PAGEREF _Toc185499645 \h </w:instrText>
         </w:r>
         <w:r>
           <w:rPr>
@@ -3849,13 +3705,13 @@
           <w:lang w:eastAsia="en-GB"/>
         </w:rPr>
       </w:pPr>
-      <w:hyperlink w:anchor="_Toc184112411" w:history="1">
+      <w:hyperlink w:anchor="_Toc185499646" w:history="1">
         <w:r>
           <w:rPr>
             <w:rStyle w:val="Hyperlink"/>
             <w:noProof/>
           </w:rPr>
-          <w:t>String</w:t>
+          <w:t>Float</w:t>
         </w:r>
         <w:r>
           <w:rPr>
@@ -3876,7 +3732,7 @@
             <w:noProof/>
             <w:webHidden/>
           </w:rPr>
-          <w:instrText xml:space="preserve"> PAGEREF _Toc184112411 \h </w:instrText>
+          <w:instrText xml:space="preserve"> PAGEREF _Toc185499646 \h </w:instrText>
         </w:r>
         <w:r>
           <w:rPr>
@@ -3921,13 +3777,13 @@
           <w:lang w:eastAsia="en-GB"/>
         </w:rPr>
       </w:pPr>
-      <w:hyperlink w:anchor="_Toc184112412" w:history="1">
+      <w:hyperlink w:anchor="_Toc185499647" w:history="1">
         <w:r>
           <w:rPr>
             <w:rStyle w:val="Hyperlink"/>
             <w:noProof/>
           </w:rPr>
-          <w:t>Arrays and Lists</w:t>
+          <w:t>Boolean</w:t>
         </w:r>
         <w:r>
           <w:rPr>
@@ -3948,7 +3804,79 @@
             <w:noProof/>
             <w:webHidden/>
           </w:rPr>
-          <w:instrText xml:space="preserve"> PAGEREF _Toc184112412 \h </w:instrText>
+          <w:instrText xml:space="preserve"> PAGEREF _Toc185499647 \h </w:instrText>
+        </w:r>
+        <w:r>
+          <w:rPr>
+            <w:noProof/>
+            <w:webHidden/>
+          </w:rPr>
+        </w:r>
+        <w:r>
+          <w:rPr>
+            <w:noProof/>
+            <w:webHidden/>
+          </w:rPr>
+          <w:fldChar w:fldCharType="separate"/>
+        </w:r>
+        <w:r>
+          <w:rPr>
+            <w:noProof/>
+            <w:webHidden/>
+          </w:rPr>
+          <w:t>69</w:t>
+        </w:r>
+        <w:r>
+          <w:rPr>
+            <w:noProof/>
+            <w:webHidden/>
+          </w:rPr>
+          <w:fldChar w:fldCharType="end"/>
+        </w:r>
+      </w:hyperlink>
+    </w:p>
+    <w:p>
+      <w:pPr>
+        <w:pStyle w:val="TOC2"/>
+        <w:tabs>
+          <w:tab w:val="right" w:leader="dot" w:pos="9016"/>
+        </w:tabs>
+        <w:rPr>
+          <w:rFonts w:eastAsiaTheme="minorEastAsia"/>
+          <w:noProof/>
+          <w:sz w:val="24"/>
+          <w:szCs w:val="24"/>
+          <w:lang w:eastAsia="en-GB"/>
+        </w:rPr>
+      </w:pPr>
+      <w:hyperlink w:anchor="_Toc185499648" w:history="1">
+        <w:r>
+          <w:rPr>
+            <w:rStyle w:val="Hyperlink"/>
+            <w:noProof/>
+          </w:rPr>
+          <w:t>String</w:t>
+        </w:r>
+        <w:r>
+          <w:rPr>
+            <w:noProof/>
+            <w:webHidden/>
+          </w:rPr>
+          <w:tab/>
+        </w:r>
+        <w:r>
+          <w:rPr>
+            <w:noProof/>
+            <w:webHidden/>
+          </w:rPr>
+          <w:fldChar w:fldCharType="begin"/>
+        </w:r>
+        <w:r>
+          <w:rPr>
+            <w:noProof/>
+            <w:webHidden/>
+          </w:rPr>
+          <w:instrText xml:space="preserve"> PAGEREF _Toc185499648 \h </w:instrText>
         </w:r>
         <w:r>
           <w:rPr>
@@ -3993,7 +3921,79 @@
           <w:lang w:eastAsia="en-GB"/>
         </w:rPr>
       </w:pPr>
-      <w:hyperlink w:anchor="_Toc184112413" w:history="1">
+      <w:hyperlink w:anchor="_Toc185499649" w:history="1">
+        <w:r>
+          <w:rPr>
+            <w:rStyle w:val="Hyperlink"/>
+            <w:noProof/>
+          </w:rPr>
+          <w:t>Arrays and Lists</w:t>
+        </w:r>
+        <w:r>
+          <w:rPr>
+            <w:noProof/>
+            <w:webHidden/>
+          </w:rPr>
+          <w:tab/>
+        </w:r>
+        <w:r>
+          <w:rPr>
+            <w:noProof/>
+            <w:webHidden/>
+          </w:rPr>
+          <w:fldChar w:fldCharType="begin"/>
+        </w:r>
+        <w:r>
+          <w:rPr>
+            <w:noProof/>
+            <w:webHidden/>
+          </w:rPr>
+          <w:instrText xml:space="preserve"> PAGEREF _Toc185499649 \h </w:instrText>
+        </w:r>
+        <w:r>
+          <w:rPr>
+            <w:noProof/>
+            <w:webHidden/>
+          </w:rPr>
+        </w:r>
+        <w:r>
+          <w:rPr>
+            <w:noProof/>
+            <w:webHidden/>
+          </w:rPr>
+          <w:fldChar w:fldCharType="separate"/>
+        </w:r>
+        <w:r>
+          <w:rPr>
+            <w:noProof/>
+            <w:webHidden/>
+          </w:rPr>
+          <w:t>72</w:t>
+        </w:r>
+        <w:r>
+          <w:rPr>
+            <w:noProof/>
+            <w:webHidden/>
+          </w:rPr>
+          <w:fldChar w:fldCharType="end"/>
+        </w:r>
+      </w:hyperlink>
+    </w:p>
+    <w:p>
+      <w:pPr>
+        <w:pStyle w:val="TOC2"/>
+        <w:tabs>
+          <w:tab w:val="right" w:leader="dot" w:pos="9016"/>
+        </w:tabs>
+        <w:rPr>
+          <w:rFonts w:eastAsiaTheme="minorEastAsia"/>
+          <w:noProof/>
+          <w:sz w:val="24"/>
+          <w:szCs w:val="24"/>
+          <w:lang w:eastAsia="en-GB"/>
+        </w:rPr>
+      </w:pPr>
+      <w:hyperlink w:anchor="_Toc185499650" w:history="1">
         <w:r>
           <w:rPr>
             <w:rStyle w:val="Hyperlink"/>
@@ -4020,7 +4020,7 @@
             <w:noProof/>
             <w:webHidden/>
           </w:rPr>
-          <w:instrText xml:space="preserve"> PAGEREF _Toc184112413 \h </w:instrText>
+          <w:instrText xml:space="preserve"> PAGEREF _Toc185499650 \h </w:instrText>
         </w:r>
         <w:r>
           <w:rPr>
@@ -4040,7 +4040,7 @@
             <w:noProof/>
             <w:webHidden/>
           </w:rPr>
-          <w:t>75</w:t>
+          <w:t>77</w:t>
         </w:r>
         <w:r>
           <w:rPr>
@@ -4065,7 +4065,7 @@
           <w:lang w:eastAsia="en-GB"/>
         </w:rPr>
       </w:pPr>
-      <w:hyperlink w:anchor="_Toc184112414" w:history="1">
+      <w:hyperlink w:anchor="_Toc185499651" w:history="1">
         <w:r>
           <w:rPr>
             <w:rStyle w:val="Hyperlink"/>
@@ -4092,79 +4092,7 @@
             <w:noProof/>
             <w:webHidden/>
           </w:rPr>
-          <w:instrText xml:space="preserve"> PAGEREF _Toc184112414 \h </w:instrText>
-        </w:r>
-        <w:r>
-          <w:rPr>
-            <w:noProof/>
-            <w:webHidden/>
-          </w:rPr>
-        </w:r>
-        <w:r>
-          <w:rPr>
-            <w:noProof/>
-            <w:webHidden/>
-          </w:rPr>
-          <w:fldChar w:fldCharType="separate"/>
-        </w:r>
-        <w:r>
-          <w:rPr>
-            <w:noProof/>
-            <w:webHidden/>
-          </w:rPr>
-          <w:t>78</w:t>
-        </w:r>
-        <w:r>
-          <w:rPr>
-            <w:noProof/>
-            <w:webHidden/>
-          </w:rPr>
-          <w:fldChar w:fldCharType="end"/>
-        </w:r>
-      </w:hyperlink>
-    </w:p>
-    <w:p>
-      <w:pPr>
-        <w:pStyle w:val="TOC2"/>
-        <w:tabs>
-          <w:tab w:val="right" w:leader="dot" w:pos="9016"/>
-        </w:tabs>
-        <w:rPr>
-          <w:rFonts w:eastAsiaTheme="minorEastAsia"/>
-          <w:noProof/>
-          <w:sz w:val="24"/>
-          <w:szCs w:val="24"/>
-          <w:lang w:eastAsia="en-GB"/>
-        </w:rPr>
-      </w:pPr>
-      <w:hyperlink w:anchor="_Toc184112415" w:history="1">
-        <w:r>
-          <w:rPr>
-            <w:rStyle w:val="Hyperlink"/>
-            <w:noProof/>
-          </w:rPr>
-          <w:t>Func</w:t>
-        </w:r>
-        <w:r>
-          <w:rPr>
-            <w:noProof/>
-            <w:webHidden/>
-          </w:rPr>
-          <w:tab/>
-        </w:r>
-        <w:r>
-          <w:rPr>
-            <w:noProof/>
-            <w:webHidden/>
-          </w:rPr>
-          <w:fldChar w:fldCharType="begin"/>
-        </w:r>
-        <w:r>
-          <w:rPr>
-            <w:noProof/>
-            <w:webHidden/>
-          </w:rPr>
-          <w:instrText xml:space="preserve"> PAGEREF _Toc184112415 \h </w:instrText>
+          <w:instrText xml:space="preserve"> PAGEREF _Toc185499651 \h </w:instrText>
         </w:r>
         <w:r>
           <w:rPr>
@@ -4209,13 +4137,13 @@
           <w:lang w:eastAsia="en-GB"/>
         </w:rPr>
       </w:pPr>
-      <w:hyperlink w:anchor="_Toc184112416" w:history="1">
+      <w:hyperlink w:anchor="_Toc185499652" w:history="1">
         <w:r>
           <w:rPr>
             <w:rStyle w:val="Hyperlink"/>
             <w:noProof/>
           </w:rPr>
-          <w:t>Identifying and comparing types with ‘typeof’</w:t>
+          <w:t>Func</w:t>
         </w:r>
         <w:r>
           <w:rPr>
@@ -4236,76 +4164,7 @@
             <w:noProof/>
             <w:webHidden/>
           </w:rPr>
-          <w:instrText xml:space="preserve"> PAGEREF _Toc184112416 \h </w:instrText>
-        </w:r>
-        <w:r>
-          <w:rPr>
-            <w:noProof/>
-            <w:webHidden/>
-          </w:rPr>
-        </w:r>
-        <w:r>
-          <w:rPr>
-            <w:noProof/>
-            <w:webHidden/>
-          </w:rPr>
-          <w:fldChar w:fldCharType="separate"/>
-        </w:r>
-        <w:r>
-          <w:rPr>
-            <w:noProof/>
-            <w:webHidden/>
-          </w:rPr>
-          <w:t>81</w:t>
-        </w:r>
-        <w:r>
-          <w:rPr>
-            <w:noProof/>
-            <w:webHidden/>
-          </w:rPr>
-          <w:fldChar w:fldCharType="end"/>
-        </w:r>
-      </w:hyperlink>
-    </w:p>
-    <w:p>
-      <w:pPr>
-        <w:pStyle w:val="TOC1"/>
-        <w:rPr>
-          <w:rFonts w:eastAsiaTheme="minorEastAsia"/>
-          <w:noProof/>
-          <w:sz w:val="24"/>
-          <w:szCs w:val="24"/>
-          <w:lang w:eastAsia="en-GB"/>
-        </w:rPr>
-      </w:pPr>
-      <w:hyperlink w:anchor="_Toc184112417" w:history="1">
-        <w:r>
-          <w:rPr>
-            <w:rStyle w:val="Hyperlink"/>
-            <w:noProof/>
-          </w:rPr>
-          <w:t>Standard Library</w:t>
-        </w:r>
-        <w:r>
-          <w:rPr>
-            <w:noProof/>
-            <w:webHidden/>
-          </w:rPr>
-          <w:tab/>
-        </w:r>
-        <w:r>
-          <w:rPr>
-            <w:noProof/>
-            <w:webHidden/>
-          </w:rPr>
-          <w:fldChar w:fldCharType="begin"/>
-        </w:r>
-        <w:r>
-          <w:rPr>
-            <w:noProof/>
-            <w:webHidden/>
-          </w:rPr>
-          <w:instrText xml:space="preserve"> PAGEREF _Toc184112417 \h </w:instrText>
+          <w:instrText xml:space="preserve"> PAGEREF _Toc185499652 \h </w:instrText>
         </w:r>
         <w:r>
           <w:rPr>
@@ -4350,13 +4209,13 @@
           <w:lang w:eastAsia="en-GB"/>
         </w:rPr>
       </w:pPr>
-      <w:hyperlink w:anchor="_Toc184112418" w:history="1">
+      <w:hyperlink w:anchor="_Toc185499653" w:history="1">
         <w:r>
           <w:rPr>
             <w:rStyle w:val="Hyperlink"/>
             <w:noProof/>
           </w:rPr>
-          <w:t>Standalone functions</w:t>
+          <w:t>Identifying and comparing types with ‘typeof’</w:t>
         </w:r>
         <w:r>
           <w:rPr>
@@ -4377,7 +4236,7 @@
             <w:noProof/>
             <w:webHidden/>
           </w:rPr>
-          <w:instrText xml:space="preserve"> PAGEREF _Toc184112418 \h </w:instrText>
+          <w:instrText xml:space="preserve"> PAGEREF _Toc185499653 \h </w:instrText>
         </w:r>
         <w:r>
           <w:rPr>
@@ -4410,6 +4269,75 @@
     </w:p>
     <w:p>
       <w:pPr>
+        <w:pStyle w:val="TOC1"/>
+        <w:rPr>
+          <w:rFonts w:eastAsiaTheme="minorEastAsia"/>
+          <w:noProof/>
+          <w:sz w:val="24"/>
+          <w:szCs w:val="24"/>
+          <w:lang w:eastAsia="en-GB"/>
+        </w:rPr>
+      </w:pPr>
+      <w:hyperlink w:anchor="_Toc185499654" w:history="1">
+        <w:r>
+          <w:rPr>
+            <w:rStyle w:val="Hyperlink"/>
+            <w:noProof/>
+          </w:rPr>
+          <w:t>Standard Library</w:t>
+        </w:r>
+        <w:r>
+          <w:rPr>
+            <w:noProof/>
+            <w:webHidden/>
+          </w:rPr>
+          <w:tab/>
+        </w:r>
+        <w:r>
+          <w:rPr>
+            <w:noProof/>
+            <w:webHidden/>
+          </w:rPr>
+          <w:fldChar w:fldCharType="begin"/>
+        </w:r>
+        <w:r>
+          <w:rPr>
+            <w:noProof/>
+            <w:webHidden/>
+          </w:rPr>
+          <w:instrText xml:space="preserve"> PAGEREF _Toc185499654 \h </w:instrText>
+        </w:r>
+        <w:r>
+          <w:rPr>
+            <w:noProof/>
+            <w:webHidden/>
+          </w:rPr>
+        </w:r>
+        <w:r>
+          <w:rPr>
+            <w:noProof/>
+            <w:webHidden/>
+          </w:rPr>
+          <w:fldChar w:fldCharType="separate"/>
+        </w:r>
+        <w:r>
+          <w:rPr>
+            <w:noProof/>
+            <w:webHidden/>
+          </w:rPr>
+          <w:t>84</w:t>
+        </w:r>
+        <w:r>
+          <w:rPr>
+            <w:noProof/>
+            <w:webHidden/>
+          </w:rPr>
+          <w:fldChar w:fldCharType="end"/>
+        </w:r>
+      </w:hyperlink>
+    </w:p>
+    <w:p>
+      <w:pPr>
         <w:pStyle w:val="TOC2"/>
         <w:tabs>
           <w:tab w:val="right" w:leader="dot" w:pos="9016"/>
@@ -4422,7 +4350,79 @@
           <w:lang w:eastAsia="en-GB"/>
         </w:rPr>
       </w:pPr>
-      <w:hyperlink w:anchor="_Toc184112419" w:history="1">
+      <w:hyperlink w:anchor="_Toc185499655" w:history="1">
+        <w:r>
+          <w:rPr>
+            <w:rStyle w:val="Hyperlink"/>
+            <w:noProof/>
+          </w:rPr>
+          <w:t>Standalone functions</w:t>
+        </w:r>
+        <w:r>
+          <w:rPr>
+            <w:noProof/>
+            <w:webHidden/>
+          </w:rPr>
+          <w:tab/>
+        </w:r>
+        <w:r>
+          <w:rPr>
+            <w:noProof/>
+            <w:webHidden/>
+          </w:rPr>
+          <w:fldChar w:fldCharType="begin"/>
+        </w:r>
+        <w:r>
+          <w:rPr>
+            <w:noProof/>
+            <w:webHidden/>
+          </w:rPr>
+          <w:instrText xml:space="preserve"> PAGEREF _Toc185499655 \h </w:instrText>
+        </w:r>
+        <w:r>
+          <w:rPr>
+            <w:noProof/>
+            <w:webHidden/>
+          </w:rPr>
+        </w:r>
+        <w:r>
+          <w:rPr>
+            <w:noProof/>
+            <w:webHidden/>
+          </w:rPr>
+          <w:fldChar w:fldCharType="separate"/>
+        </w:r>
+        <w:r>
+          <w:rPr>
+            <w:noProof/>
+            <w:webHidden/>
+          </w:rPr>
+          <w:t>85</w:t>
+        </w:r>
+        <w:r>
+          <w:rPr>
+            <w:noProof/>
+            <w:webHidden/>
+          </w:rPr>
+          <w:fldChar w:fldCharType="end"/>
+        </w:r>
+      </w:hyperlink>
+    </w:p>
+    <w:p>
+      <w:pPr>
+        <w:pStyle w:val="TOC2"/>
+        <w:tabs>
+          <w:tab w:val="right" w:leader="dot" w:pos="9016"/>
+        </w:tabs>
+        <w:rPr>
+          <w:rFonts w:eastAsiaTheme="minorEastAsia"/>
+          <w:noProof/>
+          <w:sz w:val="24"/>
+          <w:szCs w:val="24"/>
+          <w:lang w:eastAsia="en-GB"/>
+        </w:rPr>
+      </w:pPr>
+      <w:hyperlink w:anchor="_Toc185499656" w:history="1">
         <w:r>
           <w:rPr>
             <w:rStyle w:val="Hyperlink"/>
@@ -4449,7 +4449,7 @@
             <w:noProof/>
             <w:webHidden/>
           </w:rPr>
-          <w:instrText xml:space="preserve"> PAGEREF _Toc184112419 \h </w:instrText>
+          <w:instrText xml:space="preserve"> PAGEREF _Toc185499656 \h </w:instrText>
         </w:r>
         <w:r>
           <w:rPr>
@@ -4469,7 +4469,7 @@
             <w:noProof/>
             <w:webHidden/>
           </w:rPr>
-          <w:t>87</w:t>
+          <w:t>89</w:t>
         </w:r>
         <w:r>
           <w:rPr>
@@ -4494,7 +4494,7 @@
           <w:lang w:eastAsia="en-GB"/>
         </w:rPr>
       </w:pPr>
-      <w:hyperlink w:anchor="_Toc184112420" w:history="1">
+      <w:hyperlink w:anchor="_Toc185499657" w:history="1">
         <w:r>
           <w:rPr>
             <w:rStyle w:val="Hyperlink"/>
@@ -4523,7 +4523,7 @@
             <w:noProof/>
             <w:webHidden/>
           </w:rPr>
-          <w:instrText xml:space="preserve"> PAGEREF _Toc184112420 \h </w:instrText>
+          <w:instrText xml:space="preserve"> PAGEREF _Toc185499657 \h </w:instrText>
         </w:r>
         <w:r>
           <w:rPr>
@@ -4543,7 +4543,7 @@
             <w:noProof/>
             <w:webHidden/>
           </w:rPr>
-          <w:t>88</w:t>
+          <w:t>90</w:t>
         </w:r>
         <w:r>
           <w:rPr>
@@ -4568,7 +4568,7 @@
           <w:lang w:eastAsia="en-GB"/>
         </w:rPr>
       </w:pPr>
-      <w:hyperlink w:anchor="_Toc184112421" w:history="1">
+      <w:hyperlink w:anchor="_Toc185499658" w:history="1">
         <w:r>
           <w:rPr>
             <w:rStyle w:val="Hyperlink"/>
@@ -4595,76 +4595,7 @@
             <w:noProof/>
             <w:webHidden/>
           </w:rPr>
-          <w:instrText xml:space="preserve"> PAGEREF _Toc184112421 \h </w:instrText>
-        </w:r>
-        <w:r>
-          <w:rPr>
-            <w:noProof/>
-            <w:webHidden/>
-          </w:rPr>
-        </w:r>
-        <w:r>
-          <w:rPr>
-            <w:noProof/>
-            <w:webHidden/>
-          </w:rPr>
-          <w:fldChar w:fldCharType="separate"/>
-        </w:r>
-        <w:r>
-          <w:rPr>
-            <w:noProof/>
-            <w:webHidden/>
-          </w:rPr>
-          <w:t>91</w:t>
-        </w:r>
-        <w:r>
-          <w:rPr>
-            <w:noProof/>
-            <w:webHidden/>
-          </w:rPr>
-          <w:fldChar w:fldCharType="end"/>
-        </w:r>
-      </w:hyperlink>
-    </w:p>
-    <w:p>
-      <w:pPr>
-        <w:pStyle w:val="TOC1"/>
-        <w:rPr>
-          <w:rFonts w:eastAsiaTheme="minorEastAsia"/>
-          <w:noProof/>
-          <w:sz w:val="24"/>
-          <w:szCs w:val="24"/>
-          <w:lang w:eastAsia="en-GB"/>
-        </w:rPr>
-      </w:pPr>
-      <w:hyperlink w:anchor="_Toc184112422" w:history="1">
-        <w:r>
-          <w:rPr>
-            <w:rStyle w:val="Hyperlink"/>
-            <w:noProof/>
-          </w:rPr>
-          <w:t>Index to keywords</w:t>
-        </w:r>
-        <w:r>
-          <w:rPr>
-            <w:noProof/>
-            <w:webHidden/>
-          </w:rPr>
-          <w:tab/>
-        </w:r>
-        <w:r>
-          <w:rPr>
-            <w:noProof/>
-            <w:webHidden/>
-          </w:rPr>
-          <w:fldChar w:fldCharType="begin"/>
-        </w:r>
-        <w:r>
-          <w:rPr>
-            <w:noProof/>
-            <w:webHidden/>
-          </w:rPr>
-          <w:instrText xml:space="preserve"> PAGEREF _Toc184112422 \h </w:instrText>
+          <w:instrText xml:space="preserve"> PAGEREF _Toc185499658 \h </w:instrText>
         </w:r>
         <w:r>
           <w:rPr>
@@ -4697,6 +4628,75 @@
     </w:p>
     <w:p>
       <w:pPr>
+        <w:pStyle w:val="TOC1"/>
+        <w:rPr>
+          <w:rFonts w:eastAsiaTheme="minorEastAsia"/>
+          <w:noProof/>
+          <w:sz w:val="24"/>
+          <w:szCs w:val="24"/>
+          <w:lang w:eastAsia="en-GB"/>
+        </w:rPr>
+      </w:pPr>
+      <w:hyperlink w:anchor="_Toc185499659" w:history="1">
+        <w:r>
+          <w:rPr>
+            <w:rStyle w:val="Hyperlink"/>
+            <w:noProof/>
+          </w:rPr>
+          <w:t>Index to keywords</w:t>
+        </w:r>
+        <w:r>
+          <w:rPr>
+            <w:noProof/>
+            <w:webHidden/>
+          </w:rPr>
+          <w:tab/>
+        </w:r>
+        <w:r>
+          <w:rPr>
+            <w:noProof/>
+            <w:webHidden/>
+          </w:rPr>
+          <w:fldChar w:fldCharType="begin"/>
+        </w:r>
+        <w:r>
+          <w:rPr>
+            <w:noProof/>
+            <w:webHidden/>
+          </w:rPr>
+          <w:instrText xml:space="preserve"> PAGEREF _Toc185499659 \h </w:instrText>
+        </w:r>
+        <w:r>
+          <w:rPr>
+            <w:noProof/>
+            <w:webHidden/>
+          </w:rPr>
+        </w:r>
+        <w:r>
+          <w:rPr>
+            <w:noProof/>
+            <w:webHidden/>
+          </w:rPr>
+          <w:fldChar w:fldCharType="separate"/>
+        </w:r>
+        <w:r>
+          <w:rPr>
+            <w:noProof/>
+            <w:webHidden/>
+          </w:rPr>
+          <w:t>95</w:t>
+        </w:r>
+        <w:r>
+          <w:rPr>
+            <w:noProof/>
+            <w:webHidden/>
+          </w:rPr>
+          <w:fldChar w:fldCharType="end"/>
+        </w:r>
+      </w:hyperlink>
+    </w:p>
+    <w:p>
+      <w:pPr>
         <w:rPr>
           <w:rFonts w:asciiTheme="majorHAnsi" w:eastAsiaTheme="majorEastAsia" w:hAnsiTheme="majorHAnsi" w:cstheme="majorBidi"/>
           <w:color w:val="0F4761" w:themeColor="accent1" w:themeShade="BF"/>
@@ -4749,7 +4749,7 @@
       <w:pPr>
         <w:pStyle w:val="Heading1"/>
       </w:pPr>
-      <w:bookmarkStart w:id="1" w:name="_Toc184112361"/>
+      <w:bookmarkStart w:id="1" w:name="_Toc185499598"/>
       <w:r>
         <w:lastRenderedPageBreak/>
         <w:t>Getting started</w:t>
@@ -4760,7 +4760,7 @@
       <w:pPr>
         <w:pStyle w:val="Heading2"/>
       </w:pPr>
-      <w:bookmarkStart w:id="2" w:name="_Toc184112362"/>
+      <w:bookmarkStart w:id="2" w:name="_Toc185499599"/>
       <w:r>
         <w:lastRenderedPageBreak/>
         <w:t>Technical platform</w:t>
@@ -4798,7 +4798,7 @@
       <w:pPr>
         <w:pStyle w:val="Heading2"/>
       </w:pPr>
-      <w:bookmarkStart w:id="3" w:name="_Toc184112363"/>
+      <w:bookmarkStart w:id="3" w:name="_Toc185499600"/>
       <w:r>
         <w:lastRenderedPageBreak/>
         <w:t>Demo programs</w:t>
@@ -4900,7 +4900,7 @@
       <w:pPr>
         <w:pStyle w:val="Heading2"/>
       </w:pPr>
-      <w:bookmarkStart w:id="4" w:name="_Toc184112364"/>
+      <w:bookmarkStart w:id="4" w:name="_Toc185499601"/>
       <w:r>
         <w:lastRenderedPageBreak/>
         <w:t>C</w:t>
@@ -4920,10 +4920,10 @@
       <w:r>
         <w:t xml:space="preserve"> Beta </w:t>
       </w:r>
+      <w:r>
+        <w:t>5</w:t>
+      </w:r>
       <w:bookmarkEnd w:id="4"/>
-      <w:r>
-        <w:t>5</w:t>
-      </w:r>
     </w:p>
     <w:p>
       <w:r>
@@ -4934,7 +4934,7 @@
       <w:pPr>
         <w:pStyle w:val="Heading2"/>
       </w:pPr>
-      <w:bookmarkStart w:id="5" w:name="_Toc184112365"/>
+      <w:bookmarkStart w:id="5" w:name="_Toc185499602"/>
       <w:r>
         <w:lastRenderedPageBreak/>
         <w:t>Still to be</w:t>
@@ -5206,7 +5206,7 @@
       <w:pPr>
         <w:pStyle w:val="Heading2"/>
       </w:pPr>
-      <w:bookmarkStart w:id="6" w:name="_Toc184112366"/>
+      <w:bookmarkStart w:id="6" w:name="_Toc185499603"/>
       <w:r>
         <w:lastRenderedPageBreak/>
         <w:t>If you have programmed in another language, the key differences to be aware of…</w:t>
@@ -6310,8 +6310,8 @@
       <w:pPr>
         <w:pStyle w:val="Heading1"/>
       </w:pPr>
-      <w:bookmarkStart w:id="7" w:name="_Toc184112367"/>
-      <w:bookmarkStart w:id="8" w:name="_Ref179794806"/>
+      <w:bookmarkStart w:id="7" w:name="_Ref179794806"/>
+      <w:bookmarkStart w:id="8" w:name="_Toc185499604"/>
       <w:r>
         <w:lastRenderedPageBreak/>
         <w:t xml:space="preserve">The Elan editor </w:t>
@@ -6320,13 +6320,13 @@
         <w:br/>
         <w:t>– quick reference</w:t>
       </w:r>
-      <w:bookmarkEnd w:id="7"/>
+      <w:bookmarkEnd w:id="8"/>
     </w:p>
     <w:p>
       <w:pPr>
         <w:pStyle w:val="Heading2"/>
       </w:pPr>
-      <w:bookmarkStart w:id="9" w:name="_Toc184112368"/>
+      <w:bookmarkStart w:id="9" w:name="_Toc185499605"/>
       <w:r>
         <w:lastRenderedPageBreak/>
         <w:t>Navigation – using the keyboard</w:t>
@@ -7747,7 +7747,7 @@
       <w:pPr>
         <w:pStyle w:val="Heading2"/>
       </w:pPr>
-      <w:bookmarkStart w:id="10" w:name="_Toc184112369"/>
+      <w:bookmarkStart w:id="10" w:name="_Toc185499606"/>
       <w:r>
         <w:lastRenderedPageBreak/>
         <w:t>Editing – using the keyboard</w:t>
@@ -9289,7 +9289,7 @@
         </w:rPr>
       </w:pPr>
       <w:bookmarkStart w:id="11" w:name="_Toc170738518"/>
-      <w:bookmarkStart w:id="12" w:name="_Toc184112370"/>
+      <w:bookmarkStart w:id="12" w:name="_Toc185499607"/>
       <w:r>
         <w:lastRenderedPageBreak/>
         <w:t>Mouse operation – quick reference</w:t>
@@ -9473,7 +9473,7 @@
       <w:r>
         <w:t>System method</w:t>
       </w:r>
-      <w:bookmarkEnd w:id="8"/>
+      <w:bookmarkEnd w:id="7"/>
     </w:p>
     <w:p>
       <w:pPr>
@@ -10269,14 +10269,14 @@
       <w:pPr>
         <w:pStyle w:val="Heading1"/>
       </w:pPr>
-      <w:bookmarkStart w:id="13" w:name="_Toc184112371"/>
-      <w:bookmarkStart w:id="14" w:name="_Toc170738519"/>
+      <w:bookmarkStart w:id="13" w:name="_Toc170738519"/>
+      <w:bookmarkStart w:id="14" w:name="_Toc185499608"/>
       <w:bookmarkEnd w:id="0"/>
       <w:r>
         <w:lastRenderedPageBreak/>
         <w:t>Expressions</w:t>
       </w:r>
-      <w:bookmarkEnd w:id="13"/>
+      <w:bookmarkEnd w:id="14"/>
     </w:p>
     <w:p>
       <w:r>
@@ -10448,7 +10448,7 @@
         <w:pStyle w:val="Heading2"/>
       </w:pPr>
       <w:bookmarkStart w:id="15" w:name="_Ref172621519"/>
-      <w:bookmarkStart w:id="16" w:name="_Toc184112372"/>
+      <w:bookmarkStart w:id="16" w:name="_Toc185499609"/>
       <w:r>
         <w:lastRenderedPageBreak/>
         <w:t>Literal value</w:t>
@@ -10890,7 +10890,7 @@
         <w:pStyle w:val="Heading2"/>
       </w:pPr>
       <w:bookmarkStart w:id="17" w:name="_Ref172621531"/>
-      <w:bookmarkStart w:id="18" w:name="_Toc184112373"/>
+      <w:bookmarkStart w:id="18" w:name="_Toc185499610"/>
       <w:r>
         <w:rPr>
           <w:rStyle w:val="codeChar"/>
@@ -13356,7 +13356,7 @@
       <w:pPr>
         <w:pStyle w:val="Heading2"/>
       </w:pPr>
-      <w:bookmarkStart w:id="32" w:name="_Toc184112374"/>
+      <w:bookmarkStart w:id="32" w:name="_Toc185499611"/>
       <w:r>
         <w:lastRenderedPageBreak/>
         <w:t>Operator</w:t>
@@ -14775,7 +14775,7 @@
         <w:pStyle w:val="Heading2"/>
       </w:pPr>
       <w:bookmarkStart w:id="36" w:name="_Ref172621637"/>
-      <w:bookmarkStart w:id="37" w:name="_Toc184112375"/>
+      <w:bookmarkStart w:id="37" w:name="_Toc185499612"/>
       <w:r>
         <w:lastRenderedPageBreak/>
         <w:t xml:space="preserve">Function </w:t>
@@ -16971,8 +16971,8 @@
           <w:lang w:eastAsia="en-GB"/>
         </w:rPr>
       </w:pPr>
-      <w:bookmarkStart w:id="38" w:name="_Toc184112376"/>
-      <w:bookmarkStart w:id="39" w:name="_Ref185176629"/>
+      <w:bookmarkStart w:id="38" w:name="_Ref185176629"/>
+      <w:bookmarkStart w:id="39" w:name="_Toc185499613"/>
       <w:r>
         <w:rPr>
           <w:rFonts w:eastAsia="Times New Roman"/>
@@ -17053,7 +17053,7 @@
         </w:rPr>
       </w:pPr>
       <w:bookmarkStart w:id="41" w:name="_Ref182465461"/>
-      <w:bookmarkStart w:id="42" w:name="_Toc184112377"/>
+      <w:bookmarkStart w:id="42" w:name="_Toc185499614"/>
       <w:r>
         <w:rPr>
           <w:rFonts w:eastAsia="Times New Roman"/>
@@ -17903,7 +17903,7 @@
           <w:lang w:eastAsia="en-GB"/>
         </w:rPr>
       </w:pPr>
-      <w:bookmarkStart w:id="45" w:name="_Toc184112378"/>
+      <w:bookmarkStart w:id="45" w:name="_Toc185499615"/>
       <w:r>
         <w:rPr>
           <w:rFonts w:eastAsia="Times New Roman"/>
@@ -19051,7 +19051,7 @@
           <w:lang w:eastAsia="en-GB"/>
         </w:rPr>
       </w:pPr>
-      <w:bookmarkStart w:id="46" w:name="_Toc184112379"/>
+      <w:bookmarkStart w:id="46" w:name="_Toc185499616"/>
       <w:r>
         <w:rPr>
           <w:rFonts w:eastAsia="Times New Roman"/>
@@ -19154,7 +19154,7 @@
         </w:rPr>
       </w:pPr>
       <w:bookmarkStart w:id="47" w:name="_Ref180668730"/>
-      <w:bookmarkStart w:id="48" w:name="_Toc184112380"/>
+      <w:bookmarkStart w:id="48" w:name="_Toc185499617"/>
       <w:r>
         <w:rPr>
           <w:rFonts w:eastAsia="Times New Roman"/>
@@ -20179,7 +20179,7 @@
         </w:rPr>
       </w:pPr>
       <w:bookmarkStart w:id="49" w:name="_Ref181258350"/>
-      <w:bookmarkStart w:id="50" w:name="_Toc184112381"/>
+      <w:bookmarkStart w:id="50" w:name="_Toc185499618"/>
       <w:r>
         <w:rPr>
           <w:rFonts w:eastAsia="Times New Roman"/>
@@ -21557,7 +21557,7 @@
         </w:rPr>
       </w:pPr>
       <w:bookmarkStart w:id="51" w:name="_Ref181258365"/>
-      <w:bookmarkStart w:id="52" w:name="_Toc184112382"/>
+      <w:bookmarkStart w:id="52" w:name="_Toc185499619"/>
       <w:r>
         <w:rPr>
           <w:rFonts w:eastAsia="Times New Roman"/>
@@ -23020,7 +23020,7 @@
         </w:rPr>
       </w:pPr>
       <w:bookmarkStart w:id="53" w:name="_Ref182465394"/>
-      <w:bookmarkStart w:id="54" w:name="_Toc184112383"/>
+      <w:bookmarkStart w:id="54" w:name="_Toc185499620"/>
       <w:r>
         <w:rPr>
           <w:rFonts w:eastAsia="Times New Roman"/>
@@ -23823,7 +23823,7 @@
         </w:rPr>
       </w:pPr>
       <w:bookmarkStart w:id="55" w:name="_Ref181258312"/>
-      <w:bookmarkStart w:id="56" w:name="_Toc184112384"/>
+      <w:bookmarkStart w:id="56" w:name="_Toc185499621"/>
       <w:r>
         <w:rPr>
           <w:rFonts w:eastAsia="Times New Roman"/>
@@ -24437,7 +24437,7 @@
         </w:rPr>
       </w:pPr>
       <w:bookmarkStart w:id="57" w:name="_Ref181258319"/>
-      <w:bookmarkStart w:id="58" w:name="_Toc184112385"/>
+      <w:bookmarkStart w:id="58" w:name="_Toc185499622"/>
       <w:r>
         <w:rPr>
           <w:rFonts w:eastAsia="Times New Roman"/>
@@ -24986,7 +24986,7 @@
       <w:pPr>
         <w:pStyle w:val="Heading1"/>
       </w:pPr>
-      <w:bookmarkStart w:id="59" w:name="_Toc184112386"/>
+      <w:bookmarkStart w:id="59" w:name="_Toc185499623"/>
       <w:r>
         <w:lastRenderedPageBreak/>
         <w:t>Procedural programming</w:t>
@@ -24998,7 +24998,7 @@
         <w:pStyle w:val="Heading2"/>
       </w:pPr>
       <w:bookmarkStart w:id="60" w:name="_Ref172627112"/>
-      <w:bookmarkStart w:id="61" w:name="_Toc184112387"/>
+      <w:bookmarkStart w:id="61" w:name="_Toc185499624"/>
       <w:r>
         <w:lastRenderedPageBreak/>
         <w:t>Main</w:t>
@@ -25229,8 +25229,8 @@
       </w:pPr>
       <w:bookmarkStart w:id="62" w:name="_Ref172627335"/>
       <w:bookmarkStart w:id="63" w:name="_Ref172627480"/>
-      <w:bookmarkStart w:id="64" w:name="_Toc184112388"/>
-      <w:bookmarkStart w:id="65" w:name="_Ref172562057"/>
+      <w:bookmarkStart w:id="64" w:name="_Ref172562057"/>
+      <w:bookmarkStart w:id="65" w:name="_Toc185499625"/>
       <w:r>
         <w:rPr>
           <w:rFonts w:eastAsia="Times New Roman"/>
@@ -25241,7 +25241,7 @@
       </w:r>
       <w:bookmarkEnd w:id="62"/>
       <w:bookmarkEnd w:id="63"/>
-      <w:bookmarkEnd w:id="64"/>
+      <w:bookmarkEnd w:id="65"/>
     </w:p>
     <w:p>
       <w:pPr>
@@ -25521,7 +25521,7 @@
       <w:pPr>
         <w:pStyle w:val="Heading2"/>
       </w:pPr>
-      <w:bookmarkStart w:id="68" w:name="_Toc184112389"/>
+      <w:bookmarkStart w:id="68" w:name="_Toc185499626"/>
       <w:r>
         <w:lastRenderedPageBreak/>
         <w:t>Conditions &amp; selection</w:t>
@@ -26457,7 +26457,7 @@
           <w:lang w:eastAsia="en-GB"/>
         </w:rPr>
       </w:pPr>
-      <w:bookmarkStart w:id="76" w:name="_Toc184112390"/>
+      <w:bookmarkStart w:id="76" w:name="_Toc185499627"/>
       <w:r>
         <w:rPr>
           <w:rFonts w:eastAsia="Times New Roman"/>
@@ -26729,9 +26729,9 @@
         <w:pStyle w:val="Heading2"/>
       </w:pPr>
       <w:bookmarkStart w:id="85" w:name="_Ref172626358"/>
-      <w:bookmarkStart w:id="86" w:name="_Toc184112391"/>
-      <w:bookmarkStart w:id="87" w:name="_Ref185176158"/>
-      <w:bookmarkStart w:id="88" w:name="_Ref185176656"/>
+      <w:bookmarkStart w:id="86" w:name="_Ref185176158"/>
+      <w:bookmarkStart w:id="87" w:name="_Ref185176656"/>
+      <w:bookmarkStart w:id="88" w:name="_Toc185499628"/>
       <w:r>
         <w:lastRenderedPageBreak/>
         <w:t>Function and p</w:t>
@@ -26739,7 +26739,7 @@
       <w:r>
         <w:t>rocedure</w:t>
       </w:r>
-      <w:bookmarkEnd w:id="65"/>
+      <w:bookmarkEnd w:id="64"/>
       <w:bookmarkEnd w:id="85"/>
       <w:r>
         <w:t>s</w:t>
@@ -28025,14 +28025,14 @@
         <w:pStyle w:val="Heading2"/>
       </w:pPr>
       <w:bookmarkStart w:id="93" w:name="_Ref181783230"/>
-      <w:bookmarkStart w:id="94" w:name="_Toc184112392"/>
-      <w:bookmarkStart w:id="95" w:name="_Toc170738557"/>
+      <w:bookmarkStart w:id="94" w:name="_Toc170738557"/>
+      <w:bookmarkStart w:id="95" w:name="_Toc185499629"/>
       <w:r>
         <w:lastRenderedPageBreak/>
         <w:t>Catching and throwing exceptions</w:t>
       </w:r>
       <w:bookmarkEnd w:id="93"/>
-      <w:bookmarkEnd w:id="94"/>
+      <w:bookmarkEnd w:id="95"/>
     </w:p>
     <w:p>
       <w:r>
@@ -28442,7 +28442,7 @@
       <w:pPr>
         <w:pStyle w:val="Heading2"/>
       </w:pPr>
-      <w:bookmarkStart w:id="96" w:name="_Toc184112393"/>
+      <w:bookmarkStart w:id="96" w:name="_Toc185499630"/>
       <w:r>
         <w:lastRenderedPageBreak/>
         <w:t>Generating random numbers</w:t>
@@ -28859,7 +28859,7 @@
       <w:pPr>
         <w:pStyle w:val="Heading2"/>
       </w:pPr>
-      <w:bookmarkStart w:id="97" w:name="_Toc184112394"/>
+      <w:bookmarkStart w:id="97" w:name="_Toc185499631"/>
       <w:r>
         <w:lastRenderedPageBreak/>
         <w:t>Comments</w:t>
@@ -28952,7 +28952,7 @@
       <w:bookmarkStart w:id="99" w:name="_Ref172626811"/>
       <w:bookmarkStart w:id="100" w:name="_Ref172627289"/>
       <w:bookmarkStart w:id="101" w:name="_Ref172627378"/>
-      <w:bookmarkStart w:id="102" w:name="_Toc184112395"/>
+      <w:bookmarkStart w:id="102" w:name="_Toc185499632"/>
       <w:r>
         <w:lastRenderedPageBreak/>
         <w:t>Object-oriented programming</w:t>
@@ -28968,12 +28968,12 @@
         <w:pStyle w:val="Heading2"/>
       </w:pPr>
       <w:bookmarkStart w:id="103" w:name="_Ref172626810"/>
-      <w:bookmarkStart w:id="104" w:name="_Toc184112396"/>
+      <w:bookmarkStart w:id="104" w:name="_Toc185499633"/>
       <w:r>
         <w:lastRenderedPageBreak/>
         <w:t>Class</w:t>
       </w:r>
-      <w:bookmarkEnd w:id="95"/>
+      <w:bookmarkEnd w:id="94"/>
       <w:bookmarkEnd w:id="103"/>
       <w:bookmarkEnd w:id="104"/>
     </w:p>
@@ -29982,8 +29982,8 @@
         <w:pStyle w:val="Heading2"/>
       </w:pPr>
       <w:bookmarkStart w:id="110" w:name="_Ref172555990"/>
-      <w:bookmarkStart w:id="111" w:name="_Toc184112397"/>
-      <w:bookmarkStart w:id="112" w:name="_Ref172560899"/>
+      <w:bookmarkStart w:id="111" w:name="_Ref172560899"/>
+      <w:bookmarkStart w:id="112" w:name="_Toc185499634"/>
       <w:r>
         <w:lastRenderedPageBreak/>
         <w:t>Propert</w:t>
@@ -29992,7 +29992,7 @@
         <w:t>y</w:t>
       </w:r>
       <w:bookmarkEnd w:id="110"/>
-      <w:bookmarkEnd w:id="111"/>
+      <w:bookmarkEnd w:id="112"/>
     </w:p>
     <w:p>
       <w:r>
@@ -30456,7 +30456,7 @@
         <w:pStyle w:val="Heading2"/>
       </w:pPr>
       <w:bookmarkStart w:id="113" w:name="_Ref172556016"/>
-      <w:bookmarkStart w:id="114" w:name="_Toc184112398"/>
+      <w:bookmarkStart w:id="114" w:name="_Toc185499635"/>
       <w:r>
         <w:lastRenderedPageBreak/>
         <w:t>Function method</w:t>
@@ -30605,7 +30605,7 @@
         <w:pStyle w:val="Heading2"/>
       </w:pPr>
       <w:bookmarkStart w:id="115" w:name="_Ref172556003"/>
-      <w:bookmarkStart w:id="116" w:name="_Toc184112399"/>
+      <w:bookmarkStart w:id="116" w:name="_Toc185499636"/>
       <w:r>
         <w:lastRenderedPageBreak/>
         <w:t>Procedure method</w:t>
@@ -30676,7 +30676,7 @@
         <w:pStyle w:val="Heading1"/>
       </w:pPr>
       <w:bookmarkStart w:id="117" w:name="_Ref172631421"/>
-      <w:bookmarkStart w:id="118" w:name="_Toc184112400"/>
+      <w:bookmarkStart w:id="118" w:name="_Toc185499637"/>
       <w:r>
         <w:lastRenderedPageBreak/>
         <w:t>Functional programming</w:t>
@@ -31928,15 +31928,15 @@
         <w:pStyle w:val="Heading2"/>
       </w:pPr>
       <w:bookmarkStart w:id="119" w:name="_Ref172631373"/>
-      <w:bookmarkStart w:id="120" w:name="_Toc184112401"/>
-      <w:bookmarkStart w:id="121" w:name="_Ref172626806"/>
-      <w:bookmarkStart w:id="122" w:name="_Ref172627095"/>
+      <w:bookmarkStart w:id="120" w:name="_Ref172626806"/>
+      <w:bookmarkStart w:id="121" w:name="_Ref172627095"/>
+      <w:bookmarkStart w:id="122" w:name="_Toc185499638"/>
       <w:r>
         <w:lastRenderedPageBreak/>
         <w:t>If expression</w:t>
       </w:r>
       <w:bookmarkEnd w:id="119"/>
-      <w:bookmarkEnd w:id="120"/>
+      <w:bookmarkEnd w:id="122"/>
     </w:p>
     <w:p>
       <w:r>
@@ -32264,13 +32264,13 @@
         <w:pStyle w:val="Heading2"/>
       </w:pPr>
       <w:bookmarkStart w:id="123" w:name="_Ref172635185"/>
-      <w:bookmarkStart w:id="124" w:name="_Toc184112402"/>
+      <w:bookmarkStart w:id="124" w:name="_Toc185499639"/>
       <w:r>
         <w:lastRenderedPageBreak/>
         <w:t>Let statement</w:t>
       </w:r>
+      <w:bookmarkEnd w:id="120"/>
       <w:bookmarkEnd w:id="121"/>
-      <w:bookmarkEnd w:id="122"/>
       <w:bookmarkEnd w:id="123"/>
       <w:bookmarkEnd w:id="124"/>
     </w:p>
@@ -33047,7 +33047,7 @@
         <w:pStyle w:val="Heading2"/>
       </w:pPr>
       <w:bookmarkStart w:id="125" w:name="_Ref172635092"/>
-      <w:bookmarkStart w:id="126" w:name="_Toc184112403"/>
+      <w:bookmarkStart w:id="126" w:name="_Toc185499640"/>
       <w:r>
         <w:lastRenderedPageBreak/>
         <w:t>Higher order functions</w:t>
@@ -33857,7 +33857,7 @@
       <w:bookmarkStart w:id="130" w:name="_Ref180421921"/>
       <w:bookmarkStart w:id="131" w:name="_Ref180422210"/>
       <w:bookmarkStart w:id="132" w:name="_Ref180422228"/>
-      <w:bookmarkStart w:id="133" w:name="_Toc184112404"/>
+      <w:bookmarkStart w:id="133" w:name="_Toc185499641"/>
       <w:r>
         <w:lastRenderedPageBreak/>
         <w:t xml:space="preserve">Working with </w:t>
@@ -34646,7 +34646,7 @@
         <w:t xml:space="preserve"> instance.</w:t>
       </w:r>
     </w:p>
-    <w:bookmarkEnd w:id="112"/>
+    <w:bookmarkEnd w:id="111"/>
     <w:p>
       <w:pPr>
         <w:pStyle w:val="Heading3"/>
@@ -34723,7 +34723,7 @@
       <w:pPr>
         <w:pStyle w:val="Heading2"/>
       </w:pPr>
-      <w:bookmarkStart w:id="134" w:name="_Toc184112405"/>
+      <w:bookmarkStart w:id="134" w:name="_Toc185499642"/>
       <w:r>
         <w:lastRenderedPageBreak/>
         <w:t>Generating random numbers within a function</w:t>
@@ -35323,9 +35323,9 @@
       <w:pPr>
         <w:pStyle w:val="Heading1"/>
       </w:pPr>
-      <w:bookmarkStart w:id="135" w:name="_Toc184112406"/>
-      <w:bookmarkStart w:id="136" w:name="_Ref185176204"/>
-      <w:bookmarkStart w:id="137" w:name="_Ref185176673"/>
+      <w:bookmarkStart w:id="135" w:name="_Ref185176204"/>
+      <w:bookmarkStart w:id="136" w:name="_Ref185176673"/>
+      <w:bookmarkStart w:id="137" w:name="_Toc185499643"/>
       <w:r>
         <w:lastRenderedPageBreak/>
         <w:t>Tests</w:t>
@@ -35873,15 +35873,15 @@
         <w:pStyle w:val="Heading1"/>
       </w:pPr>
       <w:bookmarkStart w:id="138" w:name="_Ref172627191"/>
-      <w:bookmarkStart w:id="139" w:name="_Toc184112407"/>
-      <w:bookmarkStart w:id="140" w:name="_Toc170738562"/>
-      <w:bookmarkEnd w:id="14"/>
+      <w:bookmarkStart w:id="139" w:name="_Toc170738562"/>
+      <w:bookmarkStart w:id="140" w:name="_Toc185499644"/>
+      <w:bookmarkEnd w:id="13"/>
       <w:r>
         <w:lastRenderedPageBreak/>
         <w:t>Types</w:t>
       </w:r>
       <w:bookmarkEnd w:id="138"/>
-      <w:bookmarkEnd w:id="139"/>
+      <w:bookmarkEnd w:id="140"/>
     </w:p>
     <w:p>
       <w:pPr>
@@ -35890,7 +35890,7 @@
       <w:bookmarkStart w:id="141" w:name="_Toc170738520"/>
       <w:bookmarkStart w:id="142" w:name="_Ref172622509"/>
       <w:bookmarkStart w:id="143" w:name="_Ref172623105"/>
-      <w:bookmarkStart w:id="144" w:name="_Toc184112408"/>
+      <w:bookmarkStart w:id="144" w:name="_Toc185499645"/>
       <w:r>
         <w:lastRenderedPageBreak/>
         <w:t>Int</w:t>
@@ -36164,7 +36164,7 @@
         <w:pStyle w:val="Heading2"/>
       </w:pPr>
       <w:bookmarkStart w:id="151" w:name="_Ref172622564"/>
-      <w:bookmarkStart w:id="152" w:name="_Toc184112409"/>
+      <w:bookmarkStart w:id="152" w:name="_Toc185499646"/>
       <w:r>
         <w:lastRenderedPageBreak/>
         <w:t>Float</w:t>
@@ -36497,7 +36497,7 @@
         <w:pStyle w:val="Heading2"/>
       </w:pPr>
       <w:bookmarkStart w:id="158" w:name="_Ref172622570"/>
-      <w:bookmarkStart w:id="159" w:name="_Toc184112410"/>
+      <w:bookmarkStart w:id="159" w:name="_Toc185499647"/>
       <w:r>
         <w:lastRenderedPageBreak/>
         <w:t>Boolean</w:t>
@@ -36628,7 +36628,7 @@
         <w:pStyle w:val="Heading2"/>
       </w:pPr>
       <w:bookmarkStart w:id="164" w:name="_Ref172622573"/>
-      <w:bookmarkStart w:id="165" w:name="_Toc184112411"/>
+      <w:bookmarkStart w:id="165" w:name="_Toc185499648"/>
       <w:r>
         <w:lastRenderedPageBreak/>
         <w:t>String</w:t>
@@ -37833,7 +37833,7 @@
       <w:pPr>
         <w:pStyle w:val="Heading2"/>
       </w:pPr>
-      <w:bookmarkStart w:id="173" w:name="_Toc184112412"/>
+      <w:bookmarkStart w:id="173" w:name="_Toc185499649"/>
       <w:r>
         <w:lastRenderedPageBreak/>
         <w:t>Arrays and Lists</w:t>
@@ -38440,14 +38440,20 @@
               <w:rPr>
                 <w:rFonts w:eastAsiaTheme="minorEastAsia"/>
               </w:rPr>
-              <w:t xml:space="preserve"> create2</w:t>
+              <w:t xml:space="preserve"> </w:t>
+            </w:r>
+            <w:r>
+              <w:rPr>
+                <w:rFonts w:eastAsiaTheme="minorEastAsia"/>
+              </w:rPr>
+              <w:t>createArray2</w:t>
             </w:r>
             <w:proofErr w:type="gramStart"/>
             <w:r>
               <w:rPr>
                 <w:rFonts w:eastAsiaTheme="minorEastAsia"/>
               </w:rPr>
-              <w:t>DArray</w:t>
+              <w:t>D</w:t>
             </w:r>
             <w:r>
               <w:rPr>
@@ -42879,11 +42885,17 @@
         <w:t xml:space="preserve">variable </w:t>
       </w:r>
       <w:r>
-        <w:t>board set to create2</w:t>
+        <w:t xml:space="preserve">board set to </w:t>
+      </w:r>
+      <w:r>
+        <w:t>createArray2</w:t>
       </w:r>
       <w:proofErr w:type="gramStart"/>
       <w:r>
-        <w:t>DArray(</w:t>
+        <w:t>D</w:t>
+      </w:r>
+      <w:r>
+        <w:t>(</w:t>
       </w:r>
       <w:proofErr w:type="gramEnd"/>
       <w:r>
@@ -43163,7 +43175,7 @@
       </w:pPr>
       <w:bookmarkStart w:id="179" w:name="_Toc170738544"/>
       <w:bookmarkStart w:id="180" w:name="_Ref172626817"/>
-      <w:bookmarkStart w:id="181" w:name="_Toc184112413"/>
+      <w:bookmarkStart w:id="181" w:name="_Toc185499650"/>
       <w:bookmarkEnd w:id="178"/>
       <w:r>
         <w:lastRenderedPageBreak/>
@@ -45490,7 +45502,7 @@
       <w:bookmarkStart w:id="193" w:name="_Ref172622598"/>
       <w:bookmarkStart w:id="194" w:name="_Ref180147430"/>
       <w:bookmarkStart w:id="195" w:name="_Ref180420694"/>
-      <w:bookmarkStart w:id="196" w:name="_Toc184112414"/>
+      <w:bookmarkStart w:id="196" w:name="_Toc185499651"/>
       <w:bookmarkEnd w:id="191"/>
       <w:r>
         <w:lastRenderedPageBreak/>
@@ -45993,7 +46005,7 @@
         <w:pStyle w:val="Heading2"/>
       </w:pPr>
       <w:bookmarkStart w:id="201" w:name="_Toc170738559"/>
-      <w:bookmarkStart w:id="202" w:name="_Toc184112415"/>
+      <w:bookmarkStart w:id="202" w:name="_Toc185499652"/>
       <w:r>
         <w:lastRenderedPageBreak/>
         <w:t>Func</w:t>
@@ -46208,7 +46220,7 @@
       </w:pPr>
       <w:bookmarkStart w:id="204" w:name="_Ref178762484"/>
       <w:bookmarkStart w:id="205" w:name="_Ref178762556"/>
-      <w:bookmarkStart w:id="206" w:name="_Toc184112416"/>
+      <w:bookmarkStart w:id="206" w:name="_Toc185499653"/>
       <w:r>
         <w:lastRenderedPageBreak/>
         <w:t>Identifying and comparing types</w:t>
@@ -46299,12 +46311,12 @@
       <w:pPr>
         <w:pStyle w:val="Heading1"/>
       </w:pPr>
-      <w:bookmarkStart w:id="207" w:name="_Toc184112417"/>
+      <w:bookmarkStart w:id="207" w:name="_Toc185499654"/>
       <w:r>
         <w:lastRenderedPageBreak/>
         <w:t>Standard Library</w:t>
       </w:r>
-      <w:bookmarkEnd w:id="140"/>
+      <w:bookmarkEnd w:id="139"/>
       <w:bookmarkEnd w:id="207"/>
     </w:p>
     <w:p>
@@ -46330,7 +46342,7 @@
         <w:pStyle w:val="Heading2"/>
       </w:pPr>
       <w:bookmarkStart w:id="208" w:name="_Toc170738563"/>
-      <w:bookmarkStart w:id="209" w:name="_Toc184112418"/>
+      <w:bookmarkStart w:id="209" w:name="_Toc185499655"/>
       <w:r>
         <w:lastRenderedPageBreak/>
         <w:t>Standalone functions</w:t>
@@ -51068,14 +51080,14 @@
         <w:rPr>
           <w:rFonts w:eastAsiaTheme="minorEastAsia"/>
         </w:rPr>
-        <w:t>create2</w:t>
+        <w:t>createArray2</w:t>
       </w:r>
       <w:proofErr w:type="gramStart"/>
       <w:r>
         <w:rPr>
           <w:rFonts w:eastAsiaTheme="minorEastAsia"/>
         </w:rPr>
-        <w:t>DArray</w:t>
+        <w:t>D</w:t>
       </w:r>
       <w:r>
         <w:rPr>
@@ -51243,7 +51255,7 @@
       <w:pPr>
         <w:pStyle w:val="Heading2"/>
       </w:pPr>
-      <w:bookmarkStart w:id="213" w:name="_Toc184112419"/>
+      <w:bookmarkStart w:id="213" w:name="_Toc185499656"/>
       <w:r>
         <w:lastRenderedPageBreak/>
         <w:t>Standalone</w:t>
@@ -51612,10 +51624,10 @@
           <w:lang w:eastAsia="en-GB"/>
         </w:rPr>
       </w:pPr>
-      <w:bookmarkStart w:id="216" w:name="_Toc184112420"/>
-      <w:bookmarkStart w:id="217" w:name="_Toc170738577"/>
-      <w:bookmarkStart w:id="218" w:name="_Ref170806424"/>
-      <w:bookmarkStart w:id="219" w:name="_Ref172640802"/>
+      <w:bookmarkStart w:id="216" w:name="_Toc170738577"/>
+      <w:bookmarkStart w:id="217" w:name="_Ref170806424"/>
+      <w:bookmarkStart w:id="218" w:name="_Ref172640802"/>
+      <w:bookmarkStart w:id="219" w:name="_Toc185499657"/>
       <w:bookmarkEnd w:id="214"/>
       <w:bookmarkEnd w:id="215"/>
       <w:r>
@@ -51626,7 +51638,7 @@
         <w:lastRenderedPageBreak/>
         <w:t>Standard data structures</w:t>
       </w:r>
-      <w:bookmarkEnd w:id="216"/>
+      <w:bookmarkEnd w:id="219"/>
     </w:p>
     <w:p>
       <w:pPr>
@@ -54657,11 +54669,11 @@
       <w:bookmarkStart w:id="222" w:name="_Toc170738567"/>
       <w:bookmarkStart w:id="223" w:name="_Ref172623354"/>
       <w:bookmarkStart w:id="224" w:name="_Ref172636519"/>
-      <w:bookmarkStart w:id="225" w:name="_Toc184112421"/>
-      <w:bookmarkStart w:id="226" w:name="_Toc170738586"/>
+      <w:bookmarkStart w:id="225" w:name="_Toc170738586"/>
+      <w:bookmarkStart w:id="226" w:name="_Toc185499658"/>
+      <w:bookmarkEnd w:id="216"/>
       <w:bookmarkEnd w:id="217"/>
       <w:bookmarkEnd w:id="218"/>
-      <w:bookmarkEnd w:id="219"/>
       <w:r>
         <w:lastRenderedPageBreak/>
         <w:t>Higher order functions</w:t>
@@ -54672,7 +54684,7 @@
       <w:bookmarkEnd w:id="222"/>
       <w:bookmarkEnd w:id="223"/>
       <w:bookmarkEnd w:id="224"/>
-      <w:bookmarkEnd w:id="225"/>
+      <w:bookmarkEnd w:id="226"/>
     </w:p>
     <w:p>
       <w:r>
@@ -55975,7 +55987,7 @@
         </w:rPr>
         <w:t>many different types</w:t>
       </w:r>
-      <w:bookmarkEnd w:id="226"/>
+      <w:bookmarkEnd w:id="225"/>
     </w:p>
     <w:p>
       <w:pPr>
@@ -56108,7 +56120,7 @@
       <w:pPr>
         <w:pStyle w:val="Heading1"/>
       </w:pPr>
-      <w:bookmarkStart w:id="227" w:name="_Toc184112422"/>
+      <w:bookmarkStart w:id="227" w:name="_Toc185499659"/>
       <w:r>
         <w:lastRenderedPageBreak/>
         <w:t>Index to keywords</w:t>

</xml_diff>

<commit_message>
Update manual with short summary of Beta 5 changes
</commit_message>
<xml_diff>
--- a/reference-manual.docx
+++ b/reference-manual.docx
@@ -241,7 +241,7 @@
         </w:rPr>
         <w:fldChar w:fldCharType="separate"/>
       </w:r>
-      <w:hyperlink w:anchor="_Toc185499598" w:history="1">
+      <w:hyperlink w:anchor="_Toc185511090" w:history="1">
         <w:r>
           <w:rPr>
             <w:rStyle w:val="Hyperlink"/>
@@ -268,7 +268,7 @@
             <w:noProof/>
             <w:webHidden/>
           </w:rPr>
-          <w:instrText xml:space="preserve"> PAGEREF _Toc185499598 \h </w:instrText>
+          <w:instrText xml:space="preserve"> PAGEREF _Toc185511090 \h </w:instrText>
         </w:r>
         <w:r>
           <w:rPr>
@@ -313,7 +313,7 @@
           <w:lang w:eastAsia="en-GB"/>
         </w:rPr>
       </w:pPr>
-      <w:hyperlink w:anchor="_Toc185499599" w:history="1">
+      <w:hyperlink w:anchor="_Toc185511091" w:history="1">
         <w:r>
           <w:rPr>
             <w:rStyle w:val="Hyperlink"/>
@@ -340,7 +340,7 @@
             <w:noProof/>
             <w:webHidden/>
           </w:rPr>
-          <w:instrText xml:space="preserve"> PAGEREF _Toc185499599 \h </w:instrText>
+          <w:instrText xml:space="preserve"> PAGEREF _Toc185511091 \h </w:instrText>
         </w:r>
         <w:r>
           <w:rPr>
@@ -385,7 +385,7 @@
           <w:lang w:eastAsia="en-GB"/>
         </w:rPr>
       </w:pPr>
-      <w:hyperlink w:anchor="_Toc185499600" w:history="1">
+      <w:hyperlink w:anchor="_Toc185511092" w:history="1">
         <w:r>
           <w:rPr>
             <w:rStyle w:val="Hyperlink"/>
@@ -412,7 +412,7 @@
             <w:noProof/>
             <w:webHidden/>
           </w:rPr>
-          <w:instrText xml:space="preserve"> PAGEREF _Toc185499600 \h </w:instrText>
+          <w:instrText xml:space="preserve"> PAGEREF _Toc185511092 \h </w:instrText>
         </w:r>
         <w:r>
           <w:rPr>
@@ -457,13 +457,13 @@
           <w:lang w:eastAsia="en-GB"/>
         </w:rPr>
       </w:pPr>
-      <w:hyperlink w:anchor="_Toc185499601" w:history="1">
+      <w:hyperlink w:anchor="_Toc185511093" w:history="1">
         <w:r>
           <w:rPr>
             <w:rStyle w:val="Hyperlink"/>
             <w:noProof/>
           </w:rPr>
-          <w:t>Changes and additions for Beta 5</w:t>
+          <w:t>Changes and additions for Beta</w:t>
         </w:r>
         <w:r>
           <w:rPr>
@@ -484,7 +484,7 @@
             <w:noProof/>
             <w:webHidden/>
           </w:rPr>
-          <w:instrText xml:space="preserve"> PAGEREF _Toc185499601 \h </w:instrText>
+          <w:instrText xml:space="preserve"> PAGEREF _Toc185511093 \h </w:instrText>
         </w:r>
         <w:r>
           <w:rPr>
@@ -529,7 +529,7 @@
           <w:lang w:eastAsia="en-GB"/>
         </w:rPr>
       </w:pPr>
-      <w:hyperlink w:anchor="_Toc185499602" w:history="1">
+      <w:hyperlink w:anchor="_Toc185511094" w:history="1">
         <w:r>
           <w:rPr>
             <w:rStyle w:val="Hyperlink"/>
@@ -556,7 +556,7 @@
             <w:noProof/>
             <w:webHidden/>
           </w:rPr>
-          <w:instrText xml:space="preserve"> PAGEREF _Toc185499602 \h </w:instrText>
+          <w:instrText xml:space="preserve"> PAGEREF _Toc185511094 \h </w:instrText>
         </w:r>
         <w:r>
           <w:rPr>
@@ -601,7 +601,7 @@
           <w:lang w:eastAsia="en-GB"/>
         </w:rPr>
       </w:pPr>
-      <w:hyperlink w:anchor="_Toc185499603" w:history="1">
+      <w:hyperlink w:anchor="_Toc185511095" w:history="1">
         <w:r>
           <w:rPr>
             <w:rStyle w:val="Hyperlink"/>
@@ -628,7 +628,7 @@
             <w:noProof/>
             <w:webHidden/>
           </w:rPr>
-          <w:instrText xml:space="preserve"> PAGEREF _Toc185499603 \h </w:instrText>
+          <w:instrText xml:space="preserve"> PAGEREF _Toc185511095 \h </w:instrText>
         </w:r>
         <w:r>
           <w:rPr>
@@ -670,7 +670,7 @@
           <w:lang w:eastAsia="en-GB"/>
         </w:rPr>
       </w:pPr>
-      <w:hyperlink w:anchor="_Toc185499604" w:history="1">
+      <w:hyperlink w:anchor="_Toc185511096" w:history="1">
         <w:r>
           <w:rPr>
             <w:rStyle w:val="Hyperlink"/>
@@ -697,7 +697,7 @@
             <w:noProof/>
             <w:webHidden/>
           </w:rPr>
-          <w:instrText xml:space="preserve"> PAGEREF _Toc185499604 \h </w:instrText>
+          <w:instrText xml:space="preserve"> PAGEREF _Toc185511096 \h </w:instrText>
         </w:r>
         <w:r>
           <w:rPr>
@@ -742,7 +742,7 @@
           <w:lang w:eastAsia="en-GB"/>
         </w:rPr>
       </w:pPr>
-      <w:hyperlink w:anchor="_Toc185499605" w:history="1">
+      <w:hyperlink w:anchor="_Toc185511097" w:history="1">
         <w:r>
           <w:rPr>
             <w:rStyle w:val="Hyperlink"/>
@@ -769,7 +769,7 @@
             <w:noProof/>
             <w:webHidden/>
           </w:rPr>
-          <w:instrText xml:space="preserve"> PAGEREF _Toc185499605 \h </w:instrText>
+          <w:instrText xml:space="preserve"> PAGEREF _Toc185511097 \h </w:instrText>
         </w:r>
         <w:r>
           <w:rPr>
@@ -814,7 +814,7 @@
           <w:lang w:eastAsia="en-GB"/>
         </w:rPr>
       </w:pPr>
-      <w:hyperlink w:anchor="_Toc185499606" w:history="1">
+      <w:hyperlink w:anchor="_Toc185511098" w:history="1">
         <w:r>
           <w:rPr>
             <w:rStyle w:val="Hyperlink"/>
@@ -841,7 +841,7 @@
             <w:noProof/>
             <w:webHidden/>
           </w:rPr>
-          <w:instrText xml:space="preserve"> PAGEREF _Toc185499606 \h </w:instrText>
+          <w:instrText xml:space="preserve"> PAGEREF _Toc185511098 \h </w:instrText>
         </w:r>
         <w:r>
           <w:rPr>
@@ -886,7 +886,7 @@
           <w:lang w:eastAsia="en-GB"/>
         </w:rPr>
       </w:pPr>
-      <w:hyperlink w:anchor="_Toc185499607" w:history="1">
+      <w:hyperlink w:anchor="_Toc185511099" w:history="1">
         <w:r>
           <w:rPr>
             <w:rStyle w:val="Hyperlink"/>
@@ -913,7 +913,7 @@
             <w:noProof/>
             <w:webHidden/>
           </w:rPr>
-          <w:instrText xml:space="preserve"> PAGEREF _Toc185499607 \h </w:instrText>
+          <w:instrText xml:space="preserve"> PAGEREF _Toc185511099 \h </w:instrText>
         </w:r>
         <w:r>
           <w:rPr>
@@ -955,7 +955,7 @@
           <w:lang w:eastAsia="en-GB"/>
         </w:rPr>
       </w:pPr>
-      <w:hyperlink w:anchor="_Toc185499608" w:history="1">
+      <w:hyperlink w:anchor="_Toc185511100" w:history="1">
         <w:r>
           <w:rPr>
             <w:rStyle w:val="Hyperlink"/>
@@ -982,7 +982,7 @@
             <w:noProof/>
             <w:webHidden/>
           </w:rPr>
-          <w:instrText xml:space="preserve"> PAGEREF _Toc185499608 \h </w:instrText>
+          <w:instrText xml:space="preserve"> PAGEREF _Toc185511100 \h </w:instrText>
         </w:r>
         <w:r>
           <w:rPr>
@@ -1027,7 +1027,7 @@
           <w:lang w:eastAsia="en-GB"/>
         </w:rPr>
       </w:pPr>
-      <w:hyperlink w:anchor="_Toc185499609" w:history="1">
+      <w:hyperlink w:anchor="_Toc185511101" w:history="1">
         <w:r>
           <w:rPr>
             <w:rStyle w:val="Hyperlink"/>
@@ -1054,7 +1054,7 @@
             <w:noProof/>
             <w:webHidden/>
           </w:rPr>
-          <w:instrText xml:space="preserve"> PAGEREF _Toc185499609 \h </w:instrText>
+          <w:instrText xml:space="preserve"> PAGEREF _Toc185511101 \h </w:instrText>
         </w:r>
         <w:r>
           <w:rPr>
@@ -1099,7 +1099,7 @@
           <w:lang w:eastAsia="en-GB"/>
         </w:rPr>
       </w:pPr>
-      <w:hyperlink w:anchor="_Toc185499610" w:history="1">
+      <w:hyperlink w:anchor="_Toc185511102" w:history="1">
         <w:r>
           <w:rPr>
             <w:rStyle w:val="Hyperlink"/>
@@ -1134,7 +1134,7 @@
             <w:noProof/>
             <w:webHidden/>
           </w:rPr>
-          <w:instrText xml:space="preserve"> PAGEREF _Toc185499610 \h </w:instrText>
+          <w:instrText xml:space="preserve"> PAGEREF _Toc185511102 \h </w:instrText>
         </w:r>
         <w:r>
           <w:rPr>
@@ -1179,7 +1179,7 @@
           <w:lang w:eastAsia="en-GB"/>
         </w:rPr>
       </w:pPr>
-      <w:hyperlink w:anchor="_Toc185499611" w:history="1">
+      <w:hyperlink w:anchor="_Toc185511103" w:history="1">
         <w:r>
           <w:rPr>
             <w:rStyle w:val="Hyperlink"/>
@@ -1206,7 +1206,7 @@
             <w:noProof/>
             <w:webHidden/>
           </w:rPr>
-          <w:instrText xml:space="preserve"> PAGEREF _Toc185499611 \h </w:instrText>
+          <w:instrText xml:space="preserve"> PAGEREF _Toc185511103 \h </w:instrText>
         </w:r>
         <w:r>
           <w:rPr>
@@ -1251,7 +1251,7 @@
           <w:lang w:eastAsia="en-GB"/>
         </w:rPr>
       </w:pPr>
-      <w:hyperlink w:anchor="_Toc185499612" w:history="1">
+      <w:hyperlink w:anchor="_Toc185511104" w:history="1">
         <w:r>
           <w:rPr>
             <w:rStyle w:val="Hyperlink"/>
@@ -1278,7 +1278,7 @@
             <w:noProof/>
             <w:webHidden/>
           </w:rPr>
-          <w:instrText xml:space="preserve"> PAGEREF _Toc185499612 \h </w:instrText>
+          <w:instrText xml:space="preserve"> PAGEREF _Toc185511104 \h </w:instrText>
         </w:r>
         <w:r>
           <w:rPr>
@@ -1320,7 +1320,7 @@
           <w:lang w:eastAsia="en-GB"/>
         </w:rPr>
       </w:pPr>
-      <w:hyperlink w:anchor="_Toc185499613" w:history="1">
+      <w:hyperlink w:anchor="_Toc185511105" w:history="1">
         <w:r>
           <w:rPr>
             <w:rStyle w:val="Hyperlink"/>
@@ -1349,7 +1349,7 @@
             <w:noProof/>
             <w:webHidden/>
           </w:rPr>
-          <w:instrText xml:space="preserve"> PAGEREF _Toc185499613 \h </w:instrText>
+          <w:instrText xml:space="preserve"> PAGEREF _Toc185511105 \h </w:instrText>
         </w:r>
         <w:r>
           <w:rPr>
@@ -1394,7 +1394,7 @@
           <w:lang w:eastAsia="en-GB"/>
         </w:rPr>
       </w:pPr>
-      <w:hyperlink w:anchor="_Toc185499614" w:history="1">
+      <w:hyperlink w:anchor="_Toc185511106" w:history="1">
         <w:r>
           <w:rPr>
             <w:rStyle w:val="Hyperlink"/>
@@ -1423,7 +1423,7 @@
             <w:noProof/>
             <w:webHidden/>
           </w:rPr>
-          <w:instrText xml:space="preserve"> PAGEREF _Toc185499614 \h </w:instrText>
+          <w:instrText xml:space="preserve"> PAGEREF _Toc185511106 \h </w:instrText>
         </w:r>
         <w:r>
           <w:rPr>
@@ -1468,7 +1468,7 @@
           <w:lang w:eastAsia="en-GB"/>
         </w:rPr>
       </w:pPr>
-      <w:hyperlink w:anchor="_Toc185499615" w:history="1">
+      <w:hyperlink w:anchor="_Toc185511107" w:history="1">
         <w:r>
           <w:rPr>
             <w:rStyle w:val="Hyperlink"/>
@@ -1497,7 +1497,7 @@
             <w:noProof/>
             <w:webHidden/>
           </w:rPr>
-          <w:instrText xml:space="preserve"> PAGEREF _Toc185499615 \h </w:instrText>
+          <w:instrText xml:space="preserve"> PAGEREF _Toc185511107 \h </w:instrText>
         </w:r>
         <w:r>
           <w:rPr>
@@ -1542,7 +1542,7 @@
           <w:lang w:eastAsia="en-GB"/>
         </w:rPr>
       </w:pPr>
-      <w:hyperlink w:anchor="_Toc185499616" w:history="1">
+      <w:hyperlink w:anchor="_Toc185511108" w:history="1">
         <w:r>
           <w:rPr>
             <w:rStyle w:val="Hyperlink"/>
@@ -1571,7 +1571,7 @@
             <w:noProof/>
             <w:webHidden/>
           </w:rPr>
-          <w:instrText xml:space="preserve"> PAGEREF _Toc185499616 \h </w:instrText>
+          <w:instrText xml:space="preserve"> PAGEREF _Toc185511108 \h </w:instrText>
         </w:r>
         <w:r>
           <w:rPr>
@@ -1616,7 +1616,7 @@
           <w:lang w:eastAsia="en-GB"/>
         </w:rPr>
       </w:pPr>
-      <w:hyperlink w:anchor="_Toc185499617" w:history="1">
+      <w:hyperlink w:anchor="_Toc185511109" w:history="1">
         <w:r>
           <w:rPr>
             <w:rStyle w:val="Hyperlink"/>
@@ -1645,7 +1645,7 @@
             <w:noProof/>
             <w:webHidden/>
           </w:rPr>
-          <w:instrText xml:space="preserve"> PAGEREF _Toc185499617 \h </w:instrText>
+          <w:instrText xml:space="preserve"> PAGEREF _Toc185511109 \h </w:instrText>
         </w:r>
         <w:r>
           <w:rPr>
@@ -1690,7 +1690,7 @@
           <w:lang w:eastAsia="en-GB"/>
         </w:rPr>
       </w:pPr>
-      <w:hyperlink w:anchor="_Toc185499618" w:history="1">
+      <w:hyperlink w:anchor="_Toc185511110" w:history="1">
         <w:r>
           <w:rPr>
             <w:rStyle w:val="Hyperlink"/>
@@ -1719,7 +1719,7 @@
             <w:noProof/>
             <w:webHidden/>
           </w:rPr>
-          <w:instrText xml:space="preserve"> PAGEREF _Toc185499618 \h </w:instrText>
+          <w:instrText xml:space="preserve"> PAGEREF _Toc185511110 \h </w:instrText>
         </w:r>
         <w:r>
           <w:rPr>
@@ -1764,7 +1764,7 @@
           <w:lang w:eastAsia="en-GB"/>
         </w:rPr>
       </w:pPr>
-      <w:hyperlink w:anchor="_Toc185499619" w:history="1">
+      <w:hyperlink w:anchor="_Toc185511111" w:history="1">
         <w:r>
           <w:rPr>
             <w:rStyle w:val="Hyperlink"/>
@@ -1793,7 +1793,7 @@
             <w:noProof/>
             <w:webHidden/>
           </w:rPr>
-          <w:instrText xml:space="preserve"> PAGEREF _Toc185499619 \h </w:instrText>
+          <w:instrText xml:space="preserve"> PAGEREF _Toc185511111 \h </w:instrText>
         </w:r>
         <w:r>
           <w:rPr>
@@ -1838,7 +1838,7 @@
           <w:lang w:eastAsia="en-GB"/>
         </w:rPr>
       </w:pPr>
-      <w:hyperlink w:anchor="_Toc185499620" w:history="1">
+      <w:hyperlink w:anchor="_Toc185511112" w:history="1">
         <w:r>
           <w:rPr>
             <w:rStyle w:val="Hyperlink"/>
@@ -1867,7 +1867,7 @@
             <w:noProof/>
             <w:webHidden/>
           </w:rPr>
-          <w:instrText xml:space="preserve"> PAGEREF _Toc185499620 \h </w:instrText>
+          <w:instrText xml:space="preserve"> PAGEREF _Toc185511112 \h </w:instrText>
         </w:r>
         <w:r>
           <w:rPr>
@@ -1912,7 +1912,7 @@
           <w:lang w:eastAsia="en-GB"/>
         </w:rPr>
       </w:pPr>
-      <w:hyperlink w:anchor="_Toc185499621" w:history="1">
+      <w:hyperlink w:anchor="_Toc185511113" w:history="1">
         <w:r>
           <w:rPr>
             <w:rStyle w:val="Hyperlink"/>
@@ -1941,7 +1941,7 @@
             <w:noProof/>
             <w:webHidden/>
           </w:rPr>
-          <w:instrText xml:space="preserve"> PAGEREF _Toc185499621 \h </w:instrText>
+          <w:instrText xml:space="preserve"> PAGEREF _Toc185511113 \h </w:instrText>
         </w:r>
         <w:r>
           <w:rPr>
@@ -1986,7 +1986,7 @@
           <w:lang w:eastAsia="en-GB"/>
         </w:rPr>
       </w:pPr>
-      <w:hyperlink w:anchor="_Toc185499622" w:history="1">
+      <w:hyperlink w:anchor="_Toc185511114" w:history="1">
         <w:r>
           <w:rPr>
             <w:rStyle w:val="Hyperlink"/>
@@ -2015,7 +2015,7 @@
             <w:noProof/>
             <w:webHidden/>
           </w:rPr>
-          <w:instrText xml:space="preserve"> PAGEREF _Toc185499622 \h </w:instrText>
+          <w:instrText xml:space="preserve"> PAGEREF _Toc185511114 \h </w:instrText>
         </w:r>
         <w:r>
           <w:rPr>
@@ -2057,7 +2057,7 @@
           <w:lang w:eastAsia="en-GB"/>
         </w:rPr>
       </w:pPr>
-      <w:hyperlink w:anchor="_Toc185499623" w:history="1">
+      <w:hyperlink w:anchor="_Toc185511115" w:history="1">
         <w:r>
           <w:rPr>
             <w:rStyle w:val="Hyperlink"/>
@@ -2084,7 +2084,7 @@
             <w:noProof/>
             <w:webHidden/>
           </w:rPr>
-          <w:instrText xml:space="preserve"> PAGEREF _Toc185499623 \h </w:instrText>
+          <w:instrText xml:space="preserve"> PAGEREF _Toc185511115 \h </w:instrText>
         </w:r>
         <w:r>
           <w:rPr>
@@ -2129,7 +2129,7 @@
           <w:lang w:eastAsia="en-GB"/>
         </w:rPr>
       </w:pPr>
-      <w:hyperlink w:anchor="_Toc185499624" w:history="1">
+      <w:hyperlink w:anchor="_Toc185511116" w:history="1">
         <w:r>
           <w:rPr>
             <w:rStyle w:val="Hyperlink"/>
@@ -2156,7 +2156,7 @@
             <w:noProof/>
             <w:webHidden/>
           </w:rPr>
-          <w:instrText xml:space="preserve"> PAGEREF _Toc185499624 \h </w:instrText>
+          <w:instrText xml:space="preserve"> PAGEREF _Toc185511116 \h </w:instrText>
         </w:r>
         <w:r>
           <w:rPr>
@@ -2201,7 +2201,7 @@
           <w:lang w:eastAsia="en-GB"/>
         </w:rPr>
       </w:pPr>
-      <w:hyperlink w:anchor="_Toc185499625" w:history="1">
+      <w:hyperlink w:anchor="_Toc185511117" w:history="1">
         <w:r>
           <w:rPr>
             <w:rStyle w:val="Hyperlink"/>
@@ -2230,7 +2230,7 @@
             <w:noProof/>
             <w:webHidden/>
           </w:rPr>
-          <w:instrText xml:space="preserve"> PAGEREF _Toc185499625 \h </w:instrText>
+          <w:instrText xml:space="preserve"> PAGEREF _Toc185511117 \h </w:instrText>
         </w:r>
         <w:r>
           <w:rPr>
@@ -2275,7 +2275,7 @@
           <w:lang w:eastAsia="en-GB"/>
         </w:rPr>
       </w:pPr>
-      <w:hyperlink w:anchor="_Toc185499626" w:history="1">
+      <w:hyperlink w:anchor="_Toc185511118" w:history="1">
         <w:r>
           <w:rPr>
             <w:rStyle w:val="Hyperlink"/>
@@ -2302,7 +2302,7 @@
             <w:noProof/>
             <w:webHidden/>
           </w:rPr>
-          <w:instrText xml:space="preserve"> PAGEREF _Toc185499626 \h </w:instrText>
+          <w:instrText xml:space="preserve"> PAGEREF _Toc185511118 \h </w:instrText>
         </w:r>
         <w:r>
           <w:rPr>
@@ -2347,7 +2347,7 @@
           <w:lang w:eastAsia="en-GB"/>
         </w:rPr>
       </w:pPr>
-      <w:hyperlink w:anchor="_Toc185499627" w:history="1">
+      <w:hyperlink w:anchor="_Toc185511119" w:history="1">
         <w:r>
           <w:rPr>
             <w:rStyle w:val="Hyperlink"/>
@@ -2376,7 +2376,7 @@
             <w:noProof/>
             <w:webHidden/>
           </w:rPr>
-          <w:instrText xml:space="preserve"> PAGEREF _Toc185499627 \h </w:instrText>
+          <w:instrText xml:space="preserve"> PAGEREF _Toc185511119 \h </w:instrText>
         </w:r>
         <w:r>
           <w:rPr>
@@ -2421,7 +2421,7 @@
           <w:lang w:eastAsia="en-GB"/>
         </w:rPr>
       </w:pPr>
-      <w:hyperlink w:anchor="_Toc185499628" w:history="1">
+      <w:hyperlink w:anchor="_Toc185511120" w:history="1">
         <w:r>
           <w:rPr>
             <w:rStyle w:val="Hyperlink"/>
@@ -2448,7 +2448,7 @@
             <w:noProof/>
             <w:webHidden/>
           </w:rPr>
-          <w:instrText xml:space="preserve"> PAGEREF _Toc185499628 \h </w:instrText>
+          <w:instrText xml:space="preserve"> PAGEREF _Toc185511120 \h </w:instrText>
         </w:r>
         <w:r>
           <w:rPr>
@@ -2493,7 +2493,7 @@
           <w:lang w:eastAsia="en-GB"/>
         </w:rPr>
       </w:pPr>
-      <w:hyperlink w:anchor="_Toc185499629" w:history="1">
+      <w:hyperlink w:anchor="_Toc185511121" w:history="1">
         <w:r>
           <w:rPr>
             <w:rStyle w:val="Hyperlink"/>
@@ -2520,7 +2520,7 @@
             <w:noProof/>
             <w:webHidden/>
           </w:rPr>
-          <w:instrText xml:space="preserve"> PAGEREF _Toc185499629 \h </w:instrText>
+          <w:instrText xml:space="preserve"> PAGEREF _Toc185511121 \h </w:instrText>
         </w:r>
         <w:r>
           <w:rPr>
@@ -2565,7 +2565,7 @@
           <w:lang w:eastAsia="en-GB"/>
         </w:rPr>
       </w:pPr>
-      <w:hyperlink w:anchor="_Toc185499630" w:history="1">
+      <w:hyperlink w:anchor="_Toc185511122" w:history="1">
         <w:r>
           <w:rPr>
             <w:rStyle w:val="Hyperlink"/>
@@ -2592,7 +2592,7 @@
             <w:noProof/>
             <w:webHidden/>
           </w:rPr>
-          <w:instrText xml:space="preserve"> PAGEREF _Toc185499630 \h </w:instrText>
+          <w:instrText xml:space="preserve"> PAGEREF _Toc185511122 \h </w:instrText>
         </w:r>
         <w:r>
           <w:rPr>
@@ -2637,7 +2637,7 @@
           <w:lang w:eastAsia="en-GB"/>
         </w:rPr>
       </w:pPr>
-      <w:hyperlink w:anchor="_Toc185499631" w:history="1">
+      <w:hyperlink w:anchor="_Toc185511123" w:history="1">
         <w:r>
           <w:rPr>
             <w:rStyle w:val="Hyperlink"/>
@@ -2664,7 +2664,7 @@
             <w:noProof/>
             <w:webHidden/>
           </w:rPr>
-          <w:instrText xml:space="preserve"> PAGEREF _Toc185499631 \h </w:instrText>
+          <w:instrText xml:space="preserve"> PAGEREF _Toc185511123 \h </w:instrText>
         </w:r>
         <w:r>
           <w:rPr>
@@ -2706,7 +2706,7 @@
           <w:lang w:eastAsia="en-GB"/>
         </w:rPr>
       </w:pPr>
-      <w:hyperlink w:anchor="_Toc185499632" w:history="1">
+      <w:hyperlink w:anchor="_Toc185511124" w:history="1">
         <w:r>
           <w:rPr>
             <w:rStyle w:val="Hyperlink"/>
@@ -2733,7 +2733,7 @@
             <w:noProof/>
             <w:webHidden/>
           </w:rPr>
-          <w:instrText xml:space="preserve"> PAGEREF _Toc185499632 \h </w:instrText>
+          <w:instrText xml:space="preserve"> PAGEREF _Toc185511124 \h </w:instrText>
         </w:r>
         <w:r>
           <w:rPr>
@@ -2778,7 +2778,7 @@
           <w:lang w:eastAsia="en-GB"/>
         </w:rPr>
       </w:pPr>
-      <w:hyperlink w:anchor="_Toc185499633" w:history="1">
+      <w:hyperlink w:anchor="_Toc185511125" w:history="1">
         <w:r>
           <w:rPr>
             <w:rStyle w:val="Hyperlink"/>
@@ -2805,7 +2805,7 @@
             <w:noProof/>
             <w:webHidden/>
           </w:rPr>
-          <w:instrText xml:space="preserve"> PAGEREF _Toc185499633 \h </w:instrText>
+          <w:instrText xml:space="preserve"> PAGEREF _Toc185511125 \h </w:instrText>
         </w:r>
         <w:r>
           <w:rPr>
@@ -2850,7 +2850,7 @@
           <w:lang w:eastAsia="en-GB"/>
         </w:rPr>
       </w:pPr>
-      <w:hyperlink w:anchor="_Toc185499634" w:history="1">
+      <w:hyperlink w:anchor="_Toc185511126" w:history="1">
         <w:r>
           <w:rPr>
             <w:rStyle w:val="Hyperlink"/>
@@ -2877,7 +2877,7 @@
             <w:noProof/>
             <w:webHidden/>
           </w:rPr>
-          <w:instrText xml:space="preserve"> PAGEREF _Toc185499634 \h </w:instrText>
+          <w:instrText xml:space="preserve"> PAGEREF _Toc185511126 \h </w:instrText>
         </w:r>
         <w:r>
           <w:rPr>
@@ -2922,7 +2922,7 @@
           <w:lang w:eastAsia="en-GB"/>
         </w:rPr>
       </w:pPr>
-      <w:hyperlink w:anchor="_Toc185499635" w:history="1">
+      <w:hyperlink w:anchor="_Toc185511127" w:history="1">
         <w:r>
           <w:rPr>
             <w:rStyle w:val="Hyperlink"/>
@@ -2949,7 +2949,7 @@
             <w:noProof/>
             <w:webHidden/>
           </w:rPr>
-          <w:instrText xml:space="preserve"> PAGEREF _Toc185499635 \h </w:instrText>
+          <w:instrText xml:space="preserve"> PAGEREF _Toc185511127 \h </w:instrText>
         </w:r>
         <w:r>
           <w:rPr>
@@ -2994,7 +2994,7 @@
           <w:lang w:eastAsia="en-GB"/>
         </w:rPr>
       </w:pPr>
-      <w:hyperlink w:anchor="_Toc185499636" w:history="1">
+      <w:hyperlink w:anchor="_Toc185511128" w:history="1">
         <w:r>
           <w:rPr>
             <w:rStyle w:val="Hyperlink"/>
@@ -3021,7 +3021,7 @@
             <w:noProof/>
             <w:webHidden/>
           </w:rPr>
-          <w:instrText xml:space="preserve"> PAGEREF _Toc185499636 \h </w:instrText>
+          <w:instrText xml:space="preserve"> PAGEREF _Toc185511128 \h </w:instrText>
         </w:r>
         <w:r>
           <w:rPr>
@@ -3063,7 +3063,7 @@
           <w:lang w:eastAsia="en-GB"/>
         </w:rPr>
       </w:pPr>
-      <w:hyperlink w:anchor="_Toc185499637" w:history="1">
+      <w:hyperlink w:anchor="_Toc185511129" w:history="1">
         <w:r>
           <w:rPr>
             <w:rStyle w:val="Hyperlink"/>
@@ -3090,7 +3090,7 @@
             <w:noProof/>
             <w:webHidden/>
           </w:rPr>
-          <w:instrText xml:space="preserve"> PAGEREF _Toc185499637 \h </w:instrText>
+          <w:instrText xml:space="preserve"> PAGEREF _Toc185511129 \h </w:instrText>
         </w:r>
         <w:r>
           <w:rPr>
@@ -3135,7 +3135,7 @@
           <w:lang w:eastAsia="en-GB"/>
         </w:rPr>
       </w:pPr>
-      <w:hyperlink w:anchor="_Toc185499638" w:history="1">
+      <w:hyperlink w:anchor="_Toc185511130" w:history="1">
         <w:r>
           <w:rPr>
             <w:rStyle w:val="Hyperlink"/>
@@ -3162,7 +3162,7 @@
             <w:noProof/>
             <w:webHidden/>
           </w:rPr>
-          <w:instrText xml:space="preserve"> PAGEREF _Toc185499638 \h </w:instrText>
+          <w:instrText xml:space="preserve"> PAGEREF _Toc185511130 \h </w:instrText>
         </w:r>
         <w:r>
           <w:rPr>
@@ -3207,7 +3207,7 @@
           <w:lang w:eastAsia="en-GB"/>
         </w:rPr>
       </w:pPr>
-      <w:hyperlink w:anchor="_Toc185499639" w:history="1">
+      <w:hyperlink w:anchor="_Toc185511131" w:history="1">
         <w:r>
           <w:rPr>
             <w:rStyle w:val="Hyperlink"/>
@@ -3234,7 +3234,7 @@
             <w:noProof/>
             <w:webHidden/>
           </w:rPr>
-          <w:instrText xml:space="preserve"> PAGEREF _Toc185499639 \h </w:instrText>
+          <w:instrText xml:space="preserve"> PAGEREF _Toc185511131 \h </w:instrText>
         </w:r>
         <w:r>
           <w:rPr>
@@ -3279,7 +3279,7 @@
           <w:lang w:eastAsia="en-GB"/>
         </w:rPr>
       </w:pPr>
-      <w:hyperlink w:anchor="_Toc185499640" w:history="1">
+      <w:hyperlink w:anchor="_Toc185511132" w:history="1">
         <w:r>
           <w:rPr>
             <w:rStyle w:val="Hyperlink"/>
@@ -3306,7 +3306,7 @@
             <w:noProof/>
             <w:webHidden/>
           </w:rPr>
-          <w:instrText xml:space="preserve"> PAGEREF _Toc185499640 \h </w:instrText>
+          <w:instrText xml:space="preserve"> PAGEREF _Toc185511132 \h </w:instrText>
         </w:r>
         <w:r>
           <w:rPr>
@@ -3351,7 +3351,7 @@
           <w:lang w:eastAsia="en-GB"/>
         </w:rPr>
       </w:pPr>
-      <w:hyperlink w:anchor="_Toc185499641" w:history="1">
+      <w:hyperlink w:anchor="_Toc185511133" w:history="1">
         <w:r>
           <w:rPr>
             <w:rStyle w:val="Hyperlink"/>
@@ -3378,7 +3378,7 @@
             <w:noProof/>
             <w:webHidden/>
           </w:rPr>
-          <w:instrText xml:space="preserve"> PAGEREF _Toc185499641 \h </w:instrText>
+          <w:instrText xml:space="preserve"> PAGEREF _Toc185511133 \h </w:instrText>
         </w:r>
         <w:r>
           <w:rPr>
@@ -3423,7 +3423,7 @@
           <w:lang w:eastAsia="en-GB"/>
         </w:rPr>
       </w:pPr>
-      <w:hyperlink w:anchor="_Toc185499642" w:history="1">
+      <w:hyperlink w:anchor="_Toc185511134" w:history="1">
         <w:r>
           <w:rPr>
             <w:rStyle w:val="Hyperlink"/>
@@ -3450,7 +3450,7 @@
             <w:noProof/>
             <w:webHidden/>
           </w:rPr>
-          <w:instrText xml:space="preserve"> PAGEREF _Toc185499642 \h </w:instrText>
+          <w:instrText xml:space="preserve"> PAGEREF _Toc185511134 \h </w:instrText>
         </w:r>
         <w:r>
           <w:rPr>
@@ -3492,7 +3492,7 @@
           <w:lang w:eastAsia="en-GB"/>
         </w:rPr>
       </w:pPr>
-      <w:hyperlink w:anchor="_Toc185499643" w:history="1">
+      <w:hyperlink w:anchor="_Toc185511135" w:history="1">
         <w:r>
           <w:rPr>
             <w:rStyle w:val="Hyperlink"/>
@@ -3519,7 +3519,7 @@
             <w:noProof/>
             <w:webHidden/>
           </w:rPr>
-          <w:instrText xml:space="preserve"> PAGEREF _Toc185499643 \h </w:instrText>
+          <w:instrText xml:space="preserve"> PAGEREF _Toc185511135 \h </w:instrText>
         </w:r>
         <w:r>
           <w:rPr>
@@ -3561,7 +3561,7 @@
           <w:lang w:eastAsia="en-GB"/>
         </w:rPr>
       </w:pPr>
-      <w:hyperlink w:anchor="_Toc185499644" w:history="1">
+      <w:hyperlink w:anchor="_Toc185511136" w:history="1">
         <w:r>
           <w:rPr>
             <w:rStyle w:val="Hyperlink"/>
@@ -3588,7 +3588,7 @@
             <w:noProof/>
             <w:webHidden/>
           </w:rPr>
-          <w:instrText xml:space="preserve"> PAGEREF _Toc185499644 \h </w:instrText>
+          <w:instrText xml:space="preserve"> PAGEREF _Toc185511136 \h </w:instrText>
         </w:r>
         <w:r>
           <w:rPr>
@@ -3633,7 +3633,7 @@
           <w:lang w:eastAsia="en-GB"/>
         </w:rPr>
       </w:pPr>
-      <w:hyperlink w:anchor="_Toc185499645" w:history="1">
+      <w:hyperlink w:anchor="_Toc185511137" w:history="1">
         <w:r>
           <w:rPr>
             <w:rStyle w:val="Hyperlink"/>
@@ -3660,7 +3660,7 @@
             <w:noProof/>
             <w:webHidden/>
           </w:rPr>
-          <w:instrText xml:space="preserve"> PAGEREF _Toc185499645 \h </w:instrText>
+          <w:instrText xml:space="preserve"> PAGEREF _Toc185511137 \h </w:instrText>
         </w:r>
         <w:r>
           <w:rPr>
@@ -3705,7 +3705,7 @@
           <w:lang w:eastAsia="en-GB"/>
         </w:rPr>
       </w:pPr>
-      <w:hyperlink w:anchor="_Toc185499646" w:history="1">
+      <w:hyperlink w:anchor="_Toc185511138" w:history="1">
         <w:r>
           <w:rPr>
             <w:rStyle w:val="Hyperlink"/>
@@ -3732,7 +3732,7 @@
             <w:noProof/>
             <w:webHidden/>
           </w:rPr>
-          <w:instrText xml:space="preserve"> PAGEREF _Toc185499646 \h </w:instrText>
+          <w:instrText xml:space="preserve"> PAGEREF _Toc185511138 \h </w:instrText>
         </w:r>
         <w:r>
           <w:rPr>
@@ -3777,7 +3777,7 @@
           <w:lang w:eastAsia="en-GB"/>
         </w:rPr>
       </w:pPr>
-      <w:hyperlink w:anchor="_Toc185499647" w:history="1">
+      <w:hyperlink w:anchor="_Toc185511139" w:history="1">
         <w:r>
           <w:rPr>
             <w:rStyle w:val="Hyperlink"/>
@@ -3804,7 +3804,7 @@
             <w:noProof/>
             <w:webHidden/>
           </w:rPr>
-          <w:instrText xml:space="preserve"> PAGEREF _Toc185499647 \h </w:instrText>
+          <w:instrText xml:space="preserve"> PAGEREF _Toc185511139 \h </w:instrText>
         </w:r>
         <w:r>
           <w:rPr>
@@ -3849,7 +3849,7 @@
           <w:lang w:eastAsia="en-GB"/>
         </w:rPr>
       </w:pPr>
-      <w:hyperlink w:anchor="_Toc185499648" w:history="1">
+      <w:hyperlink w:anchor="_Toc185511140" w:history="1">
         <w:r>
           <w:rPr>
             <w:rStyle w:val="Hyperlink"/>
@@ -3876,7 +3876,7 @@
             <w:noProof/>
             <w:webHidden/>
           </w:rPr>
-          <w:instrText xml:space="preserve"> PAGEREF _Toc185499648 \h </w:instrText>
+          <w:instrText xml:space="preserve"> PAGEREF _Toc185511140 \h </w:instrText>
         </w:r>
         <w:r>
           <w:rPr>
@@ -3921,7 +3921,7 @@
           <w:lang w:eastAsia="en-GB"/>
         </w:rPr>
       </w:pPr>
-      <w:hyperlink w:anchor="_Toc185499649" w:history="1">
+      <w:hyperlink w:anchor="_Toc185511141" w:history="1">
         <w:r>
           <w:rPr>
             <w:rStyle w:val="Hyperlink"/>
@@ -3948,7 +3948,7 @@
             <w:noProof/>
             <w:webHidden/>
           </w:rPr>
-          <w:instrText xml:space="preserve"> PAGEREF _Toc185499649 \h </w:instrText>
+          <w:instrText xml:space="preserve"> PAGEREF _Toc185511141 \h </w:instrText>
         </w:r>
         <w:r>
           <w:rPr>
@@ -3993,7 +3993,7 @@
           <w:lang w:eastAsia="en-GB"/>
         </w:rPr>
       </w:pPr>
-      <w:hyperlink w:anchor="_Toc185499650" w:history="1">
+      <w:hyperlink w:anchor="_Toc185511142" w:history="1">
         <w:r>
           <w:rPr>
             <w:rStyle w:val="Hyperlink"/>
@@ -4020,7 +4020,7 @@
             <w:noProof/>
             <w:webHidden/>
           </w:rPr>
-          <w:instrText xml:space="preserve"> PAGEREF _Toc185499650 \h </w:instrText>
+          <w:instrText xml:space="preserve"> PAGEREF _Toc185511142 \h </w:instrText>
         </w:r>
         <w:r>
           <w:rPr>
@@ -4065,7 +4065,7 @@
           <w:lang w:eastAsia="en-GB"/>
         </w:rPr>
       </w:pPr>
-      <w:hyperlink w:anchor="_Toc185499651" w:history="1">
+      <w:hyperlink w:anchor="_Toc185511143" w:history="1">
         <w:r>
           <w:rPr>
             <w:rStyle w:val="Hyperlink"/>
@@ -4092,7 +4092,7 @@
             <w:noProof/>
             <w:webHidden/>
           </w:rPr>
-          <w:instrText xml:space="preserve"> PAGEREF _Toc185499651 \h </w:instrText>
+          <w:instrText xml:space="preserve"> PAGEREF _Toc185511143 \h </w:instrText>
         </w:r>
         <w:r>
           <w:rPr>
@@ -4137,7 +4137,7 @@
           <w:lang w:eastAsia="en-GB"/>
         </w:rPr>
       </w:pPr>
-      <w:hyperlink w:anchor="_Toc185499652" w:history="1">
+      <w:hyperlink w:anchor="_Toc185511144" w:history="1">
         <w:r>
           <w:rPr>
             <w:rStyle w:val="Hyperlink"/>
@@ -4164,7 +4164,7 @@
             <w:noProof/>
             <w:webHidden/>
           </w:rPr>
-          <w:instrText xml:space="preserve"> PAGEREF _Toc185499652 \h </w:instrText>
+          <w:instrText xml:space="preserve"> PAGEREF _Toc185511144 \h </w:instrText>
         </w:r>
         <w:r>
           <w:rPr>
@@ -4209,7 +4209,7 @@
           <w:lang w:eastAsia="en-GB"/>
         </w:rPr>
       </w:pPr>
-      <w:hyperlink w:anchor="_Toc185499653" w:history="1">
+      <w:hyperlink w:anchor="_Toc185511145" w:history="1">
         <w:r>
           <w:rPr>
             <w:rStyle w:val="Hyperlink"/>
@@ -4236,7 +4236,7 @@
             <w:noProof/>
             <w:webHidden/>
           </w:rPr>
-          <w:instrText xml:space="preserve"> PAGEREF _Toc185499653 \h </w:instrText>
+          <w:instrText xml:space="preserve"> PAGEREF _Toc185511145 \h </w:instrText>
         </w:r>
         <w:r>
           <w:rPr>
@@ -4278,7 +4278,7 @@
           <w:lang w:eastAsia="en-GB"/>
         </w:rPr>
       </w:pPr>
-      <w:hyperlink w:anchor="_Toc185499654" w:history="1">
+      <w:hyperlink w:anchor="_Toc185511146" w:history="1">
         <w:r>
           <w:rPr>
             <w:rStyle w:val="Hyperlink"/>
@@ -4305,7 +4305,7 @@
             <w:noProof/>
             <w:webHidden/>
           </w:rPr>
-          <w:instrText xml:space="preserve"> PAGEREF _Toc185499654 \h </w:instrText>
+          <w:instrText xml:space="preserve"> PAGEREF _Toc185511146 \h </w:instrText>
         </w:r>
         <w:r>
           <w:rPr>
@@ -4350,7 +4350,7 @@
           <w:lang w:eastAsia="en-GB"/>
         </w:rPr>
       </w:pPr>
-      <w:hyperlink w:anchor="_Toc185499655" w:history="1">
+      <w:hyperlink w:anchor="_Toc185511147" w:history="1">
         <w:r>
           <w:rPr>
             <w:rStyle w:val="Hyperlink"/>
@@ -4377,7 +4377,7 @@
             <w:noProof/>
             <w:webHidden/>
           </w:rPr>
-          <w:instrText xml:space="preserve"> PAGEREF _Toc185499655 \h </w:instrText>
+          <w:instrText xml:space="preserve"> PAGEREF _Toc185511147 \h </w:instrText>
         </w:r>
         <w:r>
           <w:rPr>
@@ -4422,7 +4422,7 @@
           <w:lang w:eastAsia="en-GB"/>
         </w:rPr>
       </w:pPr>
-      <w:hyperlink w:anchor="_Toc185499656" w:history="1">
+      <w:hyperlink w:anchor="_Toc185511148" w:history="1">
         <w:r>
           <w:rPr>
             <w:rStyle w:val="Hyperlink"/>
@@ -4449,7 +4449,7 @@
             <w:noProof/>
             <w:webHidden/>
           </w:rPr>
-          <w:instrText xml:space="preserve"> PAGEREF _Toc185499656 \h </w:instrText>
+          <w:instrText xml:space="preserve"> PAGEREF _Toc185511148 \h </w:instrText>
         </w:r>
         <w:r>
           <w:rPr>
@@ -4494,7 +4494,7 @@
           <w:lang w:eastAsia="en-GB"/>
         </w:rPr>
       </w:pPr>
-      <w:hyperlink w:anchor="_Toc185499657" w:history="1">
+      <w:hyperlink w:anchor="_Toc185511149" w:history="1">
         <w:r>
           <w:rPr>
             <w:rStyle w:val="Hyperlink"/>
@@ -4523,7 +4523,7 @@
             <w:noProof/>
             <w:webHidden/>
           </w:rPr>
-          <w:instrText xml:space="preserve"> PAGEREF _Toc185499657 \h </w:instrText>
+          <w:instrText xml:space="preserve"> PAGEREF _Toc185511149 \h </w:instrText>
         </w:r>
         <w:r>
           <w:rPr>
@@ -4568,7 +4568,7 @@
           <w:lang w:eastAsia="en-GB"/>
         </w:rPr>
       </w:pPr>
-      <w:hyperlink w:anchor="_Toc185499658" w:history="1">
+      <w:hyperlink w:anchor="_Toc185511150" w:history="1">
         <w:r>
           <w:rPr>
             <w:rStyle w:val="Hyperlink"/>
@@ -4595,7 +4595,7 @@
             <w:noProof/>
             <w:webHidden/>
           </w:rPr>
-          <w:instrText xml:space="preserve"> PAGEREF _Toc185499658 \h </w:instrText>
+          <w:instrText xml:space="preserve"> PAGEREF _Toc185511150 \h </w:instrText>
         </w:r>
         <w:r>
           <w:rPr>
@@ -4637,7 +4637,7 @@
           <w:lang w:eastAsia="en-GB"/>
         </w:rPr>
       </w:pPr>
-      <w:hyperlink w:anchor="_Toc185499659" w:history="1">
+      <w:hyperlink w:anchor="_Toc185511151" w:history="1">
         <w:r>
           <w:rPr>
             <w:rStyle w:val="Hyperlink"/>
@@ -4664,7 +4664,7 @@
             <w:noProof/>
             <w:webHidden/>
           </w:rPr>
-          <w:instrText xml:space="preserve"> PAGEREF _Toc185499659 \h </w:instrText>
+          <w:instrText xml:space="preserve"> PAGEREF _Toc185511151 \h </w:instrText>
         </w:r>
         <w:r>
           <w:rPr>
@@ -4749,7 +4749,7 @@
       <w:pPr>
         <w:pStyle w:val="Heading1"/>
       </w:pPr>
-      <w:bookmarkStart w:id="1" w:name="_Toc185499598"/>
+      <w:bookmarkStart w:id="1" w:name="_Toc185511090"/>
       <w:r>
         <w:lastRenderedPageBreak/>
         <w:t>Getting started</w:t>
@@ -4760,7 +4760,7 @@
       <w:pPr>
         <w:pStyle w:val="Heading2"/>
       </w:pPr>
-      <w:bookmarkStart w:id="2" w:name="_Toc185499599"/>
+      <w:bookmarkStart w:id="2" w:name="_Toc185511091"/>
       <w:r>
         <w:lastRenderedPageBreak/>
         <w:t>Technical platform</w:t>
@@ -4798,7 +4798,7 @@
       <w:pPr>
         <w:pStyle w:val="Heading2"/>
       </w:pPr>
-      <w:bookmarkStart w:id="3" w:name="_Toc185499600"/>
+      <w:bookmarkStart w:id="3" w:name="_Toc185511092"/>
       <w:r>
         <w:lastRenderedPageBreak/>
         <w:t>Demo programs</w:t>
@@ -4900,7 +4900,7 @@
       <w:pPr>
         <w:pStyle w:val="Heading2"/>
       </w:pPr>
-      <w:bookmarkStart w:id="4" w:name="_Toc185499601"/>
+      <w:bookmarkStart w:id="4" w:name="_Toc185511093"/>
       <w:r>
         <w:lastRenderedPageBreak/>
         <w:t>C</w:t>
@@ -4918,23 +4918,766 @@
         <w:t>for</w:t>
       </w:r>
       <w:r>
-        <w:t xml:space="preserve"> Beta </w:t>
-      </w:r>
-      <w:r>
-        <w:t>5</w:t>
+        <w:t xml:space="preserve"> Beta</w:t>
       </w:r>
       <w:bookmarkEnd w:id="4"/>
-    </w:p>
-    <w:p>
-      <w:r>
-        <w:t>TO BE UPDATED</w:t>
-      </w:r>
-    </w:p>
+      <w:r>
+        <w:t xml:space="preserve"> </w:t>
+      </w:r>
+    </w:p>
+    <w:p>
+      <w:pPr>
+        <w:pStyle w:val="Heading3"/>
+      </w:pPr>
+      <w:r>
+        <w:t>Browser</w:t>
+      </w:r>
+    </w:p>
+    <w:p>
+      <w:pPr>
+        <w:pStyle w:val="ListParagraph"/>
+        <w:numPr>
+          <w:ilvl w:val="0"/>
+          <w:numId w:val="61"/>
+        </w:numPr>
+      </w:pPr>
+      <w:r>
+        <w:t xml:space="preserve">For the time being Elan is guaranteed to run correctly only in the Chrome browser – which is freely available for all </w:t>
+      </w:r>
+      <w:proofErr w:type="spellStart"/>
+      <w:r>
+        <w:t>plaforms</w:t>
+      </w:r>
+      <w:proofErr w:type="spellEnd"/>
+      <w:r>
+        <w:t>. We hope to extend the range of compatible browsers in future. Meantime, if you access Elan via another browser, you will see a warning message.</w:t>
+      </w:r>
+    </w:p>
+    <w:p>
+      <w:pPr>
+        <w:pStyle w:val="Heading3"/>
+      </w:pPr>
+      <w:r>
+        <w:t>Changes to language and standard library that could break existing code</w:t>
+      </w:r>
+    </w:p>
+    <w:p>
+      <w:pPr>
+        <w:pStyle w:val="ListParagraph"/>
+        <w:numPr>
+          <w:ilvl w:val="0"/>
+          <w:numId w:val="58"/>
+        </w:numPr>
+      </w:pPr>
+      <w:r>
+        <w:t xml:space="preserve">The keyword </w:t>
+      </w:r>
+      <w:r>
+        <w:rPr>
+          <w:rStyle w:val="codeChar"/>
+        </w:rPr>
+        <w:t>var</w:t>
+      </w:r>
+      <w:r>
+        <w:t xml:space="preserve"> has been replaced by the full word </w:t>
+      </w:r>
+      <w:r>
+        <w:rPr>
+          <w:rStyle w:val="codeChar"/>
+        </w:rPr>
+        <w:t>variable</w:t>
+      </w:r>
+      <w:r>
+        <w:t xml:space="preserve">. </w:t>
+      </w:r>
+    </w:p>
+    <w:p>
+      <w:pPr>
+        <w:pStyle w:val="ListParagraph"/>
+        <w:numPr>
+          <w:ilvl w:val="0"/>
+          <w:numId w:val="58"/>
+        </w:numPr>
+      </w:pPr>
+      <w:r>
+        <w:t xml:space="preserve">In a </w:t>
+      </w:r>
+      <w:r>
+        <w:rPr>
+          <w:rStyle w:val="codeChar"/>
+        </w:rPr>
+        <w:t>function</w:t>
+      </w:r>
+      <w:r>
+        <w:t xml:space="preserve"> </w:t>
+      </w:r>
+      <w:r>
+        <w:rPr>
+          <w:i/>
+          <w:iCs/>
+        </w:rPr>
+        <w:t>signature</w:t>
+      </w:r>
+      <w:r>
+        <w:t xml:space="preserve">, the keyword return – where it is used to specify the type that will be returned – is now </w:t>
+      </w:r>
+      <w:r>
+        <w:rPr>
+          <w:rStyle w:val="codeChar"/>
+        </w:rPr>
+        <w:t>returns</w:t>
+      </w:r>
+      <w:r>
+        <w:t xml:space="preserve">. (This improves the ‘verbalisation’ of the code.) Note that the return </w:t>
+      </w:r>
+      <w:r>
+        <w:rPr>
+          <w:i/>
+          <w:iCs/>
+        </w:rPr>
+        <w:t xml:space="preserve">statement </w:t>
+      </w:r>
+      <w:r>
+        <w:t xml:space="preserve">– the last statement in the body of a function still uses </w:t>
+      </w:r>
+      <w:r>
+        <w:rPr>
+          <w:rStyle w:val="codeChar"/>
+        </w:rPr>
+        <w:t>return</w:t>
+      </w:r>
+      <w:r>
+        <w:t>.</w:t>
+      </w:r>
+    </w:p>
+    <w:p>
+      <w:pPr>
+        <w:pStyle w:val="ListParagraph"/>
+        <w:numPr>
+          <w:ilvl w:val="0"/>
+          <w:numId w:val="58"/>
+        </w:numPr>
+      </w:pPr>
+      <w:r>
+        <w:t xml:space="preserve">In a </w:t>
+      </w:r>
+      <w:r>
+        <w:rPr>
+          <w:rStyle w:val="codeChar"/>
+        </w:rPr>
+        <w:t>switch</w:t>
+      </w:r>
+      <w:r>
+        <w:t xml:space="preserve"> statement, the (optional) default clause now uses the keyword </w:t>
+      </w:r>
+      <w:r>
+        <w:rPr>
+          <w:rStyle w:val="codeChar"/>
+        </w:rPr>
+        <w:t xml:space="preserve">otherwise </w:t>
+      </w:r>
+      <w:r>
+        <w:t xml:space="preserve">instead of </w:t>
+      </w:r>
+      <w:r>
+        <w:rPr>
+          <w:rStyle w:val="codeChar"/>
+        </w:rPr>
+        <w:t>default</w:t>
+      </w:r>
+      <w:r>
+        <w:t>.</w:t>
+      </w:r>
+      <w:r>
+        <w:t xml:space="preserve"> Also, if the value is not covered by any </w:t>
+      </w:r>
+      <w:r>
+        <w:rPr>
+          <w:rStyle w:val="codeChar"/>
+        </w:rPr>
+        <w:t>case</w:t>
+      </w:r>
+      <w:r>
+        <w:t xml:space="preserve"> clause, and there is no </w:t>
+      </w:r>
+      <w:r>
+        <w:rPr>
+          <w:rStyle w:val="codeChar"/>
+        </w:rPr>
+        <w:t>otherwise</w:t>
+      </w:r>
+      <w:r>
+        <w:t xml:space="preserve"> clause a run-time error will now be thrown.</w:t>
+      </w:r>
+    </w:p>
+    <w:p>
+      <w:pPr>
+        <w:pStyle w:val="ListParagraph"/>
+        <w:numPr>
+          <w:ilvl w:val="0"/>
+          <w:numId w:val="58"/>
+        </w:numPr>
+        <w:rPr>
+          <w:rStyle w:val="codeChar"/>
+          <w:rFonts w:asciiTheme="minorHAnsi" w:hAnsiTheme="minorHAnsi"/>
+          <w:b w:val="0"/>
+          <w:color w:val="auto"/>
+          <w:sz w:val="22"/>
+        </w:rPr>
+      </w:pPr>
+      <w:r>
+        <w:t xml:space="preserve">The ‘short forms’ of the types for Array, List, and Dictionary - e.g. </w:t>
+      </w:r>
+      <w:r>
+        <w:rPr>
+          <w:rStyle w:val="codeChar"/>
+        </w:rPr>
+        <w:t>[Int]</w:t>
+      </w:r>
+      <w:r>
+        <w:t xml:space="preserve">, </w:t>
+      </w:r>
+      <w:r>
+        <w:rPr>
+          <w:rStyle w:val="codeChar"/>
+        </w:rPr>
+        <w:t>{String}</w:t>
+      </w:r>
+      <w:r>
+        <w:t xml:space="preserve">, </w:t>
+      </w:r>
+      <w:r>
+        <w:rPr>
+          <w:rStyle w:val="codeChar"/>
+        </w:rPr>
+        <w:t>[</w:t>
+      </w:r>
+      <w:proofErr w:type="spellStart"/>
+      <w:proofErr w:type="gramStart"/>
+      <w:r>
+        <w:rPr>
+          <w:rStyle w:val="codeChar"/>
+        </w:rPr>
+        <w:t>String:Int</w:t>
+      </w:r>
+      <w:proofErr w:type="spellEnd"/>
+      <w:proofErr w:type="gramEnd"/>
+      <w:r>
+        <w:t xml:space="preserve">]  - have been removed, so those examples are now </w:t>
+      </w:r>
+      <w:r>
+        <w:rPr>
+          <w:rStyle w:val="codeChar"/>
+        </w:rPr>
+        <w:t>Array&lt;of Int&gt;</w:t>
+      </w:r>
+      <w:r>
+        <w:t xml:space="preserve">, </w:t>
+      </w:r>
+      <w:r>
+        <w:rPr>
+          <w:rStyle w:val="codeChar"/>
+        </w:rPr>
+        <w:t>List&lt;of String&gt;</w:t>
+      </w:r>
+      <w:r>
+        <w:t xml:space="preserve">, </w:t>
+      </w:r>
+      <w:r>
+        <w:rPr>
+          <w:rStyle w:val="codeChar"/>
+        </w:rPr>
+        <w:t>Dictionary&lt;of String, Int&gt;</w:t>
+      </w:r>
+      <w:r>
+        <w:t xml:space="preserve">. Note, however, that it is no longer necessary to remember this syntax, since the ‘symbol completion’ (commonly known a ‘auto-completion’) capability of the Elan editor does much of the work for you. </w:t>
+      </w:r>
+      <w:proofErr w:type="spellStart"/>
+      <w:r>
+        <w:rPr>
+          <w:rStyle w:val="codeChar"/>
+        </w:rPr>
+        <w:t>ImmutableDictionary</w:t>
+      </w:r>
+      <w:proofErr w:type="spellEnd"/>
+      <w:r>
+        <w:t xml:space="preserve"> has been renamed to </w:t>
+      </w:r>
+      <w:proofErr w:type="spellStart"/>
+      <w:r>
+        <w:rPr>
+          <w:rStyle w:val="codeChar"/>
+        </w:rPr>
+        <w:t>DictionaryImmutable</w:t>
+      </w:r>
+      <w:proofErr w:type="spellEnd"/>
+      <w:r>
+        <w:t xml:space="preserve"> so that the two are adjacent entries in the symbol completion menu.</w:t>
+      </w:r>
+    </w:p>
+    <w:p>
+      <w:pPr>
+        <w:pStyle w:val="ListParagraph"/>
+        <w:numPr>
+          <w:ilvl w:val="0"/>
+          <w:numId w:val="58"/>
+        </w:numPr>
+      </w:pPr>
+      <w:r>
+        <w:t xml:space="preserve">The standard library function for checking whether </w:t>
+      </w:r>
+      <w:r>
+        <w:t xml:space="preserve">a String value </w:t>
+      </w:r>
+      <w:proofErr w:type="spellStart"/>
+      <w:r>
+        <w:t>matche</w:t>
+      </w:r>
+      <w:proofErr w:type="spellEnd"/>
+      <w:r>
+        <w:t xml:space="preserve"> a given regular expression, is now named </w:t>
+      </w:r>
+      <w:proofErr w:type="spellStart"/>
+      <w:r>
+        <w:t>testRegExp</w:t>
+      </w:r>
+      <w:proofErr w:type="spellEnd"/>
+      <w:r>
+        <w:t xml:space="preserve"> and the syntax has also changed. See </w:t>
+      </w:r>
+      <w:r>
+        <w:rPr>
+          <w:rStyle w:val="Link"/>
+        </w:rPr>
+        <w:fldChar w:fldCharType="begin"/>
+      </w:r>
+      <w:r>
+        <w:rPr>
+          <w:rStyle w:val="Link"/>
+        </w:rPr>
+        <w:instrText xml:space="preserve"> REF _Ref176169440 \h </w:instrText>
+      </w:r>
+      <w:r>
+        <w:rPr>
+          <w:rStyle w:val="Link"/>
+        </w:rPr>
+      </w:r>
+      <w:r>
+        <w:rPr>
+          <w:rStyle w:val="Link"/>
+        </w:rPr>
+        <w:instrText xml:space="preserve"> \* MERGEFORMAT </w:instrText>
+      </w:r>
+      <w:r>
+        <w:rPr>
+          <w:rStyle w:val="Link"/>
+        </w:rPr>
+        <w:fldChar w:fldCharType="separate"/>
+      </w:r>
+      <w:r>
+        <w:rPr>
+          <w:rStyle w:val="Link"/>
+        </w:rPr>
+        <w:t>Regular expressions</w:t>
+      </w:r>
+      <w:r>
+        <w:rPr>
+          <w:rStyle w:val="Link"/>
+        </w:rPr>
+        <w:fldChar w:fldCharType="end"/>
+      </w:r>
+      <w:r>
+        <w:t>.</w:t>
+      </w:r>
+    </w:p>
+    <w:p>
+      <w:pPr>
+        <w:pStyle w:val="Heading3"/>
+      </w:pPr>
+      <w:r>
+        <w:t>Changes to the editor</w:t>
+      </w:r>
+    </w:p>
+    <w:p>
+      <w:pPr>
+        <w:pStyle w:val="ListParagraph"/>
+        <w:numPr>
+          <w:ilvl w:val="0"/>
+          <w:numId w:val="59"/>
+        </w:numPr>
+      </w:pPr>
+      <w:r>
+        <w:t xml:space="preserve">When defining a </w:t>
+      </w:r>
+      <w:r>
+        <w:rPr>
+          <w:rStyle w:val="codeChar"/>
+        </w:rPr>
+        <w:t>class</w:t>
+      </w:r>
+      <w:r>
+        <w:t xml:space="preserve">, methods and properties, may be switched from being ‘public’ (which they are by default) to private – or </w:t>
+      </w:r>
+      <w:r>
+        <w:rPr>
+          <w:i/>
+          <w:iCs/>
+        </w:rPr>
+        <w:t xml:space="preserve">vice </w:t>
+      </w:r>
+      <w:r>
+        <w:t>versa</w:t>
+      </w:r>
+      <w:r>
+        <w:t xml:space="preserve"> – </w:t>
+      </w:r>
+      <w:r>
+        <w:t>by</w:t>
+      </w:r>
+      <w:r>
+        <w:t xml:space="preserve"> selecting the frame for that member and hitting </w:t>
+      </w:r>
+      <w:r>
+        <w:rPr>
+          <w:b/>
+          <w:bCs/>
+        </w:rPr>
+        <w:t>Ctrl-p</w:t>
+      </w:r>
+      <w:r>
+        <w:t xml:space="preserve">. </w:t>
+      </w:r>
+    </w:p>
+    <w:p>
+      <w:pPr>
+        <w:pStyle w:val="ListParagraph"/>
+        <w:numPr>
+          <w:ilvl w:val="0"/>
+          <w:numId w:val="59"/>
+        </w:numPr>
+      </w:pPr>
+      <w:r>
+        <w:t xml:space="preserve">When </w:t>
+      </w:r>
+      <w:r>
+        <w:rPr>
+          <w:rStyle w:val="codeChar"/>
+        </w:rPr>
+        <w:t>call</w:t>
+      </w:r>
+      <w:r>
+        <w:t xml:space="preserve">ing a procedure, or evaluating a </w:t>
+      </w:r>
+      <w:r>
+        <w:rPr>
+          <w:rStyle w:val="codeChar"/>
+        </w:rPr>
+        <w:t>function</w:t>
+      </w:r>
+      <w:r>
+        <w:t xml:space="preserve"> in an expression, the editor will prompt for the required parameters, using the name of the parameter from the </w:t>
+      </w:r>
+      <w:r>
+        <w:rPr>
+          <w:rStyle w:val="codeChar"/>
+        </w:rPr>
+        <w:t>function</w:t>
+      </w:r>
+      <w:r>
+        <w:t xml:space="preserve"> signature. </w:t>
+      </w:r>
+    </w:p>
+    <w:p>
+      <w:pPr>
+        <w:pStyle w:val="ListParagraph"/>
+        <w:numPr>
+          <w:ilvl w:val="0"/>
+          <w:numId w:val="59"/>
+        </w:numPr>
+      </w:pPr>
+      <w:r>
+        <w:t xml:space="preserve">In the status display, if the </w:t>
+      </w:r>
+      <w:r>
+        <w:rPr>
+          <w:b/>
+          <w:bCs/>
+        </w:rPr>
+        <w:t>Parse</w:t>
+      </w:r>
+      <w:r>
+        <w:t xml:space="preserve"> status, the </w:t>
+      </w:r>
+      <w:r>
+        <w:rPr>
+          <w:b/>
+          <w:bCs/>
+        </w:rPr>
+        <w:t>Compile</w:t>
+      </w:r>
+      <w:r>
+        <w:t xml:space="preserve"> status, or the </w:t>
+      </w:r>
+      <w:r>
+        <w:rPr>
+          <w:b/>
+          <w:bCs/>
+        </w:rPr>
+        <w:t>Test</w:t>
+      </w:r>
+      <w:r>
+        <w:t xml:space="preserve"> status is showing as a warning (amber) or error (red), you can click on the indicator and the code editor will highlight the </w:t>
+      </w:r>
+      <w:r>
+        <w:rPr>
+          <w:i/>
+          <w:iCs/>
+        </w:rPr>
+        <w:t>first</w:t>
+      </w:r>
+      <w:r>
+        <w:t xml:space="preserve"> frame where an issue was found. This current works only if the code is fully </w:t>
+      </w:r>
+      <w:r>
+        <w:rPr>
+          <w:i/>
+          <w:iCs/>
+        </w:rPr>
+        <w:t>expanded.</w:t>
+      </w:r>
+      <w:r>
+        <w:t xml:space="preserve"> The same functionality will eventually be added to the </w:t>
+      </w:r>
+      <w:r>
+        <w:rPr>
+          <w:b/>
+          <w:bCs/>
+        </w:rPr>
+        <w:t>Run</w:t>
+      </w:r>
+      <w:r>
+        <w:t xml:space="preserve"> status, in the event of a runtime error.</w:t>
+      </w:r>
+    </w:p>
+    <w:p>
+      <w:pPr>
+        <w:pStyle w:val="ListParagraph"/>
+        <w:numPr>
+          <w:ilvl w:val="0"/>
+          <w:numId w:val="59"/>
+        </w:numPr>
+      </w:pPr>
+      <w:r>
+        <w:t>Refreshing the browser now always clears the cached code. This is to avoid the situation that could happen previously, where it was difficult to clear certain run-time errors.</w:t>
+      </w:r>
+    </w:p>
+    <w:p>
+      <w:pPr>
+        <w:pStyle w:val="ListParagraph"/>
+        <w:numPr>
+          <w:ilvl w:val="0"/>
+          <w:numId w:val="59"/>
+        </w:numPr>
+      </w:pPr>
+      <w:r>
+        <w:t xml:space="preserve">It is now possible to select multiple consecutive frame </w:t>
+      </w:r>
+      <w:r>
+        <w:rPr>
+          <w:i/>
+          <w:iCs/>
+        </w:rPr>
+        <w:t>at the same peer level</w:t>
+      </w:r>
+      <w:r>
+        <w:t xml:space="preserve"> and delete them all with </w:t>
+      </w:r>
+      <w:r>
+        <w:rPr>
+          <w:b/>
+          <w:bCs/>
+        </w:rPr>
+        <w:t xml:space="preserve">Ctrl-Delete </w:t>
+      </w:r>
+      <w:r>
+        <w:t xml:space="preserve">(or </w:t>
+      </w:r>
+      <w:r>
+        <w:rPr>
+          <w:b/>
+          <w:bCs/>
+        </w:rPr>
+        <w:t>Ctrl-d</w:t>
+      </w:r>
+      <w:proofErr w:type="gramStart"/>
+      <w:r>
+        <w:t>).An</w:t>
+      </w:r>
+      <w:proofErr w:type="gramEnd"/>
+      <w:r>
+        <w:t xml:space="preserve"> accidental deletion of frames may be reversed by clicking the </w:t>
+      </w:r>
+      <w:r>
+        <w:rPr>
+          <w:b/>
+          <w:bCs/>
+        </w:rPr>
+        <w:t>Undo</w:t>
+      </w:r>
+      <w:r>
+        <w:t xml:space="preserve"> button (or </w:t>
+      </w:r>
+      <w:r>
+        <w:rPr>
+          <w:b/>
+          <w:bCs/>
+        </w:rPr>
+        <w:t>Ctrl-z</w:t>
+      </w:r>
+      <w:r>
+        <w:t>).</w:t>
+      </w:r>
+    </w:p>
+    <w:p>
+      <w:pPr>
+        <w:pStyle w:val="Heading3"/>
+      </w:pPr>
+      <w:r>
+        <w:t>Tests</w:t>
+      </w:r>
+    </w:p>
+    <w:p>
+      <w:pPr>
+        <w:pStyle w:val="ListParagraph"/>
+        <w:numPr>
+          <w:ilvl w:val="0"/>
+          <w:numId w:val="60"/>
+        </w:numPr>
+      </w:pPr>
+      <w:r>
+        <w:t xml:space="preserve">The ‘name’ for a test (which is an optional field) now acts more like a comment – and is rendered in green text, </w:t>
+      </w:r>
+      <w:proofErr w:type="gramStart"/>
+      <w:r>
+        <w:t>like  a</w:t>
+      </w:r>
+      <w:proofErr w:type="gramEnd"/>
+      <w:r>
+        <w:t xml:space="preserve"> comment – and may contain any text including spaces. </w:t>
+      </w:r>
+    </w:p>
+    <w:p>
+      <w:pPr>
+        <w:pStyle w:val="ListParagraph"/>
+        <w:numPr>
+          <w:ilvl w:val="0"/>
+          <w:numId w:val="60"/>
+        </w:numPr>
+      </w:pPr>
+      <w:r>
+        <w:t>While the tests (or the program) are running, the mouse cursor changes to a spinning wheel</w:t>
+      </w:r>
+    </w:p>
+    <w:p>
+      <w:pPr>
+        <w:pStyle w:val="ListParagraph"/>
+        <w:numPr>
+          <w:ilvl w:val="0"/>
+          <w:numId w:val="60"/>
+        </w:numPr>
+      </w:pPr>
+      <w:r>
+        <w:t xml:space="preserve"> </w:t>
+      </w:r>
+      <w:r>
+        <w:t xml:space="preserve">Tests should run in a fraction of a second, so will now automatically time out after 2 seconds – because taking that long suggests an unterminated loop. If the time-out occurs, you will see a message on the console, and the </w:t>
+      </w:r>
+      <w:r>
+        <w:rPr>
+          <w:b/>
+          <w:bCs/>
+        </w:rPr>
+        <w:t>Test</w:t>
+      </w:r>
+      <w:r>
+        <w:t xml:space="preserve"> status will be set to </w:t>
+      </w:r>
+      <w:r>
+        <w:rPr>
+          <w:b/>
+          <w:bCs/>
+        </w:rPr>
+        <w:t>Not run</w:t>
+      </w:r>
+      <w:r>
+        <w:t xml:space="preserve">. </w:t>
+      </w:r>
+    </w:p>
+    <w:p>
+      <w:pPr>
+        <w:pStyle w:val="ListParagraph"/>
+        <w:numPr>
+          <w:ilvl w:val="0"/>
+          <w:numId w:val="60"/>
+        </w:numPr>
+      </w:pPr>
+      <w:r>
+        <w:t xml:space="preserve">If a test is causing such a time-out, it may be temporarily ‘ignored’. Select the test’s frame and hit </w:t>
+      </w:r>
+      <w:r>
+        <w:rPr>
+          <w:b/>
+          <w:bCs/>
+        </w:rPr>
+        <w:t>Ctrl-</w:t>
+      </w:r>
+      <w:proofErr w:type="spellStart"/>
+      <w:r>
+        <w:rPr>
+          <w:b/>
+          <w:bCs/>
+        </w:rPr>
+        <w:t>i</w:t>
+      </w:r>
+      <w:proofErr w:type="spellEnd"/>
+      <w:r>
+        <w:rPr>
+          <w:b/>
+          <w:bCs/>
+        </w:rPr>
+        <w:t xml:space="preserve"> </w:t>
+      </w:r>
+      <w:r>
+        <w:t xml:space="preserve">(and again to un-ignore). Other tests may then be run but both the status of the ignored test(s) and the overall </w:t>
+      </w:r>
+      <w:r>
+        <w:rPr>
+          <w:b/>
+          <w:bCs/>
+        </w:rPr>
+        <w:t>Test</w:t>
+      </w:r>
+      <w:r>
+        <w:t xml:space="preserve"> status will be set to Not run – this is to discourage you from </w:t>
+      </w:r>
+      <w:r>
+        <w:rPr>
+          <w:i/>
+          <w:iCs/>
+        </w:rPr>
+        <w:t>leaving</w:t>
+      </w:r>
+      <w:r>
+        <w:t xml:space="preserve"> tests ignored for long.</w:t>
+      </w:r>
+    </w:p>
+    <w:p/>
+    <w:p/>
     <w:p>
       <w:pPr>
         <w:pStyle w:val="Heading2"/>
       </w:pPr>
-      <w:bookmarkStart w:id="5" w:name="_Toc185499602"/>
+      <w:bookmarkStart w:id="5" w:name="_Toc185511094"/>
       <w:r>
         <w:lastRenderedPageBreak/>
         <w:t>Still to be</w:t>
@@ -5206,7 +5949,7 @@
       <w:pPr>
         <w:pStyle w:val="Heading2"/>
       </w:pPr>
-      <w:bookmarkStart w:id="6" w:name="_Toc185499603"/>
+      <w:bookmarkStart w:id="6" w:name="_Toc185511095"/>
       <w:r>
         <w:lastRenderedPageBreak/>
         <w:t>If you have programmed in another language, the key differences to be aware of…</w:t>
@@ -6311,7 +7054,7 @@
         <w:pStyle w:val="Heading1"/>
       </w:pPr>
       <w:bookmarkStart w:id="7" w:name="_Ref179794806"/>
-      <w:bookmarkStart w:id="8" w:name="_Toc185499604"/>
+      <w:bookmarkStart w:id="8" w:name="_Toc185511096"/>
       <w:r>
         <w:lastRenderedPageBreak/>
         <w:t xml:space="preserve">The Elan editor </w:t>
@@ -6326,7 +7069,7 @@
       <w:pPr>
         <w:pStyle w:val="Heading2"/>
       </w:pPr>
-      <w:bookmarkStart w:id="9" w:name="_Toc185499605"/>
+      <w:bookmarkStart w:id="9" w:name="_Toc185511097"/>
       <w:r>
         <w:lastRenderedPageBreak/>
         <w:t>Navigation – using the keyboard</w:t>
@@ -7747,7 +8490,7 @@
       <w:pPr>
         <w:pStyle w:val="Heading2"/>
       </w:pPr>
-      <w:bookmarkStart w:id="10" w:name="_Toc185499606"/>
+      <w:bookmarkStart w:id="10" w:name="_Toc185511098"/>
       <w:r>
         <w:lastRenderedPageBreak/>
         <w:t>Editing – using the keyboard</w:t>
@@ -9289,7 +10032,7 @@
         </w:rPr>
       </w:pPr>
       <w:bookmarkStart w:id="11" w:name="_Toc170738518"/>
-      <w:bookmarkStart w:id="12" w:name="_Toc185499607"/>
+      <w:bookmarkStart w:id="12" w:name="_Toc185511099"/>
       <w:r>
         <w:lastRenderedPageBreak/>
         <w:t>Mouse operation – quick reference</w:t>
@@ -10270,7 +11013,7 @@
         <w:pStyle w:val="Heading1"/>
       </w:pPr>
       <w:bookmarkStart w:id="13" w:name="_Toc170738519"/>
-      <w:bookmarkStart w:id="14" w:name="_Toc185499608"/>
+      <w:bookmarkStart w:id="14" w:name="_Toc185511100"/>
       <w:bookmarkEnd w:id="0"/>
       <w:r>
         <w:lastRenderedPageBreak/>
@@ -10448,7 +11191,7 @@
         <w:pStyle w:val="Heading2"/>
       </w:pPr>
       <w:bookmarkStart w:id="15" w:name="_Ref172621519"/>
-      <w:bookmarkStart w:id="16" w:name="_Toc185499609"/>
+      <w:bookmarkStart w:id="16" w:name="_Toc185511101"/>
       <w:r>
         <w:lastRenderedPageBreak/>
         <w:t>Literal value</w:t>
@@ -10890,7 +11633,7 @@
         <w:pStyle w:val="Heading2"/>
       </w:pPr>
       <w:bookmarkStart w:id="17" w:name="_Ref172621531"/>
-      <w:bookmarkStart w:id="18" w:name="_Toc185499610"/>
+      <w:bookmarkStart w:id="18" w:name="_Toc185511102"/>
       <w:r>
         <w:rPr>
           <w:rStyle w:val="codeChar"/>
@@ -13356,7 +14099,7 @@
       <w:pPr>
         <w:pStyle w:val="Heading2"/>
       </w:pPr>
-      <w:bookmarkStart w:id="32" w:name="_Toc185499611"/>
+      <w:bookmarkStart w:id="32" w:name="_Toc185511103"/>
       <w:r>
         <w:lastRenderedPageBreak/>
         <w:t>Operator</w:t>
@@ -14775,7 +15518,7 @@
         <w:pStyle w:val="Heading2"/>
       </w:pPr>
       <w:bookmarkStart w:id="36" w:name="_Ref172621637"/>
-      <w:bookmarkStart w:id="37" w:name="_Toc185499612"/>
+      <w:bookmarkStart w:id="37" w:name="_Toc185511104"/>
       <w:r>
         <w:lastRenderedPageBreak/>
         <w:t xml:space="preserve">Function </w:t>
@@ -16972,7 +17715,7 @@
         </w:rPr>
       </w:pPr>
       <w:bookmarkStart w:id="38" w:name="_Ref185176629"/>
-      <w:bookmarkStart w:id="39" w:name="_Toc185499613"/>
+      <w:bookmarkStart w:id="39" w:name="_Toc185511105"/>
       <w:r>
         <w:rPr>
           <w:rFonts w:eastAsia="Times New Roman"/>
@@ -17053,7 +17796,7 @@
         </w:rPr>
       </w:pPr>
       <w:bookmarkStart w:id="41" w:name="_Ref182465461"/>
-      <w:bookmarkStart w:id="42" w:name="_Toc185499614"/>
+      <w:bookmarkStart w:id="42" w:name="_Toc185511106"/>
       <w:r>
         <w:rPr>
           <w:rFonts w:eastAsia="Times New Roman"/>
@@ -17903,7 +18646,7 @@
           <w:lang w:eastAsia="en-GB"/>
         </w:rPr>
       </w:pPr>
-      <w:bookmarkStart w:id="45" w:name="_Toc185499615"/>
+      <w:bookmarkStart w:id="45" w:name="_Toc185511107"/>
       <w:r>
         <w:rPr>
           <w:rFonts w:eastAsia="Times New Roman"/>
@@ -19051,7 +19794,7 @@
           <w:lang w:eastAsia="en-GB"/>
         </w:rPr>
       </w:pPr>
-      <w:bookmarkStart w:id="46" w:name="_Toc185499616"/>
+      <w:bookmarkStart w:id="46" w:name="_Toc185511108"/>
       <w:r>
         <w:rPr>
           <w:rFonts w:eastAsia="Times New Roman"/>
@@ -19154,7 +19897,7 @@
         </w:rPr>
       </w:pPr>
       <w:bookmarkStart w:id="47" w:name="_Ref180668730"/>
-      <w:bookmarkStart w:id="48" w:name="_Toc185499617"/>
+      <w:bookmarkStart w:id="48" w:name="_Toc185511109"/>
       <w:r>
         <w:rPr>
           <w:rFonts w:eastAsia="Times New Roman"/>
@@ -20179,7 +20922,7 @@
         </w:rPr>
       </w:pPr>
       <w:bookmarkStart w:id="49" w:name="_Ref181258350"/>
-      <w:bookmarkStart w:id="50" w:name="_Toc185499618"/>
+      <w:bookmarkStart w:id="50" w:name="_Toc185511110"/>
       <w:r>
         <w:rPr>
           <w:rFonts w:eastAsia="Times New Roman"/>
@@ -21557,7 +22300,7 @@
         </w:rPr>
       </w:pPr>
       <w:bookmarkStart w:id="51" w:name="_Ref181258365"/>
-      <w:bookmarkStart w:id="52" w:name="_Toc185499619"/>
+      <w:bookmarkStart w:id="52" w:name="_Toc185511111"/>
       <w:r>
         <w:rPr>
           <w:rFonts w:eastAsia="Times New Roman"/>
@@ -23020,7 +23763,7 @@
         </w:rPr>
       </w:pPr>
       <w:bookmarkStart w:id="53" w:name="_Ref182465394"/>
-      <w:bookmarkStart w:id="54" w:name="_Toc185499620"/>
+      <w:bookmarkStart w:id="54" w:name="_Toc185511112"/>
       <w:r>
         <w:rPr>
           <w:rFonts w:eastAsia="Times New Roman"/>
@@ -23823,7 +24566,7 @@
         </w:rPr>
       </w:pPr>
       <w:bookmarkStart w:id="55" w:name="_Ref181258312"/>
-      <w:bookmarkStart w:id="56" w:name="_Toc185499621"/>
+      <w:bookmarkStart w:id="56" w:name="_Toc185511113"/>
       <w:r>
         <w:rPr>
           <w:rFonts w:eastAsia="Times New Roman"/>
@@ -24437,7 +25180,7 @@
         </w:rPr>
       </w:pPr>
       <w:bookmarkStart w:id="57" w:name="_Ref181258319"/>
-      <w:bookmarkStart w:id="58" w:name="_Toc185499622"/>
+      <w:bookmarkStart w:id="58" w:name="_Toc185511114"/>
       <w:r>
         <w:rPr>
           <w:rFonts w:eastAsia="Times New Roman"/>
@@ -24986,7 +25729,7 @@
       <w:pPr>
         <w:pStyle w:val="Heading1"/>
       </w:pPr>
-      <w:bookmarkStart w:id="59" w:name="_Toc185499623"/>
+      <w:bookmarkStart w:id="59" w:name="_Toc185511115"/>
       <w:r>
         <w:lastRenderedPageBreak/>
         <w:t>Procedural programming</w:t>
@@ -24998,7 +25741,7 @@
         <w:pStyle w:val="Heading2"/>
       </w:pPr>
       <w:bookmarkStart w:id="60" w:name="_Ref172627112"/>
-      <w:bookmarkStart w:id="61" w:name="_Toc185499624"/>
+      <w:bookmarkStart w:id="61" w:name="_Toc185511116"/>
       <w:r>
         <w:lastRenderedPageBreak/>
         <w:t>Main</w:t>
@@ -25230,7 +25973,7 @@
       <w:bookmarkStart w:id="62" w:name="_Ref172627335"/>
       <w:bookmarkStart w:id="63" w:name="_Ref172627480"/>
       <w:bookmarkStart w:id="64" w:name="_Ref172562057"/>
-      <w:bookmarkStart w:id="65" w:name="_Toc185499625"/>
+      <w:bookmarkStart w:id="65" w:name="_Toc185511117"/>
       <w:r>
         <w:rPr>
           <w:rFonts w:eastAsia="Times New Roman"/>
@@ -25521,7 +26264,7 @@
       <w:pPr>
         <w:pStyle w:val="Heading2"/>
       </w:pPr>
-      <w:bookmarkStart w:id="68" w:name="_Toc185499626"/>
+      <w:bookmarkStart w:id="68" w:name="_Toc185511118"/>
       <w:r>
         <w:lastRenderedPageBreak/>
         <w:t>Conditions &amp; selection</w:t>
@@ -26457,7 +27200,7 @@
           <w:lang w:eastAsia="en-GB"/>
         </w:rPr>
       </w:pPr>
-      <w:bookmarkStart w:id="76" w:name="_Toc185499627"/>
+      <w:bookmarkStart w:id="76" w:name="_Toc185511119"/>
       <w:r>
         <w:rPr>
           <w:rFonts w:eastAsia="Times New Roman"/>
@@ -26731,7 +27474,7 @@
       <w:bookmarkStart w:id="85" w:name="_Ref172626358"/>
       <w:bookmarkStart w:id="86" w:name="_Ref185176158"/>
       <w:bookmarkStart w:id="87" w:name="_Ref185176656"/>
-      <w:bookmarkStart w:id="88" w:name="_Toc185499628"/>
+      <w:bookmarkStart w:id="88" w:name="_Toc185511120"/>
       <w:r>
         <w:lastRenderedPageBreak/>
         <w:t>Function and p</w:t>
@@ -28026,7 +28769,7 @@
       </w:pPr>
       <w:bookmarkStart w:id="93" w:name="_Ref181783230"/>
       <w:bookmarkStart w:id="94" w:name="_Toc170738557"/>
-      <w:bookmarkStart w:id="95" w:name="_Toc185499629"/>
+      <w:bookmarkStart w:id="95" w:name="_Toc185511121"/>
       <w:r>
         <w:lastRenderedPageBreak/>
         <w:t>Catching and throwing exceptions</w:t>
@@ -28442,7 +29185,7 @@
       <w:pPr>
         <w:pStyle w:val="Heading2"/>
       </w:pPr>
-      <w:bookmarkStart w:id="96" w:name="_Toc185499630"/>
+      <w:bookmarkStart w:id="96" w:name="_Toc185511122"/>
       <w:r>
         <w:lastRenderedPageBreak/>
         <w:t>Generating random numbers</w:t>
@@ -28859,7 +29602,7 @@
       <w:pPr>
         <w:pStyle w:val="Heading2"/>
       </w:pPr>
-      <w:bookmarkStart w:id="97" w:name="_Toc185499631"/>
+      <w:bookmarkStart w:id="97" w:name="_Toc185511123"/>
       <w:r>
         <w:lastRenderedPageBreak/>
         <w:t>Comments</w:t>
@@ -28952,7 +29695,7 @@
       <w:bookmarkStart w:id="99" w:name="_Ref172626811"/>
       <w:bookmarkStart w:id="100" w:name="_Ref172627289"/>
       <w:bookmarkStart w:id="101" w:name="_Ref172627378"/>
-      <w:bookmarkStart w:id="102" w:name="_Toc185499632"/>
+      <w:bookmarkStart w:id="102" w:name="_Toc185511124"/>
       <w:r>
         <w:lastRenderedPageBreak/>
         <w:t>Object-oriented programming</w:t>
@@ -28968,7 +29711,7 @@
         <w:pStyle w:val="Heading2"/>
       </w:pPr>
       <w:bookmarkStart w:id="103" w:name="_Ref172626810"/>
-      <w:bookmarkStart w:id="104" w:name="_Toc185499633"/>
+      <w:bookmarkStart w:id="104" w:name="_Toc185511125"/>
       <w:r>
         <w:lastRenderedPageBreak/>
         <w:t>Class</w:t>
@@ -29983,7 +30726,7 @@
       </w:pPr>
       <w:bookmarkStart w:id="110" w:name="_Ref172555990"/>
       <w:bookmarkStart w:id="111" w:name="_Ref172560899"/>
-      <w:bookmarkStart w:id="112" w:name="_Toc185499634"/>
+      <w:bookmarkStart w:id="112" w:name="_Toc185511126"/>
       <w:r>
         <w:lastRenderedPageBreak/>
         <w:t>Propert</w:t>
@@ -30456,7 +31199,7 @@
         <w:pStyle w:val="Heading2"/>
       </w:pPr>
       <w:bookmarkStart w:id="113" w:name="_Ref172556016"/>
-      <w:bookmarkStart w:id="114" w:name="_Toc185499635"/>
+      <w:bookmarkStart w:id="114" w:name="_Toc185511127"/>
       <w:r>
         <w:lastRenderedPageBreak/>
         <w:t>Function method</w:t>
@@ -30605,7 +31348,7 @@
         <w:pStyle w:val="Heading2"/>
       </w:pPr>
       <w:bookmarkStart w:id="115" w:name="_Ref172556003"/>
-      <w:bookmarkStart w:id="116" w:name="_Toc185499636"/>
+      <w:bookmarkStart w:id="116" w:name="_Toc185511128"/>
       <w:r>
         <w:lastRenderedPageBreak/>
         <w:t>Procedure method</w:t>
@@ -30676,7 +31419,7 @@
         <w:pStyle w:val="Heading1"/>
       </w:pPr>
       <w:bookmarkStart w:id="117" w:name="_Ref172631421"/>
-      <w:bookmarkStart w:id="118" w:name="_Toc185499637"/>
+      <w:bookmarkStart w:id="118" w:name="_Toc185511129"/>
       <w:r>
         <w:lastRenderedPageBreak/>
         <w:t>Functional programming</w:t>
@@ -31930,7 +32673,7 @@
       <w:bookmarkStart w:id="119" w:name="_Ref172631373"/>
       <w:bookmarkStart w:id="120" w:name="_Ref172626806"/>
       <w:bookmarkStart w:id="121" w:name="_Ref172627095"/>
-      <w:bookmarkStart w:id="122" w:name="_Toc185499638"/>
+      <w:bookmarkStart w:id="122" w:name="_Toc185511130"/>
       <w:r>
         <w:lastRenderedPageBreak/>
         <w:t>If expression</w:t>
@@ -32264,7 +33007,7 @@
         <w:pStyle w:val="Heading2"/>
       </w:pPr>
       <w:bookmarkStart w:id="123" w:name="_Ref172635185"/>
-      <w:bookmarkStart w:id="124" w:name="_Toc185499639"/>
+      <w:bookmarkStart w:id="124" w:name="_Toc185511131"/>
       <w:r>
         <w:lastRenderedPageBreak/>
         <w:t>Let statement</w:t>
@@ -33047,7 +33790,7 @@
         <w:pStyle w:val="Heading2"/>
       </w:pPr>
       <w:bookmarkStart w:id="125" w:name="_Ref172635092"/>
-      <w:bookmarkStart w:id="126" w:name="_Toc185499640"/>
+      <w:bookmarkStart w:id="126" w:name="_Toc185511132"/>
       <w:r>
         <w:lastRenderedPageBreak/>
         <w:t>Higher order functions</w:t>
@@ -33857,7 +34600,7 @@
       <w:bookmarkStart w:id="130" w:name="_Ref180421921"/>
       <w:bookmarkStart w:id="131" w:name="_Ref180422210"/>
       <w:bookmarkStart w:id="132" w:name="_Ref180422228"/>
-      <w:bookmarkStart w:id="133" w:name="_Toc185499641"/>
+      <w:bookmarkStart w:id="133" w:name="_Toc185511133"/>
       <w:r>
         <w:lastRenderedPageBreak/>
         <w:t xml:space="preserve">Working with </w:t>
@@ -34723,7 +35466,7 @@
       <w:pPr>
         <w:pStyle w:val="Heading2"/>
       </w:pPr>
-      <w:bookmarkStart w:id="134" w:name="_Toc185499642"/>
+      <w:bookmarkStart w:id="134" w:name="_Toc185511134"/>
       <w:r>
         <w:lastRenderedPageBreak/>
         <w:t>Generating random numbers within a function</w:t>
@@ -35325,7 +36068,7 @@
       </w:pPr>
       <w:bookmarkStart w:id="135" w:name="_Ref185176204"/>
       <w:bookmarkStart w:id="136" w:name="_Ref185176673"/>
-      <w:bookmarkStart w:id="137" w:name="_Toc185499643"/>
+      <w:bookmarkStart w:id="137" w:name="_Toc185511135"/>
       <w:r>
         <w:lastRenderedPageBreak/>
         <w:t>Tests</w:t>
@@ -35874,7 +36617,7 @@
       </w:pPr>
       <w:bookmarkStart w:id="138" w:name="_Ref172627191"/>
       <w:bookmarkStart w:id="139" w:name="_Toc170738562"/>
-      <w:bookmarkStart w:id="140" w:name="_Toc185499644"/>
+      <w:bookmarkStart w:id="140" w:name="_Toc185511136"/>
       <w:bookmarkEnd w:id="13"/>
       <w:r>
         <w:lastRenderedPageBreak/>
@@ -35890,7 +36633,7 @@
       <w:bookmarkStart w:id="141" w:name="_Toc170738520"/>
       <w:bookmarkStart w:id="142" w:name="_Ref172622509"/>
       <w:bookmarkStart w:id="143" w:name="_Ref172623105"/>
-      <w:bookmarkStart w:id="144" w:name="_Toc185499645"/>
+      <w:bookmarkStart w:id="144" w:name="_Toc185511137"/>
       <w:r>
         <w:lastRenderedPageBreak/>
         <w:t>Int</w:t>
@@ -36164,7 +36907,7 @@
         <w:pStyle w:val="Heading2"/>
       </w:pPr>
       <w:bookmarkStart w:id="151" w:name="_Ref172622564"/>
-      <w:bookmarkStart w:id="152" w:name="_Toc185499646"/>
+      <w:bookmarkStart w:id="152" w:name="_Toc185511138"/>
       <w:r>
         <w:lastRenderedPageBreak/>
         <w:t>Float</w:t>
@@ -36497,7 +37240,7 @@
         <w:pStyle w:val="Heading2"/>
       </w:pPr>
       <w:bookmarkStart w:id="158" w:name="_Ref172622570"/>
-      <w:bookmarkStart w:id="159" w:name="_Toc185499647"/>
+      <w:bookmarkStart w:id="159" w:name="_Toc185511139"/>
       <w:r>
         <w:lastRenderedPageBreak/>
         <w:t>Boolean</w:t>
@@ -36628,7 +37371,7 @@
         <w:pStyle w:val="Heading2"/>
       </w:pPr>
       <w:bookmarkStart w:id="164" w:name="_Ref172622573"/>
-      <w:bookmarkStart w:id="165" w:name="_Toc185499648"/>
+      <w:bookmarkStart w:id="165" w:name="_Toc185511140"/>
       <w:r>
         <w:lastRenderedPageBreak/>
         <w:t>String</w:t>
@@ -37833,7 +38576,7 @@
       <w:pPr>
         <w:pStyle w:val="Heading2"/>
       </w:pPr>
-      <w:bookmarkStart w:id="173" w:name="_Toc185499649"/>
+      <w:bookmarkStart w:id="173" w:name="_Toc185511141"/>
       <w:r>
         <w:lastRenderedPageBreak/>
         <w:t>Arrays and Lists</w:t>
@@ -43175,7 +43918,7 @@
       </w:pPr>
       <w:bookmarkStart w:id="179" w:name="_Toc170738544"/>
       <w:bookmarkStart w:id="180" w:name="_Ref172626817"/>
-      <w:bookmarkStart w:id="181" w:name="_Toc185499650"/>
+      <w:bookmarkStart w:id="181" w:name="_Toc185511142"/>
       <w:bookmarkEnd w:id="178"/>
       <w:r>
         <w:lastRenderedPageBreak/>
@@ -45502,7 +46245,7 @@
       <w:bookmarkStart w:id="193" w:name="_Ref172622598"/>
       <w:bookmarkStart w:id="194" w:name="_Ref180147430"/>
       <w:bookmarkStart w:id="195" w:name="_Ref180420694"/>
-      <w:bookmarkStart w:id="196" w:name="_Toc185499651"/>
+      <w:bookmarkStart w:id="196" w:name="_Toc185511143"/>
       <w:bookmarkEnd w:id="191"/>
       <w:r>
         <w:lastRenderedPageBreak/>
@@ -46005,7 +46748,7 @@
         <w:pStyle w:val="Heading2"/>
       </w:pPr>
       <w:bookmarkStart w:id="201" w:name="_Toc170738559"/>
-      <w:bookmarkStart w:id="202" w:name="_Toc185499652"/>
+      <w:bookmarkStart w:id="202" w:name="_Toc185511144"/>
       <w:r>
         <w:lastRenderedPageBreak/>
         <w:t>Func</w:t>
@@ -46220,7 +46963,7 @@
       </w:pPr>
       <w:bookmarkStart w:id="204" w:name="_Ref178762484"/>
       <w:bookmarkStart w:id="205" w:name="_Ref178762556"/>
-      <w:bookmarkStart w:id="206" w:name="_Toc185499653"/>
+      <w:bookmarkStart w:id="206" w:name="_Toc185511145"/>
       <w:r>
         <w:lastRenderedPageBreak/>
         <w:t>Identifying and comparing types</w:t>
@@ -46311,7 +47054,7 @@
       <w:pPr>
         <w:pStyle w:val="Heading1"/>
       </w:pPr>
-      <w:bookmarkStart w:id="207" w:name="_Toc185499654"/>
+      <w:bookmarkStart w:id="207" w:name="_Toc185511146"/>
       <w:r>
         <w:lastRenderedPageBreak/>
         <w:t>Standard Library</w:t>
@@ -46342,7 +47085,7 @@
         <w:pStyle w:val="Heading2"/>
       </w:pPr>
       <w:bookmarkStart w:id="208" w:name="_Toc170738563"/>
-      <w:bookmarkStart w:id="209" w:name="_Toc185499655"/>
+      <w:bookmarkStart w:id="209" w:name="_Toc185511147"/>
       <w:r>
         <w:lastRenderedPageBreak/>
         <w:t>Standalone functions</w:t>
@@ -51255,7 +51998,7 @@
       <w:pPr>
         <w:pStyle w:val="Heading2"/>
       </w:pPr>
-      <w:bookmarkStart w:id="213" w:name="_Toc185499656"/>
+      <w:bookmarkStart w:id="213" w:name="_Toc185511148"/>
       <w:r>
         <w:lastRenderedPageBreak/>
         <w:t>Standalone</w:t>
@@ -51627,7 +52370,7 @@
       <w:bookmarkStart w:id="216" w:name="_Toc170738577"/>
       <w:bookmarkStart w:id="217" w:name="_Ref170806424"/>
       <w:bookmarkStart w:id="218" w:name="_Ref172640802"/>
-      <w:bookmarkStart w:id="219" w:name="_Toc185499657"/>
+      <w:bookmarkStart w:id="219" w:name="_Toc185511149"/>
       <w:bookmarkEnd w:id="214"/>
       <w:bookmarkEnd w:id="215"/>
       <w:r>
@@ -54670,7 +55413,7 @@
       <w:bookmarkStart w:id="223" w:name="_Ref172623354"/>
       <w:bookmarkStart w:id="224" w:name="_Ref172636519"/>
       <w:bookmarkStart w:id="225" w:name="_Toc170738586"/>
-      <w:bookmarkStart w:id="226" w:name="_Toc185499658"/>
+      <w:bookmarkStart w:id="226" w:name="_Toc185511150"/>
       <w:bookmarkEnd w:id="216"/>
       <w:bookmarkEnd w:id="217"/>
       <w:bookmarkEnd w:id="218"/>
@@ -56120,7 +56863,7 @@
       <w:pPr>
         <w:pStyle w:val="Heading1"/>
       </w:pPr>
-      <w:bookmarkStart w:id="227" w:name="_Toc185499659"/>
+      <w:bookmarkStart w:id="227" w:name="_Toc185511151"/>
       <w:r>
         <w:lastRenderedPageBreak/>
         <w:t>Index to keywords</w:t>
@@ -62288,6 +63031,119 @@
     </w:lvl>
   </w:abstractNum>
   <w:abstractNum w:abstractNumId="11" w15:restartNumberingAfterBreak="0">
+    <w:nsid w:val="230F2798"/>
+    <w:multiLevelType w:val="hybridMultilevel"/>
+    <w:tmpl w:val="6F1CE9C0"/>
+    <w:lvl w:ilvl="0" w:tplc="08090001">
+      <w:start w:val="1"/>
+      <w:numFmt w:val="bullet"/>
+      <w:lvlText w:val=""/>
+      <w:lvlJc w:val="left"/>
+      <w:pPr>
+        <w:ind w:left="720" w:hanging="360"/>
+      </w:pPr>
+      <w:rPr>
+        <w:rFonts w:ascii="Symbol" w:hAnsi="Symbol" w:hint="default"/>
+      </w:rPr>
+    </w:lvl>
+    <w:lvl w:ilvl="1" w:tplc="08090003" w:tentative="1">
+      <w:start w:val="1"/>
+      <w:numFmt w:val="bullet"/>
+      <w:lvlText w:val="o"/>
+      <w:lvlJc w:val="left"/>
+      <w:pPr>
+        <w:ind w:left="1440" w:hanging="360"/>
+      </w:pPr>
+      <w:rPr>
+        <w:rFonts w:ascii="Courier New" w:hAnsi="Courier New" w:cs="Courier New" w:hint="default"/>
+      </w:rPr>
+    </w:lvl>
+    <w:lvl w:ilvl="2" w:tplc="08090005" w:tentative="1">
+      <w:start w:val="1"/>
+      <w:numFmt w:val="bullet"/>
+      <w:lvlText w:val=""/>
+      <w:lvlJc w:val="left"/>
+      <w:pPr>
+        <w:ind w:left="2160" w:hanging="360"/>
+      </w:pPr>
+      <w:rPr>
+        <w:rFonts w:ascii="Wingdings" w:hAnsi="Wingdings" w:hint="default"/>
+      </w:rPr>
+    </w:lvl>
+    <w:lvl w:ilvl="3" w:tplc="08090001" w:tentative="1">
+      <w:start w:val="1"/>
+      <w:numFmt w:val="bullet"/>
+      <w:lvlText w:val=""/>
+      <w:lvlJc w:val="left"/>
+      <w:pPr>
+        <w:ind w:left="2880" w:hanging="360"/>
+      </w:pPr>
+      <w:rPr>
+        <w:rFonts w:ascii="Symbol" w:hAnsi="Symbol" w:hint="default"/>
+      </w:rPr>
+    </w:lvl>
+    <w:lvl w:ilvl="4" w:tplc="08090003" w:tentative="1">
+      <w:start w:val="1"/>
+      <w:numFmt w:val="bullet"/>
+      <w:lvlText w:val="o"/>
+      <w:lvlJc w:val="left"/>
+      <w:pPr>
+        <w:ind w:left="3600" w:hanging="360"/>
+      </w:pPr>
+      <w:rPr>
+        <w:rFonts w:ascii="Courier New" w:hAnsi="Courier New" w:cs="Courier New" w:hint="default"/>
+      </w:rPr>
+    </w:lvl>
+    <w:lvl w:ilvl="5" w:tplc="08090005" w:tentative="1">
+      <w:start w:val="1"/>
+      <w:numFmt w:val="bullet"/>
+      <w:lvlText w:val=""/>
+      <w:lvlJc w:val="left"/>
+      <w:pPr>
+        <w:ind w:left="4320" w:hanging="360"/>
+      </w:pPr>
+      <w:rPr>
+        <w:rFonts w:ascii="Wingdings" w:hAnsi="Wingdings" w:hint="default"/>
+      </w:rPr>
+    </w:lvl>
+    <w:lvl w:ilvl="6" w:tplc="08090001" w:tentative="1">
+      <w:start w:val="1"/>
+      <w:numFmt w:val="bullet"/>
+      <w:lvlText w:val=""/>
+      <w:lvlJc w:val="left"/>
+      <w:pPr>
+        <w:ind w:left="5040" w:hanging="360"/>
+      </w:pPr>
+      <w:rPr>
+        <w:rFonts w:ascii="Symbol" w:hAnsi="Symbol" w:hint="default"/>
+      </w:rPr>
+    </w:lvl>
+    <w:lvl w:ilvl="7" w:tplc="08090003" w:tentative="1">
+      <w:start w:val="1"/>
+      <w:numFmt w:val="bullet"/>
+      <w:lvlText w:val="o"/>
+      <w:lvlJc w:val="left"/>
+      <w:pPr>
+        <w:ind w:left="5760" w:hanging="360"/>
+      </w:pPr>
+      <w:rPr>
+        <w:rFonts w:ascii="Courier New" w:hAnsi="Courier New" w:cs="Courier New" w:hint="default"/>
+      </w:rPr>
+    </w:lvl>
+    <w:lvl w:ilvl="8" w:tplc="08090005" w:tentative="1">
+      <w:start w:val="1"/>
+      <w:numFmt w:val="bullet"/>
+      <w:lvlText w:val=""/>
+      <w:lvlJc w:val="left"/>
+      <w:pPr>
+        <w:ind w:left="6480" w:hanging="360"/>
+      </w:pPr>
+      <w:rPr>
+        <w:rFonts w:ascii="Wingdings" w:hAnsi="Wingdings" w:hint="default"/>
+      </w:rPr>
+    </w:lvl>
+  </w:abstractNum>
+  <w:abstractNum w:abstractNumId="12" w15:restartNumberingAfterBreak="0">
     <w:nsid w:val="28410B45"/>
     <w:multiLevelType w:val="hybridMultilevel"/>
     <w:tmpl w:val="FF7E09F6"/>
@@ -62399,7 +63255,7 @@
       </w:rPr>
     </w:lvl>
   </w:abstractNum>
-  <w:abstractNum w:abstractNumId="12" w15:restartNumberingAfterBreak="0">
+  <w:abstractNum w:abstractNumId="13" w15:restartNumberingAfterBreak="0">
     <w:nsid w:val="288B1AE6"/>
     <w:multiLevelType w:val="hybridMultilevel"/>
     <w:tmpl w:val="4F2CA9DA"/>
@@ -62512,7 +63368,7 @@
       </w:rPr>
     </w:lvl>
   </w:abstractNum>
-  <w:abstractNum w:abstractNumId="13" w15:restartNumberingAfterBreak="0">
+  <w:abstractNum w:abstractNumId="14" w15:restartNumberingAfterBreak="0">
     <w:nsid w:val="28F154B5"/>
     <w:multiLevelType w:val="hybridMultilevel"/>
     <w:tmpl w:val="ABA086EC"/>
@@ -62625,7 +63481,7 @@
       </w:rPr>
     </w:lvl>
   </w:abstractNum>
-  <w:abstractNum w:abstractNumId="14" w15:restartNumberingAfterBreak="0">
+  <w:abstractNum w:abstractNumId="15" w15:restartNumberingAfterBreak="0">
     <w:nsid w:val="2A4B4C48"/>
     <w:multiLevelType w:val="hybridMultilevel"/>
     <w:tmpl w:val="32A8E888"/>
@@ -62738,7 +63594,7 @@
       </w:rPr>
     </w:lvl>
   </w:abstractNum>
-  <w:abstractNum w:abstractNumId="15" w15:restartNumberingAfterBreak="0">
+  <w:abstractNum w:abstractNumId="16" w15:restartNumberingAfterBreak="0">
     <w:nsid w:val="2A7B7604"/>
     <w:multiLevelType w:val="hybridMultilevel"/>
     <w:tmpl w:val="81C856C0"/>
@@ -62851,7 +63707,7 @@
       </w:rPr>
     </w:lvl>
   </w:abstractNum>
-  <w:abstractNum w:abstractNumId="16" w15:restartNumberingAfterBreak="0">
+  <w:abstractNum w:abstractNumId="17" w15:restartNumberingAfterBreak="0">
     <w:nsid w:val="2DE60CB7"/>
     <w:multiLevelType w:val="hybridMultilevel"/>
     <w:tmpl w:val="CEDAF9BC"/>
@@ -62964,7 +63820,7 @@
       </w:rPr>
     </w:lvl>
   </w:abstractNum>
-  <w:abstractNum w:abstractNumId="17" w15:restartNumberingAfterBreak="0">
+  <w:abstractNum w:abstractNumId="18" w15:restartNumberingAfterBreak="0">
     <w:nsid w:val="38177A43"/>
     <w:multiLevelType w:val="hybridMultilevel"/>
     <w:tmpl w:val="58E4B024"/>
@@ -63077,7 +63933,7 @@
       </w:rPr>
     </w:lvl>
   </w:abstractNum>
-  <w:abstractNum w:abstractNumId="18" w15:restartNumberingAfterBreak="0">
+  <w:abstractNum w:abstractNumId="19" w15:restartNumberingAfterBreak="0">
     <w:nsid w:val="38375A4A"/>
     <w:multiLevelType w:val="hybridMultilevel"/>
     <w:tmpl w:val="5F605F5E"/>
@@ -63190,10 +64046,10 @@
       </w:rPr>
     </w:lvl>
   </w:abstractNum>
-  <w:abstractNum w:abstractNumId="19" w15:restartNumberingAfterBreak="0">
-    <w:nsid w:val="38D0363C"/>
+  <w:abstractNum w:abstractNumId="20" w15:restartNumberingAfterBreak="0">
+    <w:nsid w:val="38CF23DF"/>
     <w:multiLevelType w:val="hybridMultilevel"/>
-    <w:tmpl w:val="AF2CD654"/>
+    <w:tmpl w:val="CE7AB646"/>
     <w:lvl w:ilvl="0" w:tplc="08090001">
       <w:start w:val="1"/>
       <w:numFmt w:val="bullet"/>
@@ -63303,10 +64159,10 @@
       </w:rPr>
     </w:lvl>
   </w:abstractNum>
-  <w:abstractNum w:abstractNumId="20" w15:restartNumberingAfterBreak="0">
-    <w:nsid w:val="3B1B3FF9"/>
+  <w:abstractNum w:abstractNumId="21" w15:restartNumberingAfterBreak="0">
+    <w:nsid w:val="38D0363C"/>
     <w:multiLevelType w:val="hybridMultilevel"/>
-    <w:tmpl w:val="6E32EBB8"/>
+    <w:tmpl w:val="AF2CD654"/>
     <w:lvl w:ilvl="0" w:tplc="08090001">
       <w:start w:val="1"/>
       <w:numFmt w:val="bullet"/>
@@ -63416,10 +64272,10 @@
       </w:rPr>
     </w:lvl>
   </w:abstractNum>
-  <w:abstractNum w:abstractNumId="21" w15:restartNumberingAfterBreak="0">
-    <w:nsid w:val="3CC8067A"/>
+  <w:abstractNum w:abstractNumId="22" w15:restartNumberingAfterBreak="0">
+    <w:nsid w:val="3B1B3FF9"/>
     <w:multiLevelType w:val="hybridMultilevel"/>
-    <w:tmpl w:val="5886915E"/>
+    <w:tmpl w:val="6E32EBB8"/>
     <w:lvl w:ilvl="0" w:tplc="08090001">
       <w:start w:val="1"/>
       <w:numFmt w:val="bullet"/>
@@ -63529,10 +64385,10 @@
       </w:rPr>
     </w:lvl>
   </w:abstractNum>
-  <w:abstractNum w:abstractNumId="22" w15:restartNumberingAfterBreak="0">
-    <w:nsid w:val="3FA727C8"/>
+  <w:abstractNum w:abstractNumId="23" w15:restartNumberingAfterBreak="0">
+    <w:nsid w:val="3CC8067A"/>
     <w:multiLevelType w:val="hybridMultilevel"/>
-    <w:tmpl w:val="E44E3630"/>
+    <w:tmpl w:val="5886915E"/>
     <w:lvl w:ilvl="0" w:tplc="08090001">
       <w:start w:val="1"/>
       <w:numFmt w:val="bullet"/>
@@ -63642,10 +64498,10 @@
       </w:rPr>
     </w:lvl>
   </w:abstractNum>
-  <w:abstractNum w:abstractNumId="23" w15:restartNumberingAfterBreak="0">
-    <w:nsid w:val="3FE8716B"/>
+  <w:abstractNum w:abstractNumId="24" w15:restartNumberingAfterBreak="0">
+    <w:nsid w:val="3FA727C8"/>
     <w:multiLevelType w:val="hybridMultilevel"/>
-    <w:tmpl w:val="D45EA7A0"/>
+    <w:tmpl w:val="E44E3630"/>
     <w:lvl w:ilvl="0" w:tplc="08090001">
       <w:start w:val="1"/>
       <w:numFmt w:val="bullet"/>
@@ -63755,10 +64611,10 @@
       </w:rPr>
     </w:lvl>
   </w:abstractNum>
-  <w:abstractNum w:abstractNumId="24" w15:restartNumberingAfterBreak="0">
-    <w:nsid w:val="40331D51"/>
+  <w:abstractNum w:abstractNumId="25" w15:restartNumberingAfterBreak="0">
+    <w:nsid w:val="3FE8716B"/>
     <w:multiLevelType w:val="hybridMultilevel"/>
-    <w:tmpl w:val="ACC46F6E"/>
+    <w:tmpl w:val="D45EA7A0"/>
     <w:lvl w:ilvl="0" w:tplc="08090001">
       <w:start w:val="1"/>
       <w:numFmt w:val="bullet"/>
@@ -63868,10 +64724,10 @@
       </w:rPr>
     </w:lvl>
   </w:abstractNum>
-  <w:abstractNum w:abstractNumId="25" w15:restartNumberingAfterBreak="0">
-    <w:nsid w:val="41701D3E"/>
+  <w:abstractNum w:abstractNumId="26" w15:restartNumberingAfterBreak="0">
+    <w:nsid w:val="40331D51"/>
     <w:multiLevelType w:val="hybridMultilevel"/>
-    <w:tmpl w:val="C0F03686"/>
+    <w:tmpl w:val="ACC46F6E"/>
     <w:lvl w:ilvl="0" w:tplc="08090001">
       <w:start w:val="1"/>
       <w:numFmt w:val="bullet"/>
@@ -63981,7 +64837,120 @@
       </w:rPr>
     </w:lvl>
   </w:abstractNum>
-  <w:abstractNum w:abstractNumId="26" w15:restartNumberingAfterBreak="0">
+  <w:abstractNum w:abstractNumId="27" w15:restartNumberingAfterBreak="0">
+    <w:nsid w:val="41701D3E"/>
+    <w:multiLevelType w:val="hybridMultilevel"/>
+    <w:tmpl w:val="C0F03686"/>
+    <w:lvl w:ilvl="0" w:tplc="08090001">
+      <w:start w:val="1"/>
+      <w:numFmt w:val="bullet"/>
+      <w:lvlText w:val=""/>
+      <w:lvlJc w:val="left"/>
+      <w:pPr>
+        <w:ind w:left="720" w:hanging="360"/>
+      </w:pPr>
+      <w:rPr>
+        <w:rFonts w:ascii="Symbol" w:hAnsi="Symbol" w:hint="default"/>
+      </w:rPr>
+    </w:lvl>
+    <w:lvl w:ilvl="1" w:tplc="08090003" w:tentative="1">
+      <w:start w:val="1"/>
+      <w:numFmt w:val="bullet"/>
+      <w:lvlText w:val="o"/>
+      <w:lvlJc w:val="left"/>
+      <w:pPr>
+        <w:ind w:left="1440" w:hanging="360"/>
+      </w:pPr>
+      <w:rPr>
+        <w:rFonts w:ascii="Courier New" w:hAnsi="Courier New" w:cs="Courier New" w:hint="default"/>
+      </w:rPr>
+    </w:lvl>
+    <w:lvl w:ilvl="2" w:tplc="08090005" w:tentative="1">
+      <w:start w:val="1"/>
+      <w:numFmt w:val="bullet"/>
+      <w:lvlText w:val=""/>
+      <w:lvlJc w:val="left"/>
+      <w:pPr>
+        <w:ind w:left="2160" w:hanging="360"/>
+      </w:pPr>
+      <w:rPr>
+        <w:rFonts w:ascii="Wingdings" w:hAnsi="Wingdings" w:hint="default"/>
+      </w:rPr>
+    </w:lvl>
+    <w:lvl w:ilvl="3" w:tplc="08090001" w:tentative="1">
+      <w:start w:val="1"/>
+      <w:numFmt w:val="bullet"/>
+      <w:lvlText w:val=""/>
+      <w:lvlJc w:val="left"/>
+      <w:pPr>
+        <w:ind w:left="2880" w:hanging="360"/>
+      </w:pPr>
+      <w:rPr>
+        <w:rFonts w:ascii="Symbol" w:hAnsi="Symbol" w:hint="default"/>
+      </w:rPr>
+    </w:lvl>
+    <w:lvl w:ilvl="4" w:tplc="08090003" w:tentative="1">
+      <w:start w:val="1"/>
+      <w:numFmt w:val="bullet"/>
+      <w:lvlText w:val="o"/>
+      <w:lvlJc w:val="left"/>
+      <w:pPr>
+        <w:ind w:left="3600" w:hanging="360"/>
+      </w:pPr>
+      <w:rPr>
+        <w:rFonts w:ascii="Courier New" w:hAnsi="Courier New" w:cs="Courier New" w:hint="default"/>
+      </w:rPr>
+    </w:lvl>
+    <w:lvl w:ilvl="5" w:tplc="08090005" w:tentative="1">
+      <w:start w:val="1"/>
+      <w:numFmt w:val="bullet"/>
+      <w:lvlText w:val=""/>
+      <w:lvlJc w:val="left"/>
+      <w:pPr>
+        <w:ind w:left="4320" w:hanging="360"/>
+      </w:pPr>
+      <w:rPr>
+        <w:rFonts w:ascii="Wingdings" w:hAnsi="Wingdings" w:hint="default"/>
+      </w:rPr>
+    </w:lvl>
+    <w:lvl w:ilvl="6" w:tplc="08090001" w:tentative="1">
+      <w:start w:val="1"/>
+      <w:numFmt w:val="bullet"/>
+      <w:lvlText w:val=""/>
+      <w:lvlJc w:val="left"/>
+      <w:pPr>
+        <w:ind w:left="5040" w:hanging="360"/>
+      </w:pPr>
+      <w:rPr>
+        <w:rFonts w:ascii="Symbol" w:hAnsi="Symbol" w:hint="default"/>
+      </w:rPr>
+    </w:lvl>
+    <w:lvl w:ilvl="7" w:tplc="08090003" w:tentative="1">
+      <w:start w:val="1"/>
+      <w:numFmt w:val="bullet"/>
+      <w:lvlText w:val="o"/>
+      <w:lvlJc w:val="left"/>
+      <w:pPr>
+        <w:ind w:left="5760" w:hanging="360"/>
+      </w:pPr>
+      <w:rPr>
+        <w:rFonts w:ascii="Courier New" w:hAnsi="Courier New" w:cs="Courier New" w:hint="default"/>
+      </w:rPr>
+    </w:lvl>
+    <w:lvl w:ilvl="8" w:tplc="08090005" w:tentative="1">
+      <w:start w:val="1"/>
+      <w:numFmt w:val="bullet"/>
+      <w:lvlText w:val=""/>
+      <w:lvlJc w:val="left"/>
+      <w:pPr>
+        <w:ind w:left="6480" w:hanging="360"/>
+      </w:pPr>
+      <w:rPr>
+        <w:rFonts w:ascii="Wingdings" w:hAnsi="Wingdings" w:hint="default"/>
+      </w:rPr>
+    </w:lvl>
+  </w:abstractNum>
+  <w:abstractNum w:abstractNumId="28" w15:restartNumberingAfterBreak="0">
     <w:nsid w:val="41925059"/>
     <w:multiLevelType w:val="hybridMultilevel"/>
     <w:tmpl w:val="32241B4C"/>
@@ -64094,7 +65063,7 @@
       </w:rPr>
     </w:lvl>
   </w:abstractNum>
-  <w:abstractNum w:abstractNumId="27" w15:restartNumberingAfterBreak="0">
+  <w:abstractNum w:abstractNumId="29" w15:restartNumberingAfterBreak="0">
     <w:nsid w:val="44BA596D"/>
     <w:multiLevelType w:val="hybridMultilevel"/>
     <w:tmpl w:val="EC5E82CC"/>
@@ -64207,7 +65176,7 @@
       </w:rPr>
     </w:lvl>
   </w:abstractNum>
-  <w:abstractNum w:abstractNumId="28" w15:restartNumberingAfterBreak="0">
+  <w:abstractNum w:abstractNumId="30" w15:restartNumberingAfterBreak="0">
     <w:nsid w:val="459223E8"/>
     <w:multiLevelType w:val="hybridMultilevel"/>
     <w:tmpl w:val="D5A2594E"/>
@@ -64319,7 +65288,7 @@
       </w:rPr>
     </w:lvl>
   </w:abstractNum>
-  <w:abstractNum w:abstractNumId="29" w15:restartNumberingAfterBreak="0">
+  <w:abstractNum w:abstractNumId="31" w15:restartNumberingAfterBreak="0">
     <w:nsid w:val="480949EC"/>
     <w:multiLevelType w:val="hybridMultilevel"/>
     <w:tmpl w:val="41C6934C"/>
@@ -64432,7 +65401,7 @@
       </w:rPr>
     </w:lvl>
   </w:abstractNum>
-  <w:abstractNum w:abstractNumId="30" w15:restartNumberingAfterBreak="0">
+  <w:abstractNum w:abstractNumId="32" w15:restartNumberingAfterBreak="0">
     <w:nsid w:val="48BD369B"/>
     <w:multiLevelType w:val="hybridMultilevel"/>
     <w:tmpl w:val="2A1CE30E"/>
@@ -64545,7 +65514,7 @@
       </w:rPr>
     </w:lvl>
   </w:abstractNum>
-  <w:abstractNum w:abstractNumId="31" w15:restartNumberingAfterBreak="0">
+  <w:abstractNum w:abstractNumId="33" w15:restartNumberingAfterBreak="0">
     <w:nsid w:val="48E40913"/>
     <w:multiLevelType w:val="hybridMultilevel"/>
     <w:tmpl w:val="94C60204"/>
@@ -64658,7 +65627,7 @@
       </w:rPr>
     </w:lvl>
   </w:abstractNum>
-  <w:abstractNum w:abstractNumId="32" w15:restartNumberingAfterBreak="0">
+  <w:abstractNum w:abstractNumId="34" w15:restartNumberingAfterBreak="0">
     <w:nsid w:val="4B21759B"/>
     <w:multiLevelType w:val="hybridMultilevel"/>
     <w:tmpl w:val="0D221AD8"/>
@@ -64771,7 +65740,7 @@
       </w:rPr>
     </w:lvl>
   </w:abstractNum>
-  <w:abstractNum w:abstractNumId="33" w15:restartNumberingAfterBreak="0">
+  <w:abstractNum w:abstractNumId="35" w15:restartNumberingAfterBreak="0">
     <w:nsid w:val="4B9272D4"/>
     <w:multiLevelType w:val="hybridMultilevel"/>
     <w:tmpl w:val="DE423A4C"/>
@@ -64884,7 +65853,7 @@
       </w:rPr>
     </w:lvl>
   </w:abstractNum>
-  <w:abstractNum w:abstractNumId="34" w15:restartNumberingAfterBreak="0">
+  <w:abstractNum w:abstractNumId="36" w15:restartNumberingAfterBreak="0">
     <w:nsid w:val="4CEA04AD"/>
     <w:multiLevelType w:val="hybridMultilevel"/>
     <w:tmpl w:val="3CFE46FE"/>
@@ -64997,7 +65966,7 @@
       </w:rPr>
     </w:lvl>
   </w:abstractNum>
-  <w:abstractNum w:abstractNumId="35" w15:restartNumberingAfterBreak="0">
+  <w:abstractNum w:abstractNumId="37" w15:restartNumberingAfterBreak="0">
     <w:nsid w:val="4F5D64FF"/>
     <w:multiLevelType w:val="hybridMultilevel"/>
     <w:tmpl w:val="8D6857B6"/>
@@ -65110,7 +66079,7 @@
       </w:rPr>
     </w:lvl>
   </w:abstractNum>
-  <w:abstractNum w:abstractNumId="36" w15:restartNumberingAfterBreak="0">
+  <w:abstractNum w:abstractNumId="38" w15:restartNumberingAfterBreak="0">
     <w:nsid w:val="50BA417A"/>
     <w:multiLevelType w:val="hybridMultilevel"/>
     <w:tmpl w:val="3C12D17A"/>
@@ -65223,7 +66192,7 @@
       </w:rPr>
     </w:lvl>
   </w:abstractNum>
-  <w:abstractNum w:abstractNumId="37" w15:restartNumberingAfterBreak="0">
+  <w:abstractNum w:abstractNumId="39" w15:restartNumberingAfterBreak="0">
     <w:nsid w:val="527A55D9"/>
     <w:multiLevelType w:val="hybridMultilevel"/>
     <w:tmpl w:val="5AB6528A"/>
@@ -65336,7 +66305,7 @@
       </w:rPr>
     </w:lvl>
   </w:abstractNum>
-  <w:abstractNum w:abstractNumId="38" w15:restartNumberingAfterBreak="0">
+  <w:abstractNum w:abstractNumId="40" w15:restartNumberingAfterBreak="0">
     <w:nsid w:val="530C3377"/>
     <w:multiLevelType w:val="hybridMultilevel"/>
     <w:tmpl w:val="4DF8A9BE"/>
@@ -65449,7 +66418,7 @@
       </w:rPr>
     </w:lvl>
   </w:abstractNum>
-  <w:abstractNum w:abstractNumId="39" w15:restartNumberingAfterBreak="0">
+  <w:abstractNum w:abstractNumId="41" w15:restartNumberingAfterBreak="0">
     <w:nsid w:val="5585063E"/>
     <w:multiLevelType w:val="hybridMultilevel"/>
     <w:tmpl w:val="6D1C37DA"/>
@@ -65562,7 +66531,7 @@
       </w:rPr>
     </w:lvl>
   </w:abstractNum>
-  <w:abstractNum w:abstractNumId="40" w15:restartNumberingAfterBreak="0">
+  <w:abstractNum w:abstractNumId="42" w15:restartNumberingAfterBreak="0">
     <w:nsid w:val="55FD24BC"/>
     <w:multiLevelType w:val="hybridMultilevel"/>
     <w:tmpl w:val="DD0C8EFE"/>
@@ -65675,7 +66644,120 @@
       </w:rPr>
     </w:lvl>
   </w:abstractNum>
-  <w:abstractNum w:abstractNumId="41" w15:restartNumberingAfterBreak="0">
+  <w:abstractNum w:abstractNumId="43" w15:restartNumberingAfterBreak="0">
+    <w:nsid w:val="5640271D"/>
+    <w:multiLevelType w:val="hybridMultilevel"/>
+    <w:tmpl w:val="A11664A8"/>
+    <w:lvl w:ilvl="0" w:tplc="08090001">
+      <w:start w:val="1"/>
+      <w:numFmt w:val="bullet"/>
+      <w:lvlText w:val=""/>
+      <w:lvlJc w:val="left"/>
+      <w:pPr>
+        <w:ind w:left="720" w:hanging="360"/>
+      </w:pPr>
+      <w:rPr>
+        <w:rFonts w:ascii="Symbol" w:hAnsi="Symbol" w:hint="default"/>
+      </w:rPr>
+    </w:lvl>
+    <w:lvl w:ilvl="1" w:tplc="08090003" w:tentative="1">
+      <w:start w:val="1"/>
+      <w:numFmt w:val="bullet"/>
+      <w:lvlText w:val="o"/>
+      <w:lvlJc w:val="left"/>
+      <w:pPr>
+        <w:ind w:left="1440" w:hanging="360"/>
+      </w:pPr>
+      <w:rPr>
+        <w:rFonts w:ascii="Courier New" w:hAnsi="Courier New" w:cs="Courier New" w:hint="default"/>
+      </w:rPr>
+    </w:lvl>
+    <w:lvl w:ilvl="2" w:tplc="08090005" w:tentative="1">
+      <w:start w:val="1"/>
+      <w:numFmt w:val="bullet"/>
+      <w:lvlText w:val=""/>
+      <w:lvlJc w:val="left"/>
+      <w:pPr>
+        <w:ind w:left="2160" w:hanging="360"/>
+      </w:pPr>
+      <w:rPr>
+        <w:rFonts w:ascii="Wingdings" w:hAnsi="Wingdings" w:hint="default"/>
+      </w:rPr>
+    </w:lvl>
+    <w:lvl w:ilvl="3" w:tplc="08090001" w:tentative="1">
+      <w:start w:val="1"/>
+      <w:numFmt w:val="bullet"/>
+      <w:lvlText w:val=""/>
+      <w:lvlJc w:val="left"/>
+      <w:pPr>
+        <w:ind w:left="2880" w:hanging="360"/>
+      </w:pPr>
+      <w:rPr>
+        <w:rFonts w:ascii="Symbol" w:hAnsi="Symbol" w:hint="default"/>
+      </w:rPr>
+    </w:lvl>
+    <w:lvl w:ilvl="4" w:tplc="08090003" w:tentative="1">
+      <w:start w:val="1"/>
+      <w:numFmt w:val="bullet"/>
+      <w:lvlText w:val="o"/>
+      <w:lvlJc w:val="left"/>
+      <w:pPr>
+        <w:ind w:left="3600" w:hanging="360"/>
+      </w:pPr>
+      <w:rPr>
+        <w:rFonts w:ascii="Courier New" w:hAnsi="Courier New" w:cs="Courier New" w:hint="default"/>
+      </w:rPr>
+    </w:lvl>
+    <w:lvl w:ilvl="5" w:tplc="08090005" w:tentative="1">
+      <w:start w:val="1"/>
+      <w:numFmt w:val="bullet"/>
+      <w:lvlText w:val=""/>
+      <w:lvlJc w:val="left"/>
+      <w:pPr>
+        <w:ind w:left="4320" w:hanging="360"/>
+      </w:pPr>
+      <w:rPr>
+        <w:rFonts w:ascii="Wingdings" w:hAnsi="Wingdings" w:hint="default"/>
+      </w:rPr>
+    </w:lvl>
+    <w:lvl w:ilvl="6" w:tplc="08090001" w:tentative="1">
+      <w:start w:val="1"/>
+      <w:numFmt w:val="bullet"/>
+      <w:lvlText w:val=""/>
+      <w:lvlJc w:val="left"/>
+      <w:pPr>
+        <w:ind w:left="5040" w:hanging="360"/>
+      </w:pPr>
+      <w:rPr>
+        <w:rFonts w:ascii="Symbol" w:hAnsi="Symbol" w:hint="default"/>
+      </w:rPr>
+    </w:lvl>
+    <w:lvl w:ilvl="7" w:tplc="08090003" w:tentative="1">
+      <w:start w:val="1"/>
+      <w:numFmt w:val="bullet"/>
+      <w:lvlText w:val="o"/>
+      <w:lvlJc w:val="left"/>
+      <w:pPr>
+        <w:ind w:left="5760" w:hanging="360"/>
+      </w:pPr>
+      <w:rPr>
+        <w:rFonts w:ascii="Courier New" w:hAnsi="Courier New" w:cs="Courier New" w:hint="default"/>
+      </w:rPr>
+    </w:lvl>
+    <w:lvl w:ilvl="8" w:tplc="08090005" w:tentative="1">
+      <w:start w:val="1"/>
+      <w:numFmt w:val="bullet"/>
+      <w:lvlText w:val=""/>
+      <w:lvlJc w:val="left"/>
+      <w:pPr>
+        <w:ind w:left="6480" w:hanging="360"/>
+      </w:pPr>
+      <w:rPr>
+        <w:rFonts w:ascii="Wingdings" w:hAnsi="Wingdings" w:hint="default"/>
+      </w:rPr>
+    </w:lvl>
+  </w:abstractNum>
+  <w:abstractNum w:abstractNumId="44" w15:restartNumberingAfterBreak="0">
     <w:nsid w:val="5ACB596E"/>
     <w:multiLevelType w:val="hybridMultilevel"/>
     <w:tmpl w:val="57DAADF6"/>
@@ -65788,7 +66870,7 @@
       </w:rPr>
     </w:lvl>
   </w:abstractNum>
-  <w:abstractNum w:abstractNumId="42" w15:restartNumberingAfterBreak="0">
+  <w:abstractNum w:abstractNumId="45" w15:restartNumberingAfterBreak="0">
     <w:nsid w:val="5C184569"/>
     <w:multiLevelType w:val="hybridMultilevel"/>
     <w:tmpl w:val="602ABE4E"/>
@@ -65901,10 +66983,10 @@
       </w:rPr>
     </w:lvl>
   </w:abstractNum>
-  <w:abstractNum w:abstractNumId="43" w15:restartNumberingAfterBreak="0">
-    <w:nsid w:val="5D1B0C66"/>
+  <w:abstractNum w:abstractNumId="46" w15:restartNumberingAfterBreak="0">
+    <w:nsid w:val="5D0E2CCC"/>
     <w:multiLevelType w:val="hybridMultilevel"/>
-    <w:tmpl w:val="99DC1C52"/>
+    <w:tmpl w:val="A7889EB8"/>
     <w:lvl w:ilvl="0" w:tplc="08090001">
       <w:start w:val="1"/>
       <w:numFmt w:val="bullet"/>
@@ -66014,17 +67096,17 @@
       </w:rPr>
     </w:lvl>
   </w:abstractNum>
-  <w:abstractNum w:abstractNumId="44" w15:restartNumberingAfterBreak="0">
-    <w:nsid w:val="5DC878EC"/>
+  <w:abstractNum w:abstractNumId="47" w15:restartNumberingAfterBreak="0">
+    <w:nsid w:val="5D1B0C66"/>
     <w:multiLevelType w:val="hybridMultilevel"/>
-    <w:tmpl w:val="71846720"/>
+    <w:tmpl w:val="99DC1C52"/>
     <w:lvl w:ilvl="0" w:tplc="08090001">
       <w:start w:val="1"/>
       <w:numFmt w:val="bullet"/>
       <w:lvlText w:val=""/>
       <w:lvlJc w:val="left"/>
       <w:pPr>
-        <w:ind w:left="770" w:hanging="360"/>
+        <w:ind w:left="720" w:hanging="360"/>
       </w:pPr>
       <w:rPr>
         <w:rFonts w:ascii="Symbol" w:hAnsi="Symbol" w:hint="default"/>
@@ -66036,7 +67118,7 @@
       <w:lvlText w:val="o"/>
       <w:lvlJc w:val="left"/>
       <w:pPr>
-        <w:ind w:left="1490" w:hanging="360"/>
+        <w:ind w:left="1440" w:hanging="360"/>
       </w:pPr>
       <w:rPr>
         <w:rFonts w:ascii="Courier New" w:hAnsi="Courier New" w:cs="Courier New" w:hint="default"/>
@@ -66048,7 +67130,7 @@
       <w:lvlText w:val=""/>
       <w:lvlJc w:val="left"/>
       <w:pPr>
-        <w:ind w:left="2210" w:hanging="360"/>
+        <w:ind w:left="2160" w:hanging="360"/>
       </w:pPr>
       <w:rPr>
         <w:rFonts w:ascii="Wingdings" w:hAnsi="Wingdings" w:hint="default"/>
@@ -66060,7 +67142,7 @@
       <w:lvlText w:val=""/>
       <w:lvlJc w:val="left"/>
       <w:pPr>
-        <w:ind w:left="2930" w:hanging="360"/>
+        <w:ind w:left="2880" w:hanging="360"/>
       </w:pPr>
       <w:rPr>
         <w:rFonts w:ascii="Symbol" w:hAnsi="Symbol" w:hint="default"/>
@@ -66072,7 +67154,7 @@
       <w:lvlText w:val="o"/>
       <w:lvlJc w:val="left"/>
       <w:pPr>
-        <w:ind w:left="3650" w:hanging="360"/>
+        <w:ind w:left="3600" w:hanging="360"/>
       </w:pPr>
       <w:rPr>
         <w:rFonts w:ascii="Courier New" w:hAnsi="Courier New" w:cs="Courier New" w:hint="default"/>
@@ -66084,7 +67166,7 @@
       <w:lvlText w:val=""/>
       <w:lvlJc w:val="left"/>
       <w:pPr>
-        <w:ind w:left="4370" w:hanging="360"/>
+        <w:ind w:left="4320" w:hanging="360"/>
       </w:pPr>
       <w:rPr>
         <w:rFonts w:ascii="Wingdings" w:hAnsi="Wingdings" w:hint="default"/>
@@ -66096,7 +67178,7 @@
       <w:lvlText w:val=""/>
       <w:lvlJc w:val="left"/>
       <w:pPr>
-        <w:ind w:left="5090" w:hanging="360"/>
+        <w:ind w:left="5040" w:hanging="360"/>
       </w:pPr>
       <w:rPr>
         <w:rFonts w:ascii="Symbol" w:hAnsi="Symbol" w:hint="default"/>
@@ -66108,7 +67190,7 @@
       <w:lvlText w:val="o"/>
       <w:lvlJc w:val="left"/>
       <w:pPr>
-        <w:ind w:left="5810" w:hanging="360"/>
+        <w:ind w:left="5760" w:hanging="360"/>
       </w:pPr>
       <w:rPr>
         <w:rFonts w:ascii="Courier New" w:hAnsi="Courier New" w:cs="Courier New" w:hint="default"/>
@@ -66120,24 +67202,24 @@
       <w:lvlText w:val=""/>
       <w:lvlJc w:val="left"/>
       <w:pPr>
-        <w:ind w:left="6530" w:hanging="360"/>
+        <w:ind w:left="6480" w:hanging="360"/>
       </w:pPr>
       <w:rPr>
         <w:rFonts w:ascii="Wingdings" w:hAnsi="Wingdings" w:hint="default"/>
       </w:rPr>
     </w:lvl>
   </w:abstractNum>
-  <w:abstractNum w:abstractNumId="45" w15:restartNumberingAfterBreak="0">
-    <w:nsid w:val="5FD65D4E"/>
+  <w:abstractNum w:abstractNumId="48" w15:restartNumberingAfterBreak="0">
+    <w:nsid w:val="5DC878EC"/>
     <w:multiLevelType w:val="hybridMultilevel"/>
-    <w:tmpl w:val="891C5D2A"/>
+    <w:tmpl w:val="71846720"/>
     <w:lvl w:ilvl="0" w:tplc="08090001">
       <w:start w:val="1"/>
       <w:numFmt w:val="bullet"/>
       <w:lvlText w:val=""/>
       <w:lvlJc w:val="left"/>
       <w:pPr>
-        <w:ind w:left="720" w:hanging="360"/>
+        <w:ind w:left="770" w:hanging="360"/>
       </w:pPr>
       <w:rPr>
         <w:rFonts w:ascii="Symbol" w:hAnsi="Symbol" w:hint="default"/>
@@ -66149,7 +67231,7 @@
       <w:lvlText w:val="o"/>
       <w:lvlJc w:val="left"/>
       <w:pPr>
-        <w:ind w:left="1440" w:hanging="360"/>
+        <w:ind w:left="1490" w:hanging="360"/>
       </w:pPr>
       <w:rPr>
         <w:rFonts w:ascii="Courier New" w:hAnsi="Courier New" w:cs="Courier New" w:hint="default"/>
@@ -66161,7 +67243,7 @@
       <w:lvlText w:val=""/>
       <w:lvlJc w:val="left"/>
       <w:pPr>
-        <w:ind w:left="2160" w:hanging="360"/>
+        <w:ind w:left="2210" w:hanging="360"/>
       </w:pPr>
       <w:rPr>
         <w:rFonts w:ascii="Wingdings" w:hAnsi="Wingdings" w:hint="default"/>
@@ -66173,7 +67255,7 @@
       <w:lvlText w:val=""/>
       <w:lvlJc w:val="left"/>
       <w:pPr>
-        <w:ind w:left="2880" w:hanging="360"/>
+        <w:ind w:left="2930" w:hanging="360"/>
       </w:pPr>
       <w:rPr>
         <w:rFonts w:ascii="Symbol" w:hAnsi="Symbol" w:hint="default"/>
@@ -66185,7 +67267,7 @@
       <w:lvlText w:val="o"/>
       <w:lvlJc w:val="left"/>
       <w:pPr>
-        <w:ind w:left="3600" w:hanging="360"/>
+        <w:ind w:left="3650" w:hanging="360"/>
       </w:pPr>
       <w:rPr>
         <w:rFonts w:ascii="Courier New" w:hAnsi="Courier New" w:cs="Courier New" w:hint="default"/>
@@ -66197,7 +67279,7 @@
       <w:lvlText w:val=""/>
       <w:lvlJc w:val="left"/>
       <w:pPr>
-        <w:ind w:left="4320" w:hanging="360"/>
+        <w:ind w:left="4370" w:hanging="360"/>
       </w:pPr>
       <w:rPr>
         <w:rFonts w:ascii="Wingdings" w:hAnsi="Wingdings" w:hint="default"/>
@@ -66209,7 +67291,7 @@
       <w:lvlText w:val=""/>
       <w:lvlJc w:val="left"/>
       <w:pPr>
-        <w:ind w:left="5040" w:hanging="360"/>
+        <w:ind w:left="5090" w:hanging="360"/>
       </w:pPr>
       <w:rPr>
         <w:rFonts w:ascii="Symbol" w:hAnsi="Symbol" w:hint="default"/>
@@ -66221,7 +67303,7 @@
       <w:lvlText w:val="o"/>
       <w:lvlJc w:val="left"/>
       <w:pPr>
-        <w:ind w:left="5760" w:hanging="360"/>
+        <w:ind w:left="5810" w:hanging="360"/>
       </w:pPr>
       <w:rPr>
         <w:rFonts w:ascii="Courier New" w:hAnsi="Courier New" w:cs="Courier New" w:hint="default"/>
@@ -66233,14 +67315,127 @@
       <w:lvlText w:val=""/>
       <w:lvlJc w:val="left"/>
       <w:pPr>
-        <w:ind w:left="6480" w:hanging="360"/>
+        <w:ind w:left="6530" w:hanging="360"/>
       </w:pPr>
       <w:rPr>
         <w:rFonts w:ascii="Wingdings" w:hAnsi="Wingdings" w:hint="default"/>
       </w:rPr>
     </w:lvl>
   </w:abstractNum>
-  <w:abstractNum w:abstractNumId="46" w15:restartNumberingAfterBreak="0">
+  <w:abstractNum w:abstractNumId="49" w15:restartNumberingAfterBreak="0">
+    <w:nsid w:val="5FD65D4E"/>
+    <w:multiLevelType w:val="hybridMultilevel"/>
+    <w:tmpl w:val="891C5D2A"/>
+    <w:lvl w:ilvl="0" w:tplc="08090001">
+      <w:start w:val="1"/>
+      <w:numFmt w:val="bullet"/>
+      <w:lvlText w:val=""/>
+      <w:lvlJc w:val="left"/>
+      <w:pPr>
+        <w:ind w:left="720" w:hanging="360"/>
+      </w:pPr>
+      <w:rPr>
+        <w:rFonts w:ascii="Symbol" w:hAnsi="Symbol" w:hint="default"/>
+      </w:rPr>
+    </w:lvl>
+    <w:lvl w:ilvl="1" w:tplc="08090003" w:tentative="1">
+      <w:start w:val="1"/>
+      <w:numFmt w:val="bullet"/>
+      <w:lvlText w:val="o"/>
+      <w:lvlJc w:val="left"/>
+      <w:pPr>
+        <w:ind w:left="1440" w:hanging="360"/>
+      </w:pPr>
+      <w:rPr>
+        <w:rFonts w:ascii="Courier New" w:hAnsi="Courier New" w:cs="Courier New" w:hint="default"/>
+      </w:rPr>
+    </w:lvl>
+    <w:lvl w:ilvl="2" w:tplc="08090005" w:tentative="1">
+      <w:start w:val="1"/>
+      <w:numFmt w:val="bullet"/>
+      <w:lvlText w:val=""/>
+      <w:lvlJc w:val="left"/>
+      <w:pPr>
+        <w:ind w:left="2160" w:hanging="360"/>
+      </w:pPr>
+      <w:rPr>
+        <w:rFonts w:ascii="Wingdings" w:hAnsi="Wingdings" w:hint="default"/>
+      </w:rPr>
+    </w:lvl>
+    <w:lvl w:ilvl="3" w:tplc="08090001" w:tentative="1">
+      <w:start w:val="1"/>
+      <w:numFmt w:val="bullet"/>
+      <w:lvlText w:val=""/>
+      <w:lvlJc w:val="left"/>
+      <w:pPr>
+        <w:ind w:left="2880" w:hanging="360"/>
+      </w:pPr>
+      <w:rPr>
+        <w:rFonts w:ascii="Symbol" w:hAnsi="Symbol" w:hint="default"/>
+      </w:rPr>
+    </w:lvl>
+    <w:lvl w:ilvl="4" w:tplc="08090003" w:tentative="1">
+      <w:start w:val="1"/>
+      <w:numFmt w:val="bullet"/>
+      <w:lvlText w:val="o"/>
+      <w:lvlJc w:val="left"/>
+      <w:pPr>
+        <w:ind w:left="3600" w:hanging="360"/>
+      </w:pPr>
+      <w:rPr>
+        <w:rFonts w:ascii="Courier New" w:hAnsi="Courier New" w:cs="Courier New" w:hint="default"/>
+      </w:rPr>
+    </w:lvl>
+    <w:lvl w:ilvl="5" w:tplc="08090005" w:tentative="1">
+      <w:start w:val="1"/>
+      <w:numFmt w:val="bullet"/>
+      <w:lvlText w:val=""/>
+      <w:lvlJc w:val="left"/>
+      <w:pPr>
+        <w:ind w:left="4320" w:hanging="360"/>
+      </w:pPr>
+      <w:rPr>
+        <w:rFonts w:ascii="Wingdings" w:hAnsi="Wingdings" w:hint="default"/>
+      </w:rPr>
+    </w:lvl>
+    <w:lvl w:ilvl="6" w:tplc="08090001" w:tentative="1">
+      <w:start w:val="1"/>
+      <w:numFmt w:val="bullet"/>
+      <w:lvlText w:val=""/>
+      <w:lvlJc w:val="left"/>
+      <w:pPr>
+        <w:ind w:left="5040" w:hanging="360"/>
+      </w:pPr>
+      <w:rPr>
+        <w:rFonts w:ascii="Symbol" w:hAnsi="Symbol" w:hint="default"/>
+      </w:rPr>
+    </w:lvl>
+    <w:lvl w:ilvl="7" w:tplc="08090003" w:tentative="1">
+      <w:start w:val="1"/>
+      <w:numFmt w:val="bullet"/>
+      <w:lvlText w:val="o"/>
+      <w:lvlJc w:val="left"/>
+      <w:pPr>
+        <w:ind w:left="5760" w:hanging="360"/>
+      </w:pPr>
+      <w:rPr>
+        <w:rFonts w:ascii="Courier New" w:hAnsi="Courier New" w:cs="Courier New" w:hint="default"/>
+      </w:rPr>
+    </w:lvl>
+    <w:lvl w:ilvl="8" w:tplc="08090005" w:tentative="1">
+      <w:start w:val="1"/>
+      <w:numFmt w:val="bullet"/>
+      <w:lvlText w:val=""/>
+      <w:lvlJc w:val="left"/>
+      <w:pPr>
+        <w:ind w:left="6480" w:hanging="360"/>
+      </w:pPr>
+      <w:rPr>
+        <w:rFonts w:ascii="Wingdings" w:hAnsi="Wingdings" w:hint="default"/>
+      </w:rPr>
+    </w:lvl>
+  </w:abstractNum>
+  <w:abstractNum w:abstractNumId="50" w15:restartNumberingAfterBreak="0">
     <w:nsid w:val="64A54AB0"/>
     <w:multiLevelType w:val="hybridMultilevel"/>
     <w:tmpl w:val="03809090"/>
@@ -66353,7 +67548,7 @@
       </w:rPr>
     </w:lvl>
   </w:abstractNum>
-  <w:abstractNum w:abstractNumId="47" w15:restartNumberingAfterBreak="0">
+  <w:abstractNum w:abstractNumId="51" w15:restartNumberingAfterBreak="0">
     <w:nsid w:val="64CE7ABC"/>
     <w:multiLevelType w:val="hybridMultilevel"/>
     <w:tmpl w:val="8B9EBF56"/>
@@ -66466,7 +67661,7 @@
       </w:rPr>
     </w:lvl>
   </w:abstractNum>
-  <w:abstractNum w:abstractNumId="48" w15:restartNumberingAfterBreak="0">
+  <w:abstractNum w:abstractNumId="52" w15:restartNumberingAfterBreak="0">
     <w:nsid w:val="68444CCB"/>
     <w:multiLevelType w:val="hybridMultilevel"/>
     <w:tmpl w:val="8834AC8E"/>
@@ -66579,7 +67774,7 @@
       </w:rPr>
     </w:lvl>
   </w:abstractNum>
-  <w:abstractNum w:abstractNumId="49" w15:restartNumberingAfterBreak="0">
+  <w:abstractNum w:abstractNumId="53" w15:restartNumberingAfterBreak="0">
     <w:nsid w:val="684D2D15"/>
     <w:multiLevelType w:val="hybridMultilevel"/>
     <w:tmpl w:val="7C987246"/>
@@ -66692,7 +67887,7 @@
       </w:rPr>
     </w:lvl>
   </w:abstractNum>
-  <w:abstractNum w:abstractNumId="50" w15:restartNumberingAfterBreak="0">
+  <w:abstractNum w:abstractNumId="54" w15:restartNumberingAfterBreak="0">
     <w:nsid w:val="69DF67E1"/>
     <w:multiLevelType w:val="hybridMultilevel"/>
     <w:tmpl w:val="2806B312"/>
@@ -66805,7 +68000,7 @@
       </w:rPr>
     </w:lvl>
   </w:abstractNum>
-  <w:abstractNum w:abstractNumId="51" w15:restartNumberingAfterBreak="0">
+  <w:abstractNum w:abstractNumId="55" w15:restartNumberingAfterBreak="0">
     <w:nsid w:val="6BF84817"/>
     <w:multiLevelType w:val="hybridMultilevel"/>
     <w:tmpl w:val="A5AC2B60"/>
@@ -66918,7 +68113,7 @@
       </w:rPr>
     </w:lvl>
   </w:abstractNum>
-  <w:abstractNum w:abstractNumId="52" w15:restartNumberingAfterBreak="0">
+  <w:abstractNum w:abstractNumId="56" w15:restartNumberingAfterBreak="0">
     <w:nsid w:val="6FE14FA7"/>
     <w:multiLevelType w:val="hybridMultilevel"/>
     <w:tmpl w:val="01429570"/>
@@ -67031,7 +68226,7 @@
       </w:rPr>
     </w:lvl>
   </w:abstractNum>
-  <w:abstractNum w:abstractNumId="53" w15:restartNumberingAfterBreak="0">
+  <w:abstractNum w:abstractNumId="57" w15:restartNumberingAfterBreak="0">
     <w:nsid w:val="74524BA3"/>
     <w:multiLevelType w:val="hybridMultilevel"/>
     <w:tmpl w:val="FAB0E764"/>
@@ -67144,7 +68339,7 @@
       </w:rPr>
     </w:lvl>
   </w:abstractNum>
-  <w:abstractNum w:abstractNumId="54" w15:restartNumberingAfterBreak="0">
+  <w:abstractNum w:abstractNumId="58" w15:restartNumberingAfterBreak="0">
     <w:nsid w:val="74A655B6"/>
     <w:multiLevelType w:val="hybridMultilevel"/>
     <w:tmpl w:val="EFEA7790"/>
@@ -67257,7 +68452,7 @@
       </w:rPr>
     </w:lvl>
   </w:abstractNum>
-  <w:abstractNum w:abstractNumId="55" w15:restartNumberingAfterBreak="0">
+  <w:abstractNum w:abstractNumId="59" w15:restartNumberingAfterBreak="0">
     <w:nsid w:val="78B211CA"/>
     <w:multiLevelType w:val="hybridMultilevel"/>
     <w:tmpl w:val="B07E82AE"/>
@@ -67370,7 +68565,7 @@
       </w:rPr>
     </w:lvl>
   </w:abstractNum>
-  <w:abstractNum w:abstractNumId="56" w15:restartNumberingAfterBreak="0">
+  <w:abstractNum w:abstractNumId="60" w15:restartNumberingAfterBreak="0">
     <w:nsid w:val="7B92570E"/>
     <w:multiLevelType w:val="hybridMultilevel"/>
     <w:tmpl w:val="2FE004A6"/>
@@ -67484,19 +68679,19 @@
     </w:lvl>
   </w:abstractNum>
   <w:num w:numId="1" w16cid:durableId="638729608">
-    <w:abstractNumId w:val="42"/>
+    <w:abstractNumId w:val="45"/>
   </w:num>
   <w:num w:numId="2" w16cid:durableId="1321619060">
-    <w:abstractNumId w:val="52"/>
+    <w:abstractNumId w:val="56"/>
   </w:num>
   <w:num w:numId="3" w16cid:durableId="951085150">
     <w:abstractNumId w:val="9"/>
   </w:num>
   <w:num w:numId="4" w16cid:durableId="2117941264">
-    <w:abstractNumId w:val="34"/>
+    <w:abstractNumId w:val="36"/>
   </w:num>
   <w:num w:numId="5" w16cid:durableId="1124158780">
-    <w:abstractNumId w:val="20"/>
+    <w:abstractNumId w:val="22"/>
   </w:num>
   <w:num w:numId="6" w16cid:durableId="1475371681">
     <w:abstractNumId w:val="7"/>
@@ -67508,151 +68703,163 @@
     <w:abstractNumId w:val="8"/>
   </w:num>
   <w:num w:numId="9" w16cid:durableId="1208640504">
-    <w:abstractNumId w:val="49"/>
+    <w:abstractNumId w:val="53"/>
   </w:num>
   <w:num w:numId="10" w16cid:durableId="1777674014">
-    <w:abstractNumId w:val="28"/>
+    <w:abstractNumId w:val="30"/>
   </w:num>
   <w:num w:numId="11" w16cid:durableId="172034536">
-    <w:abstractNumId w:val="24"/>
+    <w:abstractNumId w:val="26"/>
   </w:num>
   <w:num w:numId="12" w16cid:durableId="464928335">
-    <w:abstractNumId w:val="15"/>
+    <w:abstractNumId w:val="16"/>
   </w:num>
   <w:num w:numId="13" w16cid:durableId="446848647">
-    <w:abstractNumId w:val="18"/>
+    <w:abstractNumId w:val="19"/>
   </w:num>
   <w:num w:numId="14" w16cid:durableId="1959677128">
-    <w:abstractNumId w:val="41"/>
+    <w:abstractNumId w:val="44"/>
   </w:num>
   <w:num w:numId="15" w16cid:durableId="1105343675">
-    <w:abstractNumId w:val="12"/>
+    <w:abstractNumId w:val="13"/>
   </w:num>
   <w:num w:numId="16" w16cid:durableId="1026784633">
-    <w:abstractNumId w:val="50"/>
+    <w:abstractNumId w:val="54"/>
   </w:num>
   <w:num w:numId="17" w16cid:durableId="235210983">
-    <w:abstractNumId w:val="19"/>
+    <w:abstractNumId w:val="21"/>
   </w:num>
   <w:num w:numId="18" w16cid:durableId="2069760914">
     <w:abstractNumId w:val="6"/>
   </w:num>
   <w:num w:numId="19" w16cid:durableId="1043362458">
-    <w:abstractNumId w:val="44"/>
+    <w:abstractNumId w:val="48"/>
   </w:num>
   <w:num w:numId="20" w16cid:durableId="2024547605">
-    <w:abstractNumId w:val="38"/>
+    <w:abstractNumId w:val="40"/>
   </w:num>
   <w:num w:numId="21" w16cid:durableId="1551454528">
-    <w:abstractNumId w:val="17"/>
+    <w:abstractNumId w:val="18"/>
   </w:num>
   <w:num w:numId="22" w16cid:durableId="1362317149">
-    <w:abstractNumId w:val="46"/>
+    <w:abstractNumId w:val="50"/>
   </w:num>
   <w:num w:numId="23" w16cid:durableId="60835792">
-    <w:abstractNumId w:val="31"/>
+    <w:abstractNumId w:val="33"/>
   </w:num>
   <w:num w:numId="24" w16cid:durableId="1957444848">
     <w:abstractNumId w:val="2"/>
   </w:num>
   <w:num w:numId="25" w16cid:durableId="438256632">
-    <w:abstractNumId w:val="40"/>
+    <w:abstractNumId w:val="42"/>
   </w:num>
   <w:num w:numId="26" w16cid:durableId="1307319657">
-    <w:abstractNumId w:val="11"/>
+    <w:abstractNumId w:val="12"/>
   </w:num>
   <w:num w:numId="27" w16cid:durableId="1636523616">
-    <w:abstractNumId w:val="43"/>
+    <w:abstractNumId w:val="47"/>
   </w:num>
   <w:num w:numId="28" w16cid:durableId="940530107">
-    <w:abstractNumId w:val="13"/>
+    <w:abstractNumId w:val="14"/>
   </w:num>
   <w:num w:numId="29" w16cid:durableId="127285987">
-    <w:abstractNumId w:val="33"/>
+    <w:abstractNumId w:val="35"/>
   </w:num>
   <w:num w:numId="30" w16cid:durableId="191653749">
-    <w:abstractNumId w:val="29"/>
+    <w:abstractNumId w:val="31"/>
   </w:num>
   <w:num w:numId="31" w16cid:durableId="1182477781">
     <w:abstractNumId w:val="1"/>
   </w:num>
   <w:num w:numId="32" w16cid:durableId="1020469452">
-    <w:abstractNumId w:val="56"/>
+    <w:abstractNumId w:val="60"/>
   </w:num>
   <w:num w:numId="33" w16cid:durableId="59792578">
-    <w:abstractNumId w:val="30"/>
+    <w:abstractNumId w:val="32"/>
   </w:num>
   <w:num w:numId="34" w16cid:durableId="550842998">
     <w:abstractNumId w:val="3"/>
   </w:num>
   <w:num w:numId="35" w16cid:durableId="513344938">
-    <w:abstractNumId w:val="53"/>
+    <w:abstractNumId w:val="57"/>
   </w:num>
   <w:num w:numId="36" w16cid:durableId="1447237870">
     <w:abstractNumId w:val="4"/>
   </w:num>
   <w:num w:numId="37" w16cid:durableId="1872106763">
+    <w:abstractNumId w:val="59"/>
+  </w:num>
+  <w:num w:numId="38" w16cid:durableId="429470411">
+    <w:abstractNumId w:val="37"/>
+  </w:num>
+  <w:num w:numId="39" w16cid:durableId="1027022351">
+    <w:abstractNumId w:val="49"/>
+  </w:num>
+  <w:num w:numId="40" w16cid:durableId="168178763">
+    <w:abstractNumId w:val="52"/>
+  </w:num>
+  <w:num w:numId="41" w16cid:durableId="1777677686">
+    <w:abstractNumId w:val="25"/>
+  </w:num>
+  <w:num w:numId="42" w16cid:durableId="451558201">
+    <w:abstractNumId w:val="28"/>
+  </w:num>
+  <w:num w:numId="43" w16cid:durableId="1966540071">
     <w:abstractNumId w:val="55"/>
   </w:num>
-  <w:num w:numId="38" w16cid:durableId="429470411">
-    <w:abstractNumId w:val="35"/>
-  </w:num>
-  <w:num w:numId="39" w16cid:durableId="1027022351">
-    <w:abstractNumId w:val="45"/>
-  </w:num>
-  <w:num w:numId="40" w16cid:durableId="168178763">
-    <w:abstractNumId w:val="48"/>
-  </w:num>
-  <w:num w:numId="41" w16cid:durableId="1777677686">
+  <w:num w:numId="44" w16cid:durableId="756558545">
     <w:abstractNumId w:val="23"/>
   </w:num>
-  <w:num w:numId="42" w16cid:durableId="451558201">
-    <w:abstractNumId w:val="26"/>
-  </w:num>
-  <w:num w:numId="43" w16cid:durableId="1966540071">
-    <w:abstractNumId w:val="51"/>
-  </w:num>
-  <w:num w:numId="44" w16cid:durableId="756558545">
-    <w:abstractNumId w:val="21"/>
-  </w:num>
   <w:num w:numId="45" w16cid:durableId="1854109298">
-    <w:abstractNumId w:val="25"/>
+    <w:abstractNumId w:val="27"/>
   </w:num>
   <w:num w:numId="46" w16cid:durableId="458572383">
-    <w:abstractNumId w:val="54"/>
+    <w:abstractNumId w:val="58"/>
   </w:num>
   <w:num w:numId="47" w16cid:durableId="1468087695">
-    <w:abstractNumId w:val="27"/>
+    <w:abstractNumId w:val="29"/>
   </w:num>
   <w:num w:numId="48" w16cid:durableId="1649822334">
     <w:abstractNumId w:val="5"/>
   </w:num>
   <w:num w:numId="49" w16cid:durableId="743450457">
-    <w:abstractNumId w:val="32"/>
+    <w:abstractNumId w:val="34"/>
   </w:num>
   <w:num w:numId="50" w16cid:durableId="234827687">
-    <w:abstractNumId w:val="37"/>
+    <w:abstractNumId w:val="39"/>
   </w:num>
   <w:num w:numId="51" w16cid:durableId="1252549960">
-    <w:abstractNumId w:val="22"/>
+    <w:abstractNumId w:val="24"/>
   </w:num>
   <w:num w:numId="52" w16cid:durableId="1591238023">
-    <w:abstractNumId w:val="36"/>
+    <w:abstractNumId w:val="38"/>
   </w:num>
   <w:num w:numId="53" w16cid:durableId="264071282">
     <w:abstractNumId w:val="10"/>
   </w:num>
   <w:num w:numId="54" w16cid:durableId="2067802236">
-    <w:abstractNumId w:val="39"/>
+    <w:abstractNumId w:val="41"/>
   </w:num>
   <w:num w:numId="55" w16cid:durableId="1875575415">
-    <w:abstractNumId w:val="16"/>
+    <w:abstractNumId w:val="17"/>
   </w:num>
   <w:num w:numId="56" w16cid:durableId="1771973570">
-    <w:abstractNumId w:val="47"/>
+    <w:abstractNumId w:val="51"/>
   </w:num>
   <w:num w:numId="57" w16cid:durableId="1815441252">
-    <w:abstractNumId w:val="14"/>
+    <w:abstractNumId w:val="15"/>
+  </w:num>
+  <w:num w:numId="58" w16cid:durableId="2029523288">
+    <w:abstractNumId w:val="11"/>
+  </w:num>
+  <w:num w:numId="59" w16cid:durableId="1395274577">
+    <w:abstractNumId w:val="46"/>
+  </w:num>
+  <w:num w:numId="60" w16cid:durableId="1384862389">
+    <w:abstractNumId w:val="20"/>
+  </w:num>
+  <w:num w:numId="61" w16cid:durableId="2093306537">
+    <w:abstractNumId w:val="43"/>
   </w:num>
   <w:numIdMacAtCleanup w:val="48"/>
 </w:numbering>
@@ -68263,7 +69470,6 @@
   <w:style w:type="character" w:default="1" w:styleId="DefaultParagraphFont">
     <w:name w:val="Default Paragraph Font"/>
     <w:uiPriority w:val="1"/>
-    <w:semiHidden/>
     <w:unhideWhenUsed/>
   </w:style>
   <w:style w:type="table" w:default="1" w:styleId="TableNormal">

</xml_diff>